<commit_message>
Update razavi rf microelectronics notes and PSD/ESD for signals and systems
</commit_message>
<xml_diff>
--- a/notes/rf-microelectronics-razavi-2nd-edition.docx
+++ b/notes/rf-microelectronics-razavi-2nd-edition.docx
@@ -24622,11 +24622,48 @@
       </w:r>
     </w:p>
     <w:p>
+      <w:pPr>
+        <w:rPr>
+          <w:rFonts w:eastAsiaTheme="minorEastAsia"/>
+        </w:rPr>
+      </w:pPr>
       <w:r>
         <w:rPr>
           <w:rFonts w:eastAsiaTheme="minorEastAsia"/>
         </w:rPr>
         <w:t>PSD is ESD taken to the limit?</w:t>
+      </w:r>
+      <w:r>
+        <w:rPr>
+          <w:rFonts w:eastAsiaTheme="minorEastAsia"/>
+        </w:rPr>
+        <w:t xml:space="preserve"> I think so.</w:t>
+      </w:r>
+    </w:p>
+    <w:p>
+      <w:pPr>
+        <w:rPr>
+          <w:rFonts w:eastAsiaTheme="minorEastAsia"/>
+        </w:rPr>
+      </w:pPr>
+      <w:r>
+        <w:rPr>
+          <w:rFonts w:eastAsiaTheme="minorEastAsia"/>
+        </w:rPr>
+        <w:t>FT in the limit vs. regular FT – does this correspond to PSD and ESD?</w:t>
+      </w:r>
+    </w:p>
+    <w:p>
+      <w:pPr>
+        <w:rPr>
+          <w:rFonts w:eastAsiaTheme="minorEastAsia"/>
+        </w:rPr>
+      </w:pPr>
+      <w:r>
+        <w:rPr>
+          <w:rFonts w:eastAsiaTheme="minorEastAsia"/>
+        </w:rPr>
+        <w:t>Autocorrelation</w:t>
       </w:r>
     </w:p>
     <w:sectPr>

</xml_diff>

<commit_message>
Update razavi rf notes
</commit_message>
<xml_diff>
--- a/notes/rf-microelectronics-razavi-2nd-edition.docx
+++ b/notes/rf-microelectronics-razavi-2nd-edition.docx
@@ -3420,7 +3420,21 @@
         <w:rPr>
           <w:rFonts w:eastAsiaTheme="minorEastAsia"/>
         </w:rPr>
-        <w:t>, so voltage gain and power gain are not equal</w:t>
+        <w:t xml:space="preserve">, so voltage </w:t>
+      </w:r>
+      <w:proofErr w:type="gramStart"/>
+      <w:r>
+        <w:rPr>
+          <w:rFonts w:eastAsiaTheme="minorEastAsia"/>
+        </w:rPr>
+        <w:t>gain</w:t>
+      </w:r>
+      <w:proofErr w:type="gramEnd"/>
+      <w:r>
+        <w:rPr>
+          <w:rFonts w:eastAsiaTheme="minorEastAsia"/>
+        </w:rPr>
+        <w:t xml:space="preserve"> and power gain are not equal</w:t>
       </w:r>
     </w:p>
     <w:p>
@@ -3451,13 +3465,41 @@
         <w:rPr>
           <w:rFonts w:eastAsiaTheme="minorEastAsia"/>
         </w:rPr>
-        <w:t xml:space="preserve">However, we still sometimes use dBm at interfaces that do not necessarily entail power transfer. </w:t>
-      </w:r>
-      <w:r>
-        <w:rPr>
-          <w:rFonts w:eastAsiaTheme="minorEastAsia"/>
-        </w:rPr>
-        <w:t>If we drive a purely-capacitive load, the delivered average power is zero, but we can still calculate dBm as if we were driving a 50Ohm load with our voltage signal.</w:t>
+        <w:t xml:space="preserve">However, we still sometimes use </w:t>
+      </w:r>
+      <w:proofErr w:type="gramStart"/>
+      <w:r>
+        <w:rPr>
+          <w:rFonts w:eastAsiaTheme="minorEastAsia"/>
+        </w:rPr>
+        <w:t>dBm</w:t>
+      </w:r>
+      <w:proofErr w:type="gramEnd"/>
+      <w:r>
+        <w:rPr>
+          <w:rFonts w:eastAsiaTheme="minorEastAsia"/>
+        </w:rPr>
+        <w:t xml:space="preserve"> at interfaces that do not necessarily entail power transfer. </w:t>
+      </w:r>
+      <w:r>
+        <w:rPr>
+          <w:rFonts w:eastAsiaTheme="minorEastAsia"/>
+        </w:rPr>
+        <w:t xml:space="preserve">If we drive a </w:t>
+      </w:r>
+      <w:proofErr w:type="gramStart"/>
+      <w:r>
+        <w:rPr>
+          <w:rFonts w:eastAsiaTheme="minorEastAsia"/>
+        </w:rPr>
+        <w:t>purely-capacitive</w:t>
+      </w:r>
+      <w:proofErr w:type="gramEnd"/>
+      <w:r>
+        <w:rPr>
+          <w:rFonts w:eastAsiaTheme="minorEastAsia"/>
+        </w:rPr>
+        <w:t xml:space="preserve"> load, the delivered average power is zero, but we can still calculate dBm as if we were driving a 50Ohm load with our voltage signal.</w:t>
       </w:r>
     </w:p>
     <w:p>
@@ -6369,7 +6411,21 @@
         <w:rPr>
           <w:rFonts w:eastAsiaTheme="minorEastAsia"/>
         </w:rPr>
-        <w:t>If a dynamic system is linear but time variant, its impulse response depends on the time origin. Then</w:t>
+        <w:t xml:space="preserve">If a dynamic system is linear but time variant, its impulse response depends on the </w:t>
+      </w:r>
+      <w:proofErr w:type="gramStart"/>
+      <w:r>
+        <w:rPr>
+          <w:rFonts w:eastAsiaTheme="minorEastAsia"/>
+        </w:rPr>
+        <w:t>time origin</w:t>
+      </w:r>
+      <w:proofErr w:type="gramEnd"/>
+      <w:r>
+        <w:rPr>
+          <w:rFonts w:eastAsiaTheme="minorEastAsia"/>
+        </w:rPr>
+        <w:t>. Then</w:t>
       </w:r>
     </w:p>
     <w:p>
@@ -9084,7 +9140,21 @@
         <w:rPr>
           <w:rFonts w:eastAsiaTheme="minorEastAsia" w:cstheme="majorBidi"/>
         </w:rPr>
-        <w:t xml:space="preserve"> is a constant.</w:t>
+        <w:t xml:space="preserve"> is </w:t>
+      </w:r>
+      <w:proofErr w:type="gramStart"/>
+      <w:r>
+        <w:rPr>
+          <w:rFonts w:eastAsiaTheme="minorEastAsia" w:cstheme="majorBidi"/>
+        </w:rPr>
+        <w:t>a constant</w:t>
+      </w:r>
+      <w:proofErr w:type="gramEnd"/>
+      <w:r>
+        <w:rPr>
+          <w:rFonts w:eastAsiaTheme="minorEastAsia" w:cstheme="majorBidi"/>
+        </w:rPr>
+        <w:t>.</w:t>
       </w:r>
     </w:p>
     <w:p>
@@ -12706,7 +12776,21 @@
         <w:rPr>
           <w:rFonts w:eastAsiaTheme="minorEastAsia"/>
         </w:rPr>
-        <w:t xml:space="preserve"> is a constant. Then</w:t>
+        <w:t xml:space="preserve"> is </w:t>
+      </w:r>
+      <w:proofErr w:type="gramStart"/>
+      <w:r>
+        <w:rPr>
+          <w:rFonts w:eastAsiaTheme="minorEastAsia"/>
+        </w:rPr>
+        <w:t>a constant</w:t>
+      </w:r>
+      <w:proofErr w:type="gramEnd"/>
+      <w:r>
+        <w:rPr>
+          <w:rFonts w:eastAsiaTheme="minorEastAsia"/>
+        </w:rPr>
+        <w:t>. Then</w:t>
       </w:r>
     </w:p>
     <w:p>
@@ -21698,7 +21782,21 @@
         <w:rPr>
           <w:rFonts w:eastAsiaTheme="minorEastAsia"/>
         </w:rPr>
-        <w:t xml:space="preserve">That is, referred to the input, </w:t>
+        <w:t xml:space="preserve">That is, </w:t>
+      </w:r>
+      <w:proofErr w:type="gramStart"/>
+      <w:r>
+        <w:rPr>
+          <w:rFonts w:eastAsiaTheme="minorEastAsia"/>
+        </w:rPr>
+        <w:t>referred</w:t>
+      </w:r>
+      <w:proofErr w:type="gramEnd"/>
+      <w:r>
+        <w:rPr>
+          <w:rFonts w:eastAsiaTheme="minorEastAsia"/>
+        </w:rPr>
+        <w:t xml:space="preserve"> to the input, </w:t>
       </w:r>
       <m:oMath>
         <m:sSub>
@@ -23124,7 +23222,21 @@
         <w:rPr>
           <w:rFonts w:eastAsiaTheme="minorEastAsia"/>
         </w:rPr>
-        <w:t xml:space="preserve"> is the noise waveform, average noise power is</w:t>
+        <w:t xml:space="preserve"> is the noise waveform</w:t>
+      </w:r>
+      <w:proofErr w:type="gramStart"/>
+      <w:r>
+        <w:rPr>
+          <w:rFonts w:eastAsiaTheme="minorEastAsia"/>
+        </w:rPr>
+        <w:t>, average</w:t>
+      </w:r>
+      <w:proofErr w:type="gramEnd"/>
+      <w:r>
+        <w:rPr>
+          <w:rFonts w:eastAsiaTheme="minorEastAsia"/>
+        </w:rPr>
+        <w:t xml:space="preserve"> noise power is</w:t>
       </w:r>
     </w:p>
     <w:p>
@@ -24322,20 +24434,338 @@
         <w:rPr>
           <w:rFonts w:eastAsiaTheme="minorEastAsia"/>
         </w:rPr>
-        <w:t xml:space="preserve">This one-sided </w:t>
+        <w:t xml:space="preserve">Note: this definition is for a single-sided PSD and assumes that </w:t>
+      </w:r>
+      <m:oMath>
+        <m:r>
+          <w:rPr>
+            <w:rFonts w:ascii="Cambria Math" w:eastAsiaTheme="minorEastAsia" w:hAnsi="Cambria Math"/>
+          </w:rPr>
+          <m:t>x</m:t>
+        </m:r>
+        <m:d>
+          <m:dPr>
+            <m:ctrlPr>
+              <w:rPr>
+                <w:rFonts w:ascii="Cambria Math" w:eastAsiaTheme="minorEastAsia" w:hAnsi="Cambria Math"/>
+                <w:i/>
+              </w:rPr>
+            </m:ctrlPr>
+          </m:dPr>
+          <m:e>
+            <m:r>
+              <w:rPr>
+                <w:rFonts w:ascii="Cambria Math" w:eastAsiaTheme="minorEastAsia" w:hAnsi="Cambria Math"/>
+              </w:rPr>
+              <m:t>t</m:t>
+            </m:r>
+          </m:e>
+        </m:d>
+      </m:oMath>
+      <w:r>
+        <w:rPr>
+          <w:rFonts w:eastAsiaTheme="minorEastAsia"/>
+        </w:rPr>
+        <w:t xml:space="preserve"> is real, because if </w:t>
+      </w:r>
+      <m:oMath>
+        <m:r>
+          <w:rPr>
+            <w:rFonts w:ascii="Cambria Math" w:eastAsiaTheme="minorEastAsia" w:hAnsi="Cambria Math"/>
+          </w:rPr>
+          <m:t>x</m:t>
+        </m:r>
+        <m:d>
+          <m:dPr>
+            <m:ctrlPr>
+              <w:rPr>
+                <w:rFonts w:ascii="Cambria Math" w:eastAsiaTheme="minorEastAsia" w:hAnsi="Cambria Math"/>
+                <w:i/>
+              </w:rPr>
+            </m:ctrlPr>
+          </m:dPr>
+          <m:e>
+            <m:r>
+              <w:rPr>
+                <w:rFonts w:ascii="Cambria Math" w:eastAsiaTheme="minorEastAsia" w:hAnsi="Cambria Math"/>
+              </w:rPr>
+              <m:t>t</m:t>
+            </m:r>
+          </m:e>
+        </m:d>
+      </m:oMath>
+      <w:r>
+        <w:rPr>
+          <w:rFonts w:eastAsiaTheme="minorEastAsia"/>
+        </w:rPr>
+        <w:t xml:space="preserve"> is real, then PSD is symmetric (PSD is always real). If PSD is symmetric, then it can either be defined as one-sided or two-sided. The two-sided PSD is the same as one-sided except scaled by ½ and symmetric around DC.</w:t>
       </w:r>
     </w:p>
     <w:p>
       <w:pPr>
         <w:rPr>
           <w:rFonts w:eastAsiaTheme="minorEastAsia"/>
+          <w:b/>
+          <w:bCs/>
         </w:rPr>
       </w:pPr>
       <w:r>
         <w:rPr>
           <w:rFonts w:eastAsiaTheme="minorEastAsia"/>
-        </w:rPr>
-        <w:t xml:space="preserve">Is autocorrelation function guaranteed even and real? This implies that </w:t>
+          <w:b/>
+          <w:bCs/>
+        </w:rPr>
+        <w:t xml:space="preserve">Example: a resistor of value </w:t>
+      </w:r>
+      <m:oMath>
+        <m:sSub>
+          <m:sSubPr>
+            <m:ctrlPr>
+              <w:rPr>
+                <w:rFonts w:ascii="Cambria Math" w:eastAsiaTheme="minorEastAsia" w:hAnsi="Cambria Math"/>
+                <w:b/>
+                <w:bCs/>
+                <w:i/>
+              </w:rPr>
+            </m:ctrlPr>
+          </m:sSubPr>
+          <m:e>
+            <m:r>
+              <m:rPr>
+                <m:sty m:val="bi"/>
+              </m:rPr>
+              <w:rPr>
+                <w:rFonts w:ascii="Cambria Math" w:eastAsiaTheme="minorEastAsia" w:hAnsi="Cambria Math"/>
+              </w:rPr>
+              <m:t>R</m:t>
+            </m:r>
+          </m:e>
+          <m:sub>
+            <m:r>
+              <m:rPr>
+                <m:sty m:val="bi"/>
+              </m:rPr>
+              <w:rPr>
+                <w:rFonts w:ascii="Cambria Math" w:eastAsiaTheme="minorEastAsia" w:hAnsi="Cambria Math"/>
+              </w:rPr>
+              <m:t>1</m:t>
+            </m:r>
+          </m:sub>
+        </m:sSub>
+      </m:oMath>
+      <w:r>
+        <w:rPr>
+          <w:rFonts w:eastAsiaTheme="minorEastAsia"/>
+          <w:b/>
+          <w:bCs/>
+        </w:rPr>
+        <w:t xml:space="preserve"> generates a noise voltage whose one-sided PSD is given by</w:t>
+      </w:r>
+    </w:p>
+    <w:p>
+      <w:pPr>
+        <w:rPr>
+          <w:rFonts w:eastAsiaTheme="minorEastAsia"/>
+        </w:rPr>
+      </w:pPr>
+      <m:oMathPara>
+        <m:oMath>
+          <m:sSub>
+            <m:sSubPr>
+              <m:ctrlPr>
+                <w:rPr>
+                  <w:rFonts w:ascii="Cambria Math" w:eastAsiaTheme="minorEastAsia" w:hAnsi="Cambria Math"/>
+                  <w:i/>
+                </w:rPr>
+              </m:ctrlPr>
+            </m:sSubPr>
+            <m:e>
+              <m:r>
+                <w:rPr>
+                  <w:rFonts w:ascii="Cambria Math" w:eastAsiaTheme="minorEastAsia" w:hAnsi="Cambria Math"/>
+                </w:rPr>
+                <m:t>S</m:t>
+              </m:r>
+            </m:e>
+            <m:sub>
+              <m:r>
+                <w:rPr>
+                  <w:rFonts w:ascii="Cambria Math" w:eastAsiaTheme="minorEastAsia" w:hAnsi="Cambria Math"/>
+                </w:rPr>
+                <m:t>v</m:t>
+              </m:r>
+            </m:sub>
+          </m:sSub>
+          <m:d>
+            <m:dPr>
+              <m:ctrlPr>
+                <w:rPr>
+                  <w:rFonts w:ascii="Cambria Math" w:eastAsiaTheme="minorEastAsia" w:hAnsi="Cambria Math"/>
+                  <w:i/>
+                </w:rPr>
+              </m:ctrlPr>
+            </m:dPr>
+            <m:e>
+              <m:r>
+                <w:rPr>
+                  <w:rFonts w:ascii="Cambria Math" w:eastAsiaTheme="minorEastAsia" w:hAnsi="Cambria Math"/>
+                </w:rPr>
+                <m:t>f</m:t>
+              </m:r>
+            </m:e>
+          </m:d>
+          <m:r>
+            <w:rPr>
+              <w:rFonts w:ascii="Cambria Math" w:eastAsiaTheme="minorEastAsia" w:hAnsi="Cambria Math"/>
+            </w:rPr>
+            <m:t>=4kT</m:t>
+          </m:r>
+          <m:sSub>
+            <m:sSubPr>
+              <m:ctrlPr>
+                <w:rPr>
+                  <w:rFonts w:ascii="Cambria Math" w:eastAsiaTheme="minorEastAsia" w:hAnsi="Cambria Math"/>
+                  <w:i/>
+                </w:rPr>
+              </m:ctrlPr>
+            </m:sSubPr>
+            <m:e>
+              <m:r>
+                <w:rPr>
+                  <w:rFonts w:ascii="Cambria Math" w:eastAsiaTheme="minorEastAsia" w:hAnsi="Cambria Math"/>
+                </w:rPr>
+                <m:t>R</m:t>
+              </m:r>
+            </m:e>
+            <m:sub>
+              <m:r>
+                <w:rPr>
+                  <w:rFonts w:ascii="Cambria Math" w:eastAsiaTheme="minorEastAsia" w:hAnsi="Cambria Math"/>
+                </w:rPr>
+                <m:t>1</m:t>
+              </m:r>
+            </m:sub>
+          </m:sSub>
+        </m:oMath>
+      </m:oMathPara>
+    </w:p>
+    <w:p>
+      <w:pPr>
+        <w:rPr>
+          <w:rFonts w:eastAsiaTheme="minorEastAsia"/>
+        </w:rPr>
+      </w:pPr>
+      <m:oMath>
+        <m:r>
+          <w:rPr>
+            <w:rFonts w:ascii="Cambria Math" w:eastAsiaTheme="minorEastAsia" w:hAnsi="Cambria Math"/>
+          </w:rPr>
+          <m:t>T</m:t>
+        </m:r>
+      </m:oMath>
+      <w:r>
+        <w:rPr>
+          <w:rFonts w:eastAsiaTheme="minorEastAsia"/>
+        </w:rPr>
+        <w:t xml:space="preserve"> is absolute temperature (which is in Kelvin). </w:t>
+      </w:r>
+      <m:oMath>
+        <m:r>
+          <w:rPr>
+            <w:rFonts w:ascii="Cambria Math" w:eastAsiaTheme="minorEastAsia" w:hAnsi="Cambria Math"/>
+          </w:rPr>
+          <m:t>k</m:t>
+        </m:r>
+      </m:oMath>
+      <w:r>
+        <w:rPr>
+          <w:rFonts w:eastAsiaTheme="minorEastAsia"/>
+        </w:rPr>
+        <w:t xml:space="preserve"> is the Boltzmann constant and is equal to 1.38e-23 </w:t>
+      </w:r>
+      <m:oMath>
+        <m:f>
+          <m:fPr>
+            <m:ctrlPr>
+              <w:rPr>
+                <w:rFonts w:ascii="Cambria Math" w:eastAsiaTheme="minorEastAsia" w:hAnsi="Cambria Math"/>
+                <w:i/>
+              </w:rPr>
+            </m:ctrlPr>
+          </m:fPr>
+          <m:num>
+            <m:r>
+              <m:rPr>
+                <m:nor/>
+              </m:rPr>
+              <w:rPr>
+                <w:rFonts w:ascii="Cambria Math" w:eastAsiaTheme="minorEastAsia" w:hAnsi="Cambria Math"/>
+              </w:rPr>
+              <m:t>J</m:t>
+            </m:r>
+            <m:ctrlPr>
+              <w:rPr>
+                <w:rFonts w:ascii="Cambria Math" w:eastAsiaTheme="minorEastAsia" w:hAnsi="Cambria Math"/>
+              </w:rPr>
+            </m:ctrlPr>
+          </m:num>
+          <m:den>
+            <m:r>
+              <m:rPr>
+                <m:nor/>
+              </m:rPr>
+              <w:rPr>
+                <w:rFonts w:ascii="Cambria Math" w:eastAsiaTheme="minorEastAsia" w:hAnsi="Cambria Math"/>
+              </w:rPr>
+              <m:t>K</m:t>
+            </m:r>
+          </m:den>
+        </m:f>
+      </m:oMath>
+      <w:r>
+        <w:rPr>
+          <w:rFonts w:eastAsiaTheme="minorEastAsia"/>
+        </w:rPr>
+        <w:t>.</w:t>
+      </w:r>
+    </w:p>
+    <w:p>
+      <w:pPr>
+        <w:rPr>
+          <w:rFonts w:eastAsiaTheme="minorEastAsia"/>
+        </w:rPr>
+      </w:pPr>
+      <w:r>
+        <w:rPr>
+          <w:rFonts w:eastAsiaTheme="minorEastAsia"/>
+        </w:rPr>
+        <w:t>This flat PSD is called white noise because, like white light, it contains all frequencies with equal power levels.</w:t>
+      </w:r>
+    </w:p>
+    <w:p>
+      <w:pPr>
+        <w:rPr>
+          <w:rFonts w:eastAsiaTheme="minorEastAsia"/>
+        </w:rPr>
+      </w:pPr>
+      <w:r>
+        <w:rPr>
+          <w:rFonts w:eastAsiaTheme="minorEastAsia"/>
+        </w:rPr>
+        <w:t xml:space="preserve">The area under the PSD is infinite, implying that noise power is infinite. In reality, </w:t>
+      </w:r>
+    </w:p>
+    <w:p>
+      <w:pPr>
+        <w:rPr>
+          <w:rFonts w:eastAsiaTheme="minorEastAsia"/>
+        </w:rPr>
+      </w:pPr>
+      <w:r>
+        <w:rPr>
+          <w:rFonts w:eastAsiaTheme="minorEastAsia"/>
+        </w:rPr>
+        <w:t xml:space="preserve">If you were to integover all frequency, you would get infinite power. In reality, </w:t>
       </w:r>
       <m:oMath>
         <m:sSub>
@@ -24360,7 +24790,7 @@
               <w:rPr>
                 <w:rFonts w:ascii="Cambria Math" w:eastAsiaTheme="minorEastAsia" w:hAnsi="Cambria Math"/>
               </w:rPr>
-              <m:t>x</m:t>
+              <m:t>v</m:t>
             </m:r>
           </m:sub>
         </m:sSub>
@@ -24387,14 +24817,2813 @@
         <w:rPr>
           <w:rFonts w:eastAsiaTheme="minorEastAsia"/>
         </w:rPr>
-        <w:t xml:space="preserve"> is real and even.</w:t>
-      </w:r>
-      <w:r>
-        <w:rPr>
-          <w:rFonts w:eastAsiaTheme="minorEastAsia"/>
-        </w:rPr>
-        <w:t xml:space="preserve"> But what about for complex signals?</w:t>
-      </w:r>
+        <w:t xml:space="preserve"> </w:t>
+      </w:r>
+      <w:r>
+        <w:rPr>
+          <w:rFonts w:eastAsiaTheme="minorEastAsia"/>
+        </w:rPr>
+        <w:t>begins to fall off at</w:t>
+      </w:r>
+      <w:r>
+        <w:rPr>
+          <w:rFonts w:eastAsiaTheme="minorEastAsia"/>
+        </w:rPr>
+        <w:t xml:space="preserve"> </w:t>
+      </w:r>
+      <m:oMath>
+        <m:r>
+          <w:rPr>
+            <w:rFonts w:ascii="Cambria Math" w:eastAsiaTheme="minorEastAsia" w:hAnsi="Cambria Math"/>
+          </w:rPr>
+          <m:t xml:space="preserve">f&gt;1 </m:t>
+        </m:r>
+        <m:r>
+          <m:rPr>
+            <m:nor/>
+          </m:rPr>
+          <w:rPr>
+            <w:rFonts w:ascii="Cambria Math" w:eastAsiaTheme="minorEastAsia" w:hAnsi="Cambria Math"/>
+          </w:rPr>
+          <m:t>THz</m:t>
+        </m:r>
+      </m:oMath>
+      <w:r>
+        <w:rPr>
+          <w:rFonts w:eastAsiaTheme="minorEastAsia"/>
+        </w:rPr>
+        <w:t>, i.e. thermal noise is not truly white.</w:t>
+      </w:r>
+    </w:p>
+    <w:p>
+      <w:pPr>
+        <w:rPr>
+          <w:rFonts w:eastAsiaTheme="minorEastAsia"/>
+        </w:rPr>
+      </w:pPr>
+      <w:r>
+        <w:rPr>
+          <w:rFonts w:eastAsiaTheme="minorEastAsia"/>
+        </w:rPr>
+        <w:t xml:space="preserve">The dimension of </w:t>
+      </w:r>
+      <m:oMath>
+        <m:sSub>
+          <m:sSubPr>
+            <m:ctrlPr>
+              <w:rPr>
+                <w:rFonts w:ascii="Cambria Math" w:eastAsiaTheme="minorEastAsia" w:hAnsi="Cambria Math"/>
+                <w:i/>
+              </w:rPr>
+            </m:ctrlPr>
+          </m:sSubPr>
+          <m:e>
+            <m:r>
+              <w:rPr>
+                <w:rFonts w:ascii="Cambria Math" w:eastAsiaTheme="minorEastAsia" w:hAnsi="Cambria Math"/>
+              </w:rPr>
+              <m:t>S</m:t>
+            </m:r>
+          </m:e>
+          <m:sub>
+            <m:r>
+              <w:rPr>
+                <w:rFonts w:ascii="Cambria Math" w:eastAsiaTheme="minorEastAsia" w:hAnsi="Cambria Math"/>
+              </w:rPr>
+              <m:t>v</m:t>
+            </m:r>
+          </m:sub>
+        </m:sSub>
+        <m:d>
+          <m:dPr>
+            <m:ctrlPr>
+              <w:rPr>
+                <w:rFonts w:ascii="Cambria Math" w:eastAsiaTheme="minorEastAsia" w:hAnsi="Cambria Math"/>
+                <w:i/>
+              </w:rPr>
+            </m:ctrlPr>
+          </m:dPr>
+          <m:e>
+            <m:r>
+              <w:rPr>
+                <w:rFonts w:ascii="Cambria Math" w:eastAsiaTheme="minorEastAsia" w:hAnsi="Cambria Math"/>
+              </w:rPr>
+              <m:t>f</m:t>
+            </m:r>
+          </m:e>
+        </m:d>
+      </m:oMath>
+      <w:r>
+        <w:rPr>
+          <w:rFonts w:eastAsiaTheme="minorEastAsia"/>
+        </w:rPr>
+        <w:t xml:space="preserve"> </w:t>
+      </w:r>
+      <w:r>
+        <w:rPr>
+          <w:rFonts w:eastAsiaTheme="minorEastAsia"/>
+        </w:rPr>
+        <w:t>is</w:t>
+      </w:r>
+      <w:r>
+        <w:rPr>
+          <w:rFonts w:eastAsiaTheme="minorEastAsia"/>
+        </w:rPr>
+        <w:t xml:space="preserve"> </w:t>
+      </w:r>
+      <m:oMath>
+        <m:f>
+          <m:fPr>
+            <m:ctrlPr>
+              <w:rPr>
+                <w:rFonts w:ascii="Cambria Math" w:eastAsiaTheme="minorEastAsia" w:hAnsi="Cambria Math"/>
+                <w:i/>
+              </w:rPr>
+            </m:ctrlPr>
+          </m:fPr>
+          <m:num>
+            <m:sSup>
+              <m:sSupPr>
+                <m:ctrlPr>
+                  <w:rPr>
+                    <w:rFonts w:ascii="Cambria Math" w:eastAsiaTheme="minorEastAsia" w:hAnsi="Cambria Math"/>
+                    <w:i/>
+                  </w:rPr>
+                </m:ctrlPr>
+              </m:sSupPr>
+              <m:e>
+                <m:r>
+                  <m:rPr>
+                    <m:nor/>
+                  </m:rPr>
+                  <w:rPr>
+                    <w:rFonts w:ascii="Cambria Math" w:eastAsiaTheme="minorEastAsia" w:hAnsi="Cambria Math"/>
+                  </w:rPr>
+                  <m:t>V</m:t>
+                </m:r>
+                <m:ctrlPr>
+                  <w:rPr>
+                    <w:rFonts w:ascii="Cambria Math" w:eastAsiaTheme="minorEastAsia" w:hAnsi="Cambria Math"/>
+                  </w:rPr>
+                </m:ctrlPr>
+              </m:e>
+              <m:sup>
+                <m:r>
+                  <w:rPr>
+                    <w:rFonts w:ascii="Cambria Math" w:eastAsiaTheme="minorEastAsia" w:hAnsi="Cambria Math"/>
+                  </w:rPr>
+                  <m:t>2</m:t>
+                </m:r>
+              </m:sup>
+            </m:sSup>
+            <m:ctrlPr>
+              <w:rPr>
+                <w:rFonts w:ascii="Cambria Math" w:eastAsiaTheme="minorEastAsia" w:hAnsi="Cambria Math"/>
+              </w:rPr>
+            </m:ctrlPr>
+          </m:num>
+          <m:den>
+            <m:r>
+              <m:rPr>
+                <m:nor/>
+              </m:rPr>
+              <w:rPr>
+                <w:rFonts w:ascii="Cambria Math" w:eastAsiaTheme="minorEastAsia" w:hAnsi="Cambria Math"/>
+              </w:rPr>
+              <m:t>Hz</m:t>
+            </m:r>
+          </m:den>
+        </m:f>
+      </m:oMath>
+      <w:r>
+        <w:rPr>
+          <w:rFonts w:eastAsiaTheme="minorEastAsia"/>
+        </w:rPr>
+        <w:t>.</w:t>
+      </w:r>
+    </w:p>
+    <w:p>
+      <w:pPr>
+        <w:rPr>
+          <w:rFonts w:eastAsiaTheme="minorEastAsia"/>
+        </w:rPr>
+      </w:pPr>
+      <m:oMathPara>
+        <m:oMath>
+          <m:f>
+            <m:fPr>
+              <m:ctrlPr>
+                <w:rPr>
+                  <w:rFonts w:ascii="Cambria Math" w:eastAsiaTheme="minorEastAsia" w:hAnsi="Cambria Math"/>
+                  <w:i/>
+                </w:rPr>
+              </m:ctrlPr>
+            </m:fPr>
+            <m:num>
+              <m:r>
+                <m:rPr>
+                  <m:nor/>
+                </m:rPr>
+                <w:rPr>
+                  <w:rFonts w:ascii="Cambria Math" w:eastAsiaTheme="minorEastAsia" w:hAnsi="Cambria Math"/>
+                </w:rPr>
+                <m:t>J</m:t>
+              </m:r>
+              <m:ctrlPr>
+                <w:rPr>
+                  <w:rFonts w:ascii="Cambria Math" w:eastAsiaTheme="minorEastAsia" w:hAnsi="Cambria Math"/>
+                </w:rPr>
+              </m:ctrlPr>
+            </m:num>
+            <m:den>
+              <m:r>
+                <m:rPr>
+                  <m:nor/>
+                </m:rPr>
+                <w:rPr>
+                  <w:rFonts w:ascii="Cambria Math" w:eastAsiaTheme="minorEastAsia" w:hAnsi="Cambria Math"/>
+                </w:rPr>
+                <m:t>K</m:t>
+              </m:r>
+            </m:den>
+          </m:f>
+          <m:r>
+            <w:rPr>
+              <w:rFonts w:ascii="Cambria Math" w:eastAsiaTheme="minorEastAsia" w:hAnsi="Cambria Math"/>
+            </w:rPr>
+            <m:t>⋅</m:t>
+          </m:r>
+          <m:r>
+            <m:rPr>
+              <m:nor/>
+            </m:rPr>
+            <w:rPr>
+              <w:rFonts w:ascii="Cambria Math" w:eastAsiaTheme="minorEastAsia" w:hAnsi="Cambria Math"/>
+            </w:rPr>
+            <m:t>K</m:t>
+          </m:r>
+          <m:r>
+            <w:rPr>
+              <w:rFonts w:ascii="Cambria Math" w:eastAsiaTheme="minorEastAsia" w:hAnsi="Cambria Math"/>
+            </w:rPr>
+            <m:t>⋅</m:t>
+          </m:r>
+          <m:r>
+            <m:rPr>
+              <m:sty m:val="p"/>
+            </m:rPr>
+            <w:rPr>
+              <w:rFonts w:ascii="Cambria Math" w:eastAsiaTheme="minorEastAsia" w:hAnsi="Cambria Math"/>
+            </w:rPr>
+            <m:t>Ω</m:t>
+          </m:r>
+          <m:r>
+            <w:rPr>
+              <w:rFonts w:ascii="Cambria Math" w:eastAsiaTheme="minorEastAsia" w:hAnsi="Cambria Math"/>
+            </w:rPr>
+            <m:t>=</m:t>
+          </m:r>
+          <m:r>
+            <m:rPr>
+              <m:nor/>
+            </m:rPr>
+            <w:rPr>
+              <w:rFonts w:ascii="Cambria Math" w:eastAsiaTheme="minorEastAsia" w:hAnsi="Cambria Math"/>
+            </w:rPr>
+            <m:t>J</m:t>
+          </m:r>
+          <m:r>
+            <w:rPr>
+              <w:rFonts w:ascii="Cambria Math" w:eastAsiaTheme="minorEastAsia" w:hAnsi="Cambria Math"/>
+            </w:rPr>
+            <m:t>⋅</m:t>
+          </m:r>
+          <m:r>
+            <m:rPr>
+              <m:sty m:val="p"/>
+            </m:rPr>
+            <w:rPr>
+              <w:rFonts w:ascii="Cambria Math" w:eastAsiaTheme="minorEastAsia" w:hAnsi="Cambria Math"/>
+            </w:rPr>
+            <m:t>Ω</m:t>
+          </m:r>
+          <m:r>
+            <w:rPr>
+              <w:rFonts w:ascii="Cambria Math" w:eastAsiaTheme="minorEastAsia" w:hAnsi="Cambria Math"/>
+            </w:rPr>
+            <m:t>=</m:t>
+          </m:r>
+          <m:f>
+            <m:fPr>
+              <m:ctrlPr>
+                <w:rPr>
+                  <w:rFonts w:ascii="Cambria Math" w:eastAsiaTheme="minorEastAsia" w:hAnsi="Cambria Math"/>
+                  <w:i/>
+                </w:rPr>
+              </m:ctrlPr>
+            </m:fPr>
+            <m:num>
+              <m:sSup>
+                <m:sSupPr>
+                  <m:ctrlPr>
+                    <w:rPr>
+                      <w:rFonts w:ascii="Cambria Math" w:eastAsiaTheme="minorEastAsia" w:hAnsi="Cambria Math"/>
+                      <w:i/>
+                    </w:rPr>
+                  </m:ctrlPr>
+                </m:sSupPr>
+                <m:e>
+                  <m:r>
+                    <m:rPr>
+                      <m:nor/>
+                    </m:rPr>
+                    <w:rPr>
+                      <w:rFonts w:ascii="Cambria Math" w:eastAsiaTheme="minorEastAsia" w:hAnsi="Cambria Math"/>
+                    </w:rPr>
+                    <m:t>V</m:t>
+                  </m:r>
+                </m:e>
+                <m:sup>
+                  <m:r>
+                    <w:rPr>
+                      <w:rFonts w:ascii="Cambria Math" w:eastAsiaTheme="minorEastAsia" w:hAnsi="Cambria Math"/>
+                    </w:rPr>
+                    <m:t>2</m:t>
+                  </m:r>
+                </m:sup>
+              </m:sSup>
+              <m:r>
+                <w:rPr>
+                  <w:rFonts w:ascii="Cambria Math" w:eastAsiaTheme="minorEastAsia" w:hAnsi="Cambria Math"/>
+                </w:rPr>
+                <m:t>⋅s</m:t>
+              </m:r>
+            </m:num>
+            <m:den>
+              <m:r>
+                <m:rPr>
+                  <m:sty m:val="p"/>
+                </m:rPr>
+                <w:rPr>
+                  <w:rFonts w:ascii="Cambria Math" w:eastAsiaTheme="minorEastAsia" w:hAnsi="Cambria Math"/>
+                </w:rPr>
+                <m:t>Ω</m:t>
+              </m:r>
+            </m:den>
+          </m:f>
+          <m:r>
+            <w:rPr>
+              <w:rFonts w:ascii="Cambria Math" w:eastAsiaTheme="minorEastAsia" w:hAnsi="Cambria Math"/>
+            </w:rPr>
+            <m:t>⋅</m:t>
+          </m:r>
+          <m:r>
+            <m:rPr>
+              <m:sty m:val="p"/>
+            </m:rPr>
+            <w:rPr>
+              <w:rFonts w:ascii="Cambria Math" w:eastAsiaTheme="minorEastAsia" w:hAnsi="Cambria Math"/>
+            </w:rPr>
+            <m:t>Ω</m:t>
+          </m:r>
+          <m:r>
+            <w:rPr>
+              <w:rFonts w:ascii="Cambria Math" w:eastAsiaTheme="minorEastAsia" w:hAnsi="Cambria Math"/>
+            </w:rPr>
+            <m:t>=</m:t>
+          </m:r>
+          <m:sSup>
+            <m:sSupPr>
+              <m:ctrlPr>
+                <w:rPr>
+                  <w:rFonts w:ascii="Cambria Math" w:eastAsiaTheme="minorEastAsia" w:hAnsi="Cambria Math"/>
+                  <w:i/>
+                </w:rPr>
+              </m:ctrlPr>
+            </m:sSupPr>
+            <m:e>
+              <m:r>
+                <m:rPr>
+                  <m:nor/>
+                </m:rPr>
+                <w:rPr>
+                  <w:rFonts w:ascii="Cambria Math" w:eastAsiaTheme="minorEastAsia" w:hAnsi="Cambria Math"/>
+                </w:rPr>
+                <m:t>V</m:t>
+              </m:r>
+            </m:e>
+            <m:sup>
+              <m:r>
+                <w:rPr>
+                  <w:rFonts w:ascii="Cambria Math" w:eastAsiaTheme="minorEastAsia" w:hAnsi="Cambria Math"/>
+                </w:rPr>
+                <m:t>2</m:t>
+              </m:r>
+            </m:sup>
+          </m:sSup>
+          <m:r>
+            <w:rPr>
+              <w:rFonts w:ascii="Cambria Math" w:eastAsiaTheme="minorEastAsia" w:hAnsi="Cambria Math"/>
+            </w:rPr>
+            <m:t>⋅s=</m:t>
+          </m:r>
+          <m:f>
+            <m:fPr>
+              <m:ctrlPr>
+                <w:rPr>
+                  <w:rFonts w:ascii="Cambria Math" w:eastAsiaTheme="minorEastAsia" w:hAnsi="Cambria Math"/>
+                  <w:i/>
+                </w:rPr>
+              </m:ctrlPr>
+            </m:fPr>
+            <m:num>
+              <m:sSup>
+                <m:sSupPr>
+                  <m:ctrlPr>
+                    <w:rPr>
+                      <w:rFonts w:ascii="Cambria Math" w:eastAsiaTheme="minorEastAsia" w:hAnsi="Cambria Math"/>
+                      <w:i/>
+                    </w:rPr>
+                  </m:ctrlPr>
+                </m:sSupPr>
+                <m:e>
+                  <m:r>
+                    <m:rPr>
+                      <m:nor/>
+                    </m:rPr>
+                    <w:rPr>
+                      <w:rFonts w:ascii="Cambria Math" w:eastAsiaTheme="minorEastAsia" w:hAnsi="Cambria Math"/>
+                    </w:rPr>
+                    <m:t>V</m:t>
+                  </m:r>
+                </m:e>
+                <m:sup>
+                  <m:r>
+                    <w:rPr>
+                      <w:rFonts w:ascii="Cambria Math" w:eastAsiaTheme="minorEastAsia" w:hAnsi="Cambria Math"/>
+                    </w:rPr>
+                    <m:t>2</m:t>
+                  </m:r>
+                </m:sup>
+              </m:sSup>
+            </m:num>
+            <m:den>
+              <m:r>
+                <m:rPr>
+                  <m:nor/>
+                </m:rPr>
+                <w:rPr>
+                  <w:rFonts w:ascii="Cambria Math" w:eastAsiaTheme="minorEastAsia" w:hAnsi="Cambria Math"/>
+                </w:rPr>
+                <m:t>Hz</m:t>
+              </m:r>
+            </m:den>
+          </m:f>
+        </m:oMath>
+      </m:oMathPara>
+    </w:p>
+    <w:p>
+      <w:pPr>
+        <w:rPr>
+          <w:rFonts w:eastAsiaTheme="minorEastAsia"/>
+        </w:rPr>
+      </w:pPr>
+      <w:r>
+        <w:rPr>
+          <w:rFonts w:eastAsiaTheme="minorEastAsia"/>
+        </w:rPr>
+        <w:t xml:space="preserve">In fact, if we denote the noise voltage by </w:t>
+      </w:r>
+      <m:oMath>
+        <m:sSub>
+          <m:sSubPr>
+            <m:ctrlPr>
+              <w:rPr>
+                <w:rFonts w:ascii="Cambria Math" w:eastAsiaTheme="minorEastAsia" w:hAnsi="Cambria Math"/>
+                <w:i/>
+              </w:rPr>
+            </m:ctrlPr>
+          </m:sSubPr>
+          <m:e>
+            <m:r>
+              <w:rPr>
+                <w:rFonts w:ascii="Cambria Math" w:eastAsiaTheme="minorEastAsia" w:hAnsi="Cambria Math"/>
+              </w:rPr>
+              <m:t>V</m:t>
+            </m:r>
+          </m:e>
+          <m:sub>
+            <m:r>
+              <w:rPr>
+                <w:rFonts w:ascii="Cambria Math" w:eastAsiaTheme="minorEastAsia" w:hAnsi="Cambria Math"/>
+              </w:rPr>
+              <m:t>n</m:t>
+            </m:r>
+          </m:sub>
+        </m:sSub>
+      </m:oMath>
+      <w:r>
+        <w:rPr>
+          <w:rFonts w:eastAsiaTheme="minorEastAsia"/>
+        </w:rPr>
+        <w:t>, we can write</w:t>
+      </w:r>
+    </w:p>
+    <w:p>
+      <w:pPr>
+        <w:rPr>
+          <w:rFonts w:eastAsiaTheme="minorEastAsia"/>
+        </w:rPr>
+      </w:pPr>
+      <m:oMathPara>
+        <m:oMath>
+          <m:acc>
+            <m:accPr>
+              <m:chr m:val="̅"/>
+              <m:ctrlPr>
+                <w:rPr>
+                  <w:rFonts w:ascii="Cambria Math" w:eastAsiaTheme="minorEastAsia" w:hAnsi="Cambria Math"/>
+                  <w:i/>
+                </w:rPr>
+              </m:ctrlPr>
+            </m:accPr>
+            <m:e>
+              <m:sSubSup>
+                <m:sSubSupPr>
+                  <m:ctrlPr>
+                    <w:rPr>
+                      <w:rFonts w:ascii="Cambria Math" w:eastAsiaTheme="minorEastAsia" w:hAnsi="Cambria Math"/>
+                      <w:i/>
+                    </w:rPr>
+                  </m:ctrlPr>
+                </m:sSubSupPr>
+                <m:e>
+                  <m:r>
+                    <w:rPr>
+                      <w:rFonts w:ascii="Cambria Math" w:eastAsiaTheme="minorEastAsia" w:hAnsi="Cambria Math"/>
+                    </w:rPr>
+                    <m:t>V</m:t>
+                  </m:r>
+                </m:e>
+                <m:sub>
+                  <m:r>
+                    <w:rPr>
+                      <w:rFonts w:ascii="Cambria Math" w:eastAsiaTheme="minorEastAsia" w:hAnsi="Cambria Math"/>
+                    </w:rPr>
+                    <m:t>n</m:t>
+                  </m:r>
+                </m:sub>
+                <m:sup>
+                  <m:r>
+                    <w:rPr>
+                      <w:rFonts w:ascii="Cambria Math" w:eastAsiaTheme="minorEastAsia" w:hAnsi="Cambria Math"/>
+                    </w:rPr>
+                    <m:t>2</m:t>
+                  </m:r>
+                </m:sup>
+              </m:sSubSup>
+            </m:e>
+          </m:acc>
+          <m:r>
+            <w:rPr>
+              <w:rFonts w:ascii="Cambria Math" w:eastAsiaTheme="minorEastAsia" w:hAnsi="Cambria Math"/>
+            </w:rPr>
+            <m:t>=4kTR</m:t>
+          </m:r>
+        </m:oMath>
+      </m:oMathPara>
+    </w:p>
+    <w:p>
+      <w:pPr>
+        <w:rPr>
+          <w:rFonts w:eastAsiaTheme="minorEastAsia"/>
+        </w:rPr>
+      </w:pPr>
+      <m:oMath>
+        <m:acc>
+          <m:accPr>
+            <m:chr m:val="̅"/>
+            <m:ctrlPr>
+              <w:rPr>
+                <w:rFonts w:ascii="Cambria Math" w:eastAsiaTheme="minorEastAsia" w:hAnsi="Cambria Math"/>
+                <w:i/>
+              </w:rPr>
+            </m:ctrlPr>
+          </m:accPr>
+          <m:e>
+            <m:sSubSup>
+              <m:sSubSupPr>
+                <m:ctrlPr>
+                  <w:rPr>
+                    <w:rFonts w:ascii="Cambria Math" w:eastAsiaTheme="minorEastAsia" w:hAnsi="Cambria Math"/>
+                    <w:i/>
+                  </w:rPr>
+                </m:ctrlPr>
+              </m:sSubSupPr>
+              <m:e>
+                <m:r>
+                  <w:rPr>
+                    <w:rFonts w:ascii="Cambria Math" w:eastAsiaTheme="minorEastAsia" w:hAnsi="Cambria Math"/>
+                  </w:rPr>
+                  <m:t>V</m:t>
+                </m:r>
+              </m:e>
+              <m:sub>
+                <m:r>
+                  <w:rPr>
+                    <w:rFonts w:ascii="Cambria Math" w:eastAsiaTheme="minorEastAsia" w:hAnsi="Cambria Math"/>
+                  </w:rPr>
+                  <m:t>n</m:t>
+                </m:r>
+              </m:sub>
+              <m:sup>
+                <m:r>
+                  <w:rPr>
+                    <w:rFonts w:ascii="Cambria Math" w:eastAsiaTheme="minorEastAsia" w:hAnsi="Cambria Math"/>
+                  </w:rPr>
+                  <m:t>2</m:t>
+                </m:r>
+              </m:sup>
+            </m:sSubSup>
+          </m:e>
+        </m:acc>
+      </m:oMath>
+      <w:r>
+        <w:rPr>
+          <w:rFonts w:eastAsiaTheme="minorEastAsia"/>
+        </w:rPr>
+        <w:t xml:space="preserve"> denotes the average power of </w:t>
+      </w:r>
+      <m:oMath>
+        <m:sSub>
+          <m:sSubPr>
+            <m:ctrlPr>
+              <w:rPr>
+                <w:rFonts w:ascii="Cambria Math" w:eastAsiaTheme="minorEastAsia" w:hAnsi="Cambria Math"/>
+                <w:i/>
+              </w:rPr>
+            </m:ctrlPr>
+          </m:sSubPr>
+          <m:e>
+            <m:r>
+              <w:rPr>
+                <w:rFonts w:ascii="Cambria Math" w:eastAsiaTheme="minorEastAsia" w:hAnsi="Cambria Math"/>
+              </w:rPr>
+              <m:t>V</m:t>
+            </m:r>
+          </m:e>
+          <m:sub>
+            <m:r>
+              <w:rPr>
+                <w:rFonts w:ascii="Cambria Math" w:eastAsiaTheme="minorEastAsia" w:hAnsi="Cambria Math"/>
+              </w:rPr>
+              <m:t>n</m:t>
+            </m:r>
+          </m:sub>
+        </m:sSub>
+      </m:oMath>
+      <w:r>
+        <w:rPr>
+          <w:rFonts w:eastAsiaTheme="minorEastAsia"/>
+        </w:rPr>
+        <w:t xml:space="preserve"> in 1Hz (aka spot noise).</w:t>
+      </w:r>
+      <w:r>
+        <w:rPr>
+          <w:rFonts w:eastAsiaTheme="minorEastAsia"/>
+        </w:rPr>
+        <w:t xml:space="preserve"> </w:t>
+      </w:r>
+    </w:p>
+    <w:p>
+      <w:pPr>
+        <w:rPr>
+          <w:rFonts w:eastAsiaTheme="minorEastAsia"/>
+        </w:rPr>
+      </w:pPr>
+      <w:r>
+        <w:rPr>
+          <w:rFonts w:eastAsiaTheme="minorEastAsia"/>
+        </w:rPr>
+        <w:t xml:space="preserve">Then </w:t>
+      </w:r>
+      <m:oMath>
+        <m:r>
+          <w:rPr>
+            <w:rFonts w:ascii="Cambria Math" w:eastAsiaTheme="minorEastAsia" w:hAnsi="Cambria Math"/>
+          </w:rPr>
+          <m:t>4kTR</m:t>
+        </m:r>
+        <m:r>
+          <m:rPr>
+            <m:sty m:val="p"/>
+          </m:rPr>
+          <w:rPr>
+            <w:rFonts w:ascii="Cambria Math" w:eastAsiaTheme="minorEastAsia" w:hAnsi="Cambria Math"/>
+          </w:rPr>
+          <m:t>Δ</m:t>
+        </m:r>
+        <m:r>
+          <w:rPr>
+            <w:rFonts w:ascii="Cambria Math" w:eastAsiaTheme="minorEastAsia" w:hAnsi="Cambria Math"/>
+          </w:rPr>
+          <m:t>f</m:t>
+        </m:r>
+      </m:oMath>
+      <w:r>
+        <w:rPr>
+          <w:rFonts w:eastAsiaTheme="minorEastAsia"/>
+        </w:rPr>
+        <w:t xml:space="preserve"> denotes average noise power in </w:t>
+      </w:r>
+      <m:oMath>
+        <m:r>
+          <m:rPr>
+            <m:sty m:val="p"/>
+          </m:rPr>
+          <w:rPr>
+            <w:rFonts w:ascii="Cambria Math" w:eastAsiaTheme="minorEastAsia" w:hAnsi="Cambria Math"/>
+          </w:rPr>
+          <m:t>Δ</m:t>
+        </m:r>
+        <m:r>
+          <w:rPr>
+            <w:rFonts w:ascii="Cambria Math" w:eastAsiaTheme="minorEastAsia" w:hAnsi="Cambria Math"/>
+          </w:rPr>
+          <m:t>f</m:t>
+        </m:r>
+      </m:oMath>
+      <w:r>
+        <w:rPr>
+          <w:rFonts w:eastAsiaTheme="minorEastAsia"/>
+        </w:rPr>
+        <w:t xml:space="preserve"> bandwidth.</w:t>
+      </w:r>
+    </w:p>
+    <w:p>
+      <w:pPr>
+        <w:rPr>
+          <w:rFonts w:eastAsiaTheme="minorEastAsia"/>
+        </w:rPr>
+      </w:pPr>
+      <w:r>
+        <w:rPr>
+          <w:rFonts w:eastAsiaTheme="minorEastAsia"/>
+        </w:rPr>
+        <w:lastRenderedPageBreak/>
+        <w:t xml:space="preserve">For a 50Ohm resistor at room temperature, </w:t>
+      </w:r>
+      <w:r>
+        <w:rPr>
+          <w:rFonts w:eastAsiaTheme="minorEastAsia"/>
+        </w:rPr>
+        <w:t>noise power in a 1Hz bandwidth is</w:t>
+      </w:r>
+    </w:p>
+    <w:p>
+      <w:pPr>
+        <w:rPr>
+          <w:rFonts w:eastAsiaTheme="minorEastAsia"/>
+        </w:rPr>
+      </w:pPr>
+      <m:oMathPara>
+        <m:oMath>
+          <m:r>
+            <w:rPr>
+              <w:rFonts w:ascii="Cambria Math" w:eastAsiaTheme="minorEastAsia" w:hAnsi="Cambria Math"/>
+            </w:rPr>
+            <m:t>4</m:t>
+          </m:r>
+          <m:r>
+            <w:rPr>
+              <w:rFonts w:ascii="Cambria Math" w:eastAsiaTheme="minorEastAsia" w:hAnsi="Cambria Math"/>
+            </w:rPr>
+            <m:t>⋅k⋅</m:t>
+          </m:r>
+          <m:d>
+            <m:dPr>
+              <m:ctrlPr>
+                <w:rPr>
+                  <w:rFonts w:ascii="Cambria Math" w:eastAsiaTheme="minorEastAsia" w:hAnsi="Cambria Math"/>
+                  <w:i/>
+                </w:rPr>
+              </m:ctrlPr>
+            </m:dPr>
+            <m:e>
+              <m:r>
+                <w:rPr>
+                  <w:rFonts w:ascii="Cambria Math" w:eastAsiaTheme="minorEastAsia" w:hAnsi="Cambria Math"/>
+                </w:rPr>
+                <m:t xml:space="preserve">300 </m:t>
+              </m:r>
+              <m:r>
+                <m:rPr>
+                  <m:nor/>
+                </m:rPr>
+                <w:rPr>
+                  <w:rFonts w:ascii="Cambria Math" w:eastAsiaTheme="minorEastAsia" w:hAnsi="Cambria Math"/>
+                </w:rPr>
+                <m:t>K</m:t>
+              </m:r>
+            </m:e>
+          </m:d>
+          <m:r>
+            <w:rPr>
+              <w:rFonts w:ascii="Cambria Math" w:eastAsiaTheme="minorEastAsia" w:hAnsi="Cambria Math"/>
+            </w:rPr>
+            <m:t>⋅50</m:t>
+          </m:r>
+          <m:r>
+            <m:rPr>
+              <m:sty m:val="p"/>
+            </m:rPr>
+            <w:rPr>
+              <w:rFonts w:ascii="Cambria Math" w:eastAsiaTheme="minorEastAsia" w:hAnsi="Cambria Math"/>
+            </w:rPr>
+            <m:t>Ω</m:t>
+          </m:r>
+          <m:r>
+            <w:rPr>
+              <w:rFonts w:ascii="Cambria Math" w:eastAsiaTheme="minorEastAsia" w:hAnsi="Cambria Math"/>
+            </w:rPr>
+            <m:t>=8.28</m:t>
+          </m:r>
+          <m:r>
+            <m:rPr>
+              <m:nor/>
+            </m:rPr>
+            <w:rPr>
+              <w:rFonts w:ascii="Cambria Math" w:eastAsiaTheme="minorEastAsia" w:hAnsi="Cambria Math"/>
+            </w:rPr>
+            <m:t>e-1</m:t>
+          </m:r>
+          <m:r>
+            <m:rPr>
+              <m:nor/>
+            </m:rPr>
+            <w:rPr>
+              <w:rFonts w:ascii="Cambria Math" w:eastAsiaTheme="minorEastAsia" w:hAnsi="Cambria Math"/>
+            </w:rPr>
+            <m:t>9</m:t>
+          </m:r>
+          <m:f>
+            <m:fPr>
+              <m:ctrlPr>
+                <w:rPr>
+                  <w:rFonts w:ascii="Cambria Math" w:eastAsiaTheme="minorEastAsia" w:hAnsi="Cambria Math"/>
+                  <w:i/>
+                </w:rPr>
+              </m:ctrlPr>
+            </m:fPr>
+            <m:num>
+              <m:sSup>
+                <m:sSupPr>
+                  <m:ctrlPr>
+                    <w:rPr>
+                      <w:rFonts w:ascii="Cambria Math" w:eastAsiaTheme="minorEastAsia" w:hAnsi="Cambria Math"/>
+                      <w:i/>
+                    </w:rPr>
+                  </m:ctrlPr>
+                </m:sSupPr>
+                <m:e>
+                  <m:r>
+                    <m:rPr>
+                      <m:nor/>
+                    </m:rPr>
+                    <w:rPr>
+                      <w:rFonts w:ascii="Cambria Math" w:eastAsiaTheme="minorEastAsia" w:hAnsi="Cambria Math"/>
+                    </w:rPr>
+                    <m:t>V</m:t>
+                  </m:r>
+                </m:e>
+                <m:sup>
+                  <m:r>
+                    <w:rPr>
+                      <w:rFonts w:ascii="Cambria Math" w:eastAsiaTheme="minorEastAsia" w:hAnsi="Cambria Math"/>
+                    </w:rPr>
+                    <m:t>2</m:t>
+                  </m:r>
+                </m:sup>
+              </m:sSup>
+            </m:num>
+            <m:den>
+              <m:r>
+                <m:rPr>
+                  <m:nor/>
+                </m:rPr>
+                <w:rPr>
+                  <w:rFonts w:ascii="Cambria Math" w:eastAsiaTheme="minorEastAsia" w:hAnsi="Cambria Math"/>
+                </w:rPr>
+                <m:t>Hz</m:t>
+              </m:r>
+            </m:den>
+          </m:f>
+        </m:oMath>
+      </m:oMathPara>
+    </w:p>
+    <w:p>
+      <w:pPr>
+        <w:rPr>
+          <w:rFonts w:eastAsiaTheme="minorEastAsia"/>
+        </w:rPr>
+      </w:pPr>
+      <w:r>
+        <w:rPr>
+          <w:rFonts w:eastAsiaTheme="minorEastAsia"/>
+        </w:rPr>
+        <w:t>Noise voltage is</w:t>
+      </w:r>
+    </w:p>
+    <w:p>
+      <w:pPr>
+        <w:rPr>
+          <w:rFonts w:eastAsiaTheme="minorEastAsia"/>
+        </w:rPr>
+      </w:pPr>
+      <m:oMathPara>
+        <m:oMath>
+          <m:rad>
+            <m:radPr>
+              <m:degHide m:val="1"/>
+              <m:ctrlPr>
+                <w:rPr>
+                  <w:rFonts w:ascii="Cambria Math" w:eastAsiaTheme="minorEastAsia" w:hAnsi="Cambria Math"/>
+                  <w:i/>
+                </w:rPr>
+              </m:ctrlPr>
+            </m:radPr>
+            <m:deg/>
+            <m:e>
+              <m:acc>
+                <m:accPr>
+                  <m:chr m:val="̅"/>
+                  <m:ctrlPr>
+                    <w:rPr>
+                      <w:rFonts w:ascii="Cambria Math" w:eastAsiaTheme="minorEastAsia" w:hAnsi="Cambria Math"/>
+                      <w:i/>
+                    </w:rPr>
+                  </m:ctrlPr>
+                </m:accPr>
+                <m:e>
+                  <m:sSubSup>
+                    <m:sSubSupPr>
+                      <m:ctrlPr>
+                        <w:rPr>
+                          <w:rFonts w:ascii="Cambria Math" w:eastAsiaTheme="minorEastAsia" w:hAnsi="Cambria Math"/>
+                          <w:i/>
+                        </w:rPr>
+                      </m:ctrlPr>
+                    </m:sSubSupPr>
+                    <m:e>
+                      <m:r>
+                        <w:rPr>
+                          <w:rFonts w:ascii="Cambria Math" w:eastAsiaTheme="minorEastAsia" w:hAnsi="Cambria Math"/>
+                        </w:rPr>
+                        <m:t>V</m:t>
+                      </m:r>
+                    </m:e>
+                    <m:sub>
+                      <m:r>
+                        <w:rPr>
+                          <w:rFonts w:ascii="Cambria Math" w:eastAsiaTheme="minorEastAsia" w:hAnsi="Cambria Math"/>
+                        </w:rPr>
+                        <m:t>n</m:t>
+                      </m:r>
+                    </m:sub>
+                    <m:sup>
+                      <m:r>
+                        <w:rPr>
+                          <w:rFonts w:ascii="Cambria Math" w:eastAsiaTheme="minorEastAsia" w:hAnsi="Cambria Math"/>
+                        </w:rPr>
+                        <m:t>2</m:t>
+                      </m:r>
+                    </m:sup>
+                  </m:sSubSup>
+                </m:e>
+              </m:acc>
+            </m:e>
+          </m:rad>
+          <m:r>
+            <w:rPr>
+              <w:rFonts w:ascii="Cambria Math" w:eastAsiaTheme="minorEastAsia" w:hAnsi="Cambria Math"/>
+            </w:rPr>
+            <m:t>=</m:t>
+          </m:r>
+          <m:sSub>
+            <m:sSubPr>
+              <m:ctrlPr>
+                <w:rPr>
+                  <w:rFonts w:ascii="Cambria Math" w:eastAsiaTheme="minorEastAsia" w:hAnsi="Cambria Math"/>
+                  <w:i/>
+                </w:rPr>
+              </m:ctrlPr>
+            </m:sSubPr>
+            <m:e>
+              <m:r>
+                <w:rPr>
+                  <w:rFonts w:ascii="Cambria Math" w:eastAsiaTheme="minorEastAsia" w:hAnsi="Cambria Math"/>
+                </w:rPr>
+                <m:t>V</m:t>
+              </m:r>
+            </m:e>
+            <m:sub>
+              <m:r>
+                <w:rPr>
+                  <w:rFonts w:ascii="Cambria Math" w:eastAsiaTheme="minorEastAsia" w:hAnsi="Cambria Math"/>
+                </w:rPr>
+                <m:t>n,rms</m:t>
+              </m:r>
+            </m:sub>
+          </m:sSub>
+          <m:r>
+            <w:rPr>
+              <w:rFonts w:ascii="Cambria Math" w:eastAsiaTheme="minorEastAsia" w:hAnsi="Cambria Math"/>
+            </w:rPr>
+            <m:t>=</m:t>
+          </m:r>
+          <m:r>
+            <w:rPr>
+              <w:rFonts w:ascii="Cambria Math" w:eastAsiaTheme="minorEastAsia" w:hAnsi="Cambria Math"/>
+            </w:rPr>
+            <m:t>9.1</m:t>
+          </m:r>
+          <m:r>
+            <m:rPr>
+              <m:nor/>
+            </m:rPr>
+            <w:rPr>
+              <w:rFonts w:ascii="Cambria Math" w:eastAsiaTheme="minorEastAsia" w:hAnsi="Cambria Math"/>
+            </w:rPr>
+            <m:t>e-10</m:t>
+          </m:r>
+          <m:f>
+            <m:fPr>
+              <m:ctrlPr>
+                <w:rPr>
+                  <w:rFonts w:ascii="Cambria Math" w:eastAsiaTheme="minorEastAsia" w:hAnsi="Cambria Math"/>
+                  <w:i/>
+                </w:rPr>
+              </m:ctrlPr>
+            </m:fPr>
+            <m:num>
+              <m:r>
+                <m:rPr>
+                  <m:nor/>
+                </m:rPr>
+                <w:rPr>
+                  <w:rFonts w:ascii="Cambria Math" w:eastAsiaTheme="minorEastAsia" w:hAnsi="Cambria Math"/>
+                </w:rPr>
+                <m:t>V</m:t>
+              </m:r>
+            </m:num>
+            <m:den>
+              <m:rad>
+                <m:radPr>
+                  <m:degHide m:val="1"/>
+                  <m:ctrlPr>
+                    <w:rPr>
+                      <w:rFonts w:ascii="Cambria Math" w:eastAsiaTheme="minorEastAsia" w:hAnsi="Cambria Math"/>
+                      <w:i/>
+                    </w:rPr>
+                  </m:ctrlPr>
+                </m:radPr>
+                <m:deg>
+                  <m:ctrlPr>
+                    <w:rPr>
+                      <w:rFonts w:ascii="Cambria Math" w:eastAsiaTheme="minorEastAsia" w:hAnsi="Cambria Math"/>
+                    </w:rPr>
+                  </m:ctrlPr>
+                </m:deg>
+                <m:e>
+                  <m:r>
+                    <m:rPr>
+                      <m:nor/>
+                    </m:rPr>
+                    <w:rPr>
+                      <w:rFonts w:ascii="Cambria Math" w:eastAsiaTheme="minorEastAsia" w:hAnsi="Cambria Math"/>
+                    </w:rPr>
+                    <m:t>Hz</m:t>
+                  </m:r>
+                </m:e>
+              </m:rad>
+            </m:den>
+          </m:f>
+        </m:oMath>
+      </m:oMathPara>
+    </w:p>
+    <w:p>
+      <w:pPr>
+        <w:rPr>
+          <w:rFonts w:eastAsiaTheme="minorEastAsia"/>
+        </w:rPr>
+      </w:pPr>
+      <m:oMath>
+        <m:rad>
+          <m:radPr>
+            <m:degHide m:val="1"/>
+            <m:ctrlPr>
+              <w:rPr>
+                <w:rFonts w:ascii="Cambria Math" w:eastAsiaTheme="minorEastAsia" w:hAnsi="Cambria Math"/>
+                <w:i/>
+              </w:rPr>
+            </m:ctrlPr>
+          </m:radPr>
+          <m:deg>
+            <m:ctrlPr>
+              <w:rPr>
+                <w:rFonts w:ascii="Cambria Math" w:eastAsiaTheme="minorEastAsia" w:hAnsi="Cambria Math"/>
+              </w:rPr>
+            </m:ctrlPr>
+          </m:deg>
+          <m:e>
+            <m:r>
+              <m:rPr>
+                <m:nor/>
+              </m:rPr>
+              <w:rPr>
+                <w:rFonts w:ascii="Cambria Math" w:eastAsiaTheme="minorEastAsia" w:hAnsi="Cambria Math"/>
+              </w:rPr>
+              <m:t>Hz</m:t>
+            </m:r>
+          </m:e>
+        </m:rad>
+      </m:oMath>
+      <w:r>
+        <w:rPr>
+          <w:rFonts w:eastAsiaTheme="minorEastAsia"/>
+        </w:rPr>
+        <w:t xml:space="preserve"> has no physical meaning.</w:t>
+      </w:r>
+    </w:p>
+    <w:p>
+      <w:pPr>
+        <w:pStyle w:val="Heading3"/>
+        <w:rPr>
+          <w:rFonts w:eastAsiaTheme="minorEastAsia"/>
+        </w:rPr>
+      </w:pPr>
+      <w:r>
+        <w:rPr>
+          <w:rFonts w:eastAsiaTheme="minorEastAsia"/>
+        </w:rPr>
+        <w:t>Effect of transfer function on noise</w:t>
+      </w:r>
+    </w:p>
+    <w:p>
+      <w:pPr>
+        <w:rPr>
+          <w:rFonts w:eastAsiaTheme="minorEastAsia"/>
+        </w:rPr>
+      </w:pPr>
+      <w:r>
+        <w:t xml:space="preserve">Noise is filtered just like any other signal. </w:t>
+      </w:r>
+      <m:oMath>
+        <m:r>
+          <w:rPr>
+            <w:rFonts w:ascii="Cambria Math" w:hAnsi="Cambria Math"/>
+          </w:rPr>
+          <m:t>x</m:t>
+        </m:r>
+        <m:d>
+          <m:dPr>
+            <m:ctrlPr>
+              <w:rPr>
+                <w:rFonts w:ascii="Cambria Math" w:hAnsi="Cambria Math"/>
+                <w:i/>
+              </w:rPr>
+            </m:ctrlPr>
+          </m:dPr>
+          <m:e>
+            <m:r>
+              <w:rPr>
+                <w:rFonts w:ascii="Cambria Math" w:hAnsi="Cambria Math"/>
+              </w:rPr>
+              <m:t>t</m:t>
+            </m:r>
+          </m:e>
+        </m:d>
+      </m:oMath>
+      <w:r>
+        <w:rPr>
+          <w:rFonts w:eastAsiaTheme="minorEastAsia"/>
+        </w:rPr>
+        <w:t xml:space="preserve"> can be a desired signal, or noise, or interference. If we apply </w:t>
+      </w:r>
+      <m:oMath>
+        <m:r>
+          <w:rPr>
+            <w:rFonts w:ascii="Cambria Math" w:eastAsiaTheme="minorEastAsia" w:hAnsi="Cambria Math"/>
+          </w:rPr>
+          <m:t>x</m:t>
+        </m:r>
+        <m:d>
+          <m:dPr>
+            <m:ctrlPr>
+              <w:rPr>
+                <w:rFonts w:ascii="Cambria Math" w:eastAsiaTheme="minorEastAsia" w:hAnsi="Cambria Math"/>
+                <w:i/>
+              </w:rPr>
+            </m:ctrlPr>
+          </m:dPr>
+          <m:e>
+            <m:r>
+              <w:rPr>
+                <w:rFonts w:ascii="Cambria Math" w:eastAsiaTheme="minorEastAsia" w:hAnsi="Cambria Math"/>
+              </w:rPr>
+              <m:t>t</m:t>
+            </m:r>
+          </m:e>
+        </m:d>
+      </m:oMath>
+      <w:r>
+        <w:rPr>
+          <w:rFonts w:eastAsiaTheme="minorEastAsia"/>
+        </w:rPr>
+        <w:t xml:space="preserve"> to an LTI system with transfer function </w:t>
+      </w:r>
+      <m:oMath>
+        <m:r>
+          <w:rPr>
+            <w:rFonts w:ascii="Cambria Math" w:eastAsiaTheme="minorEastAsia" w:hAnsi="Cambria Math"/>
+          </w:rPr>
+          <m:t>H</m:t>
+        </m:r>
+        <m:d>
+          <m:dPr>
+            <m:ctrlPr>
+              <w:rPr>
+                <w:rFonts w:ascii="Cambria Math" w:eastAsiaTheme="minorEastAsia" w:hAnsi="Cambria Math"/>
+                <w:i/>
+              </w:rPr>
+            </m:ctrlPr>
+          </m:dPr>
+          <m:e>
+            <m:r>
+              <w:rPr>
+                <w:rFonts w:ascii="Cambria Math" w:eastAsiaTheme="minorEastAsia" w:hAnsi="Cambria Math"/>
+              </w:rPr>
+              <m:t>s</m:t>
+            </m:r>
+          </m:e>
+        </m:d>
+      </m:oMath>
+      <w:r>
+        <w:rPr>
+          <w:rFonts w:eastAsiaTheme="minorEastAsia"/>
+        </w:rPr>
+        <w:t>, then the output spectrum is</w:t>
+      </w:r>
+    </w:p>
+    <w:p>
+      <w:pPr>
+        <w:rPr>
+          <w:rFonts w:eastAsiaTheme="minorEastAsia"/>
+        </w:rPr>
+      </w:pPr>
+      <m:oMathPara>
+        <m:oMath>
+          <m:sSub>
+            <m:sSubPr>
+              <m:ctrlPr>
+                <w:rPr>
+                  <w:rFonts w:ascii="Cambria Math" w:hAnsi="Cambria Math"/>
+                  <w:i/>
+                </w:rPr>
+              </m:ctrlPr>
+            </m:sSubPr>
+            <m:e>
+              <m:r>
+                <w:rPr>
+                  <w:rFonts w:ascii="Cambria Math" w:hAnsi="Cambria Math"/>
+                </w:rPr>
+                <m:t>S</m:t>
+              </m:r>
+            </m:e>
+            <m:sub>
+              <m:r>
+                <w:rPr>
+                  <w:rFonts w:ascii="Cambria Math" w:hAnsi="Cambria Math"/>
+                </w:rPr>
+                <m:t>y</m:t>
+              </m:r>
+            </m:sub>
+          </m:sSub>
+          <m:d>
+            <m:dPr>
+              <m:ctrlPr>
+                <w:rPr>
+                  <w:rFonts w:ascii="Cambria Math" w:hAnsi="Cambria Math"/>
+                  <w:i/>
+                </w:rPr>
+              </m:ctrlPr>
+            </m:dPr>
+            <m:e>
+              <m:r>
+                <w:rPr>
+                  <w:rFonts w:ascii="Cambria Math" w:hAnsi="Cambria Math"/>
+                </w:rPr>
+                <m:t>f</m:t>
+              </m:r>
+            </m:e>
+          </m:d>
+          <m:r>
+            <w:rPr>
+              <w:rFonts w:ascii="Cambria Math" w:hAnsi="Cambria Math"/>
+            </w:rPr>
+            <m:t>=</m:t>
+          </m:r>
+          <m:sSub>
+            <m:sSubPr>
+              <m:ctrlPr>
+                <w:rPr>
+                  <w:rFonts w:ascii="Cambria Math" w:hAnsi="Cambria Math"/>
+                  <w:i/>
+                </w:rPr>
+              </m:ctrlPr>
+            </m:sSubPr>
+            <m:e>
+              <m:r>
+                <w:rPr>
+                  <w:rFonts w:ascii="Cambria Math" w:hAnsi="Cambria Math"/>
+                </w:rPr>
+                <m:t>S</m:t>
+              </m:r>
+            </m:e>
+            <m:sub>
+              <m:r>
+                <w:rPr>
+                  <w:rFonts w:ascii="Cambria Math" w:hAnsi="Cambria Math"/>
+                </w:rPr>
+                <m:t>x</m:t>
+              </m:r>
+            </m:sub>
+          </m:sSub>
+          <m:d>
+            <m:dPr>
+              <m:ctrlPr>
+                <w:rPr>
+                  <w:rFonts w:ascii="Cambria Math" w:hAnsi="Cambria Math"/>
+                  <w:i/>
+                </w:rPr>
+              </m:ctrlPr>
+            </m:dPr>
+            <m:e>
+              <m:r>
+                <w:rPr>
+                  <w:rFonts w:ascii="Cambria Math" w:hAnsi="Cambria Math"/>
+                </w:rPr>
+                <m:t>f</m:t>
+              </m:r>
+            </m:e>
+          </m:d>
+          <m:sSup>
+            <m:sSupPr>
+              <m:ctrlPr>
+                <w:rPr>
+                  <w:rFonts w:ascii="Cambria Math" w:hAnsi="Cambria Math"/>
+                  <w:i/>
+                </w:rPr>
+              </m:ctrlPr>
+            </m:sSupPr>
+            <m:e>
+              <m:d>
+                <m:dPr>
+                  <m:begChr m:val="|"/>
+                  <m:endChr m:val="|"/>
+                  <m:ctrlPr>
+                    <w:rPr>
+                      <w:rFonts w:ascii="Cambria Math" w:hAnsi="Cambria Math"/>
+                      <w:i/>
+                    </w:rPr>
+                  </m:ctrlPr>
+                </m:dPr>
+                <m:e>
+                  <m:r>
+                    <w:rPr>
+                      <w:rFonts w:ascii="Cambria Math" w:hAnsi="Cambria Math"/>
+                    </w:rPr>
+                    <m:t>H</m:t>
+                  </m:r>
+                  <m:d>
+                    <m:dPr>
+                      <m:ctrlPr>
+                        <w:rPr>
+                          <w:rFonts w:ascii="Cambria Math" w:hAnsi="Cambria Math"/>
+                          <w:i/>
+                        </w:rPr>
+                      </m:ctrlPr>
+                    </m:dPr>
+                    <m:e>
+                      <m:r>
+                        <w:rPr>
+                          <w:rFonts w:ascii="Cambria Math" w:hAnsi="Cambria Math"/>
+                        </w:rPr>
+                        <m:t>f</m:t>
+                      </m:r>
+                    </m:e>
+                  </m:d>
+                </m:e>
+              </m:d>
+            </m:e>
+            <m:sup>
+              <m:r>
+                <w:rPr>
+                  <w:rFonts w:ascii="Cambria Math" w:hAnsi="Cambria Math"/>
+                </w:rPr>
+                <m:t>2</m:t>
+              </m:r>
+            </m:sup>
+          </m:sSup>
+        </m:oMath>
+      </m:oMathPara>
+    </w:p>
+    <w:p>
+      <w:pPr>
+        <w:pStyle w:val="Heading3"/>
+      </w:pPr>
+      <w:r>
+        <w:t>Device noise</w:t>
+      </w:r>
+    </w:p>
+    <w:p>
+      <w:r>
+        <w:t xml:space="preserve">We model the noise of electronic devices by voltage and current sources. This allows us to analyze circuit noise using standard circuit analysis techniques. </w:t>
+      </w:r>
+    </w:p>
+    <w:p>
+      <w:pPr>
+        <w:pStyle w:val="Heading4"/>
+      </w:pPr>
+      <w:r>
+        <w:t>Thermal noise of resistors</w:t>
+      </w:r>
+    </w:p>
+    <w:p>
+      <w:r>
+        <w:t>Ambient thermal energy leads to random agitation of charge carriers in resistors and hence noise.</w:t>
+      </w:r>
+    </w:p>
+    <w:p>
+      <w:r>
+        <w:t>Noise is modeled in 2 ways:</w:t>
+      </w:r>
+    </w:p>
+    <w:p>
+      <w:pPr>
+        <w:pStyle w:val="ListParagraph"/>
+        <w:numPr>
+          <w:ilvl w:val="0"/>
+          <w:numId w:val="5"/>
+        </w:numPr>
+      </w:pPr>
+      <w:r>
+        <w:t xml:space="preserve">Thevenin equivalent: voltage source in series with the resistor with PSD of </w:t>
+      </w:r>
+      <m:oMath>
+        <m:acc>
+          <m:accPr>
+            <m:chr m:val="̅"/>
+            <m:ctrlPr>
+              <w:rPr>
+                <w:rFonts w:ascii="Cambria Math" w:hAnsi="Cambria Math"/>
+                <w:i/>
+              </w:rPr>
+            </m:ctrlPr>
+          </m:accPr>
+          <m:e>
+            <m:sSubSup>
+              <m:sSubSupPr>
+                <m:ctrlPr>
+                  <w:rPr>
+                    <w:rFonts w:ascii="Cambria Math" w:hAnsi="Cambria Math"/>
+                    <w:i/>
+                  </w:rPr>
+                </m:ctrlPr>
+              </m:sSubSupPr>
+              <m:e>
+                <m:r>
+                  <w:rPr>
+                    <w:rFonts w:ascii="Cambria Math" w:hAnsi="Cambria Math"/>
+                  </w:rPr>
+                  <m:t>V</m:t>
+                </m:r>
+              </m:e>
+              <m:sub>
+                <m:r>
+                  <w:rPr>
+                    <w:rFonts w:ascii="Cambria Math" w:hAnsi="Cambria Math"/>
+                  </w:rPr>
+                  <m:t>n</m:t>
+                </m:r>
+              </m:sub>
+              <m:sup>
+                <m:r>
+                  <w:rPr>
+                    <w:rFonts w:ascii="Cambria Math" w:hAnsi="Cambria Math"/>
+                  </w:rPr>
+                  <m:t>2</m:t>
+                </m:r>
+              </m:sup>
+            </m:sSubSup>
+          </m:e>
+        </m:acc>
+        <m:r>
+          <w:rPr>
+            <w:rFonts w:ascii="Cambria Math" w:hAnsi="Cambria Math"/>
+          </w:rPr>
+          <m:t>=4kT</m:t>
+        </m:r>
+        <m:sSub>
+          <m:sSubPr>
+            <m:ctrlPr>
+              <w:rPr>
+                <w:rFonts w:ascii="Cambria Math" w:hAnsi="Cambria Math"/>
+                <w:i/>
+              </w:rPr>
+            </m:ctrlPr>
+          </m:sSubPr>
+          <m:e>
+            <m:r>
+              <w:rPr>
+                <w:rFonts w:ascii="Cambria Math" w:hAnsi="Cambria Math"/>
+              </w:rPr>
+              <m:t>R</m:t>
+            </m:r>
+          </m:e>
+          <m:sub>
+            <m:r>
+              <w:rPr>
+                <w:rFonts w:ascii="Cambria Math" w:hAnsi="Cambria Math"/>
+              </w:rPr>
+              <m:t>1</m:t>
+            </m:r>
+          </m:sub>
+        </m:sSub>
+      </m:oMath>
+    </w:p>
+    <w:p>
+      <w:pPr>
+        <w:pStyle w:val="ListParagraph"/>
+        <w:numPr>
+          <w:ilvl w:val="0"/>
+          <w:numId w:val="5"/>
+        </w:numPr>
+      </w:pPr>
+      <w:r>
+        <w:rPr>
+          <w:rFonts w:eastAsiaTheme="minorEastAsia"/>
+        </w:rPr>
+        <w:t xml:space="preserve">Norton equivalent: current source in parallel with the resistor with PSD of </w:t>
+      </w:r>
+      <m:oMath>
+        <m:acc>
+          <m:accPr>
+            <m:chr m:val="̅"/>
+            <m:ctrlPr>
+              <w:rPr>
+                <w:rFonts w:ascii="Cambria Math" w:eastAsiaTheme="minorEastAsia" w:hAnsi="Cambria Math"/>
+                <w:i/>
+              </w:rPr>
+            </m:ctrlPr>
+          </m:accPr>
+          <m:e>
+            <m:sSubSup>
+              <m:sSubSupPr>
+                <m:ctrlPr>
+                  <w:rPr>
+                    <w:rFonts w:ascii="Cambria Math" w:eastAsiaTheme="minorEastAsia" w:hAnsi="Cambria Math"/>
+                    <w:i/>
+                  </w:rPr>
+                </m:ctrlPr>
+              </m:sSubSupPr>
+              <m:e>
+                <m:r>
+                  <w:rPr>
+                    <w:rFonts w:ascii="Cambria Math" w:eastAsiaTheme="minorEastAsia" w:hAnsi="Cambria Math"/>
+                  </w:rPr>
+                  <m:t>I</m:t>
+                </m:r>
+              </m:e>
+              <m:sub>
+                <m:r>
+                  <w:rPr>
+                    <w:rFonts w:ascii="Cambria Math" w:eastAsiaTheme="minorEastAsia" w:hAnsi="Cambria Math"/>
+                  </w:rPr>
+                  <m:t>n</m:t>
+                </m:r>
+              </m:sub>
+              <m:sup>
+                <m:r>
+                  <w:rPr>
+                    <w:rFonts w:ascii="Cambria Math" w:eastAsiaTheme="minorEastAsia" w:hAnsi="Cambria Math"/>
+                  </w:rPr>
+                  <m:t>2</m:t>
+                </m:r>
+              </m:sup>
+            </m:sSubSup>
+            <m:ctrlPr>
+              <w:rPr>
+                <w:rFonts w:ascii="Cambria Math" w:hAnsi="Cambria Math"/>
+                <w:i/>
+              </w:rPr>
+            </m:ctrlPr>
+          </m:e>
+        </m:acc>
+        <m:r>
+          <w:rPr>
+            <w:rFonts w:ascii="Cambria Math" w:hAnsi="Cambria Math"/>
+          </w:rPr>
+          <m:t>=</m:t>
+        </m:r>
+        <m:f>
+          <m:fPr>
+            <m:ctrlPr>
+              <w:rPr>
+                <w:rFonts w:ascii="Cambria Math" w:hAnsi="Cambria Math"/>
+                <w:i/>
+              </w:rPr>
+            </m:ctrlPr>
+          </m:fPr>
+          <m:num>
+            <m:r>
+              <w:rPr>
+                <w:rFonts w:ascii="Cambria Math" w:hAnsi="Cambria Math"/>
+              </w:rPr>
+              <m:t>4kT</m:t>
+            </m:r>
+          </m:num>
+          <m:den>
+            <m:sSub>
+              <m:sSubPr>
+                <m:ctrlPr>
+                  <w:rPr>
+                    <w:rFonts w:ascii="Cambria Math" w:hAnsi="Cambria Math"/>
+                    <w:i/>
+                  </w:rPr>
+                </m:ctrlPr>
+              </m:sSubPr>
+              <m:e>
+                <m:r>
+                  <w:rPr>
+                    <w:rFonts w:ascii="Cambria Math" w:hAnsi="Cambria Math"/>
+                  </w:rPr>
+                  <m:t>R</m:t>
+                </m:r>
+              </m:e>
+              <m:sub>
+                <m:r>
+                  <w:rPr>
+                    <w:rFonts w:ascii="Cambria Math" w:hAnsi="Cambria Math"/>
+                  </w:rPr>
+                  <m:t>1</m:t>
+                </m:r>
+              </m:sub>
+            </m:sSub>
+          </m:den>
+        </m:f>
+      </m:oMath>
+    </w:p>
+    <w:p>
+      <w:r>
+        <w:t>If a resistor converts ambient heat to a noise voltage or current, can we extract energy from the resistor?</w:t>
+      </w:r>
+      <w:r>
+        <w:t xml:space="preserve"> In particular, </w:t>
+      </w:r>
+      <w:r>
+        <w:t>let’s analyze this circuit.</w:t>
+      </w:r>
+    </w:p>
+    <w:p>
+      <w:r>
+        <w:drawing>
+          <wp:inline distT="0" distB="0" distL="0" distR="0" wp14:anchorId="00F9E7D7" wp14:editId="430C38CF">
+            <wp:extent cx="2657846" cy="1333686"/>
+            <wp:effectExtent l="0" t="0" r="9525" b="0"/>
+            <wp:docPr id="1004178239" name="Picture 1" descr="A diagram of a circuit&#10;&#10;AI-generated content may be incorrect."/>
+            <wp:cNvGraphicFramePr>
+              <a:graphicFrameLocks xmlns:a="http://schemas.openxmlformats.org/drawingml/2006/main" noChangeAspect="1"/>
+            </wp:cNvGraphicFramePr>
+            <a:graphic xmlns:a="http://schemas.openxmlformats.org/drawingml/2006/main">
+              <a:graphicData uri="http://schemas.openxmlformats.org/drawingml/2006/picture">
+                <pic:pic xmlns:pic="http://schemas.openxmlformats.org/drawingml/2006/picture">
+                  <pic:nvPicPr>
+                    <pic:cNvPr id="1004178239" name="Picture 1" descr="A diagram of a circuit&#10;&#10;AI-generated content may be incorrect."/>
+                    <pic:cNvPicPr/>
+                  </pic:nvPicPr>
+                  <pic:blipFill>
+                    <a:blip r:embed="rId5"/>
+                    <a:stretch>
+                      <a:fillRect/>
+                    </a:stretch>
+                  </pic:blipFill>
+                  <pic:spPr>
+                    <a:xfrm>
+                      <a:off x="0" y="0"/>
+                      <a:ext cx="2657846" cy="1333686"/>
+                    </a:xfrm>
+                    <a:prstGeom prst="rect">
+                      <a:avLst/>
+                    </a:prstGeom>
+                  </pic:spPr>
+                </pic:pic>
+              </a:graphicData>
+            </a:graphic>
+          </wp:inline>
+        </w:drawing>
+      </w:r>
+    </w:p>
+    <w:p>
+      <w:r>
+        <w:lastRenderedPageBreak/>
+        <w:t xml:space="preserve">If </w:t>
+      </w:r>
+      <m:oMath>
+        <m:sSub>
+          <m:sSubPr>
+            <m:ctrlPr>
+              <w:rPr>
+                <w:rFonts w:ascii="Cambria Math" w:hAnsi="Cambria Math"/>
+                <w:i/>
+              </w:rPr>
+            </m:ctrlPr>
+          </m:sSubPr>
+          <m:e>
+            <m:r>
+              <w:rPr>
+                <w:rFonts w:ascii="Cambria Math" w:hAnsi="Cambria Math"/>
+              </w:rPr>
+              <m:t>R</m:t>
+            </m:r>
+          </m:e>
+          <m:sub>
+            <m:r>
+              <w:rPr>
+                <w:rFonts w:ascii="Cambria Math" w:hAnsi="Cambria Math"/>
+              </w:rPr>
+              <m:t>1</m:t>
+            </m:r>
+          </m:sub>
+        </m:sSub>
+      </m:oMath>
+      <w:r>
+        <w:t xml:space="preserve"> and </w:t>
+      </w:r>
+      <m:oMath>
+        <m:sSub>
+          <m:sSubPr>
+            <m:ctrlPr>
+              <w:rPr>
+                <w:rFonts w:ascii="Cambria Math" w:hAnsi="Cambria Math"/>
+                <w:i/>
+              </w:rPr>
+            </m:ctrlPr>
+          </m:sSubPr>
+          <m:e>
+            <m:r>
+              <w:rPr>
+                <w:rFonts w:ascii="Cambria Math" w:hAnsi="Cambria Math"/>
+              </w:rPr>
+              <m:t>R</m:t>
+            </m:r>
+          </m:e>
+          <m:sub>
+            <m:r>
+              <w:rPr>
+                <w:rFonts w:ascii="Cambria Math" w:hAnsi="Cambria Math"/>
+              </w:rPr>
+              <m:t>2</m:t>
+            </m:r>
+          </m:sub>
+        </m:sSub>
+      </m:oMath>
+      <w:r>
+        <w:t xml:space="preserve"> are at the same temperature, no net energy is transferred between them because the power that </w:t>
+      </w:r>
+      <m:oMath>
+        <m:sSub>
+          <m:sSubPr>
+            <m:ctrlPr>
+              <w:rPr>
+                <w:rFonts w:ascii="Cambria Math" w:hAnsi="Cambria Math"/>
+                <w:i/>
+              </w:rPr>
+            </m:ctrlPr>
+          </m:sSubPr>
+          <m:e>
+            <m:r>
+              <w:rPr>
+                <w:rFonts w:ascii="Cambria Math" w:hAnsi="Cambria Math"/>
+              </w:rPr>
+              <m:t>R</m:t>
+            </m:r>
+          </m:e>
+          <m:sub>
+            <m:r>
+              <w:rPr>
+                <w:rFonts w:ascii="Cambria Math" w:hAnsi="Cambria Math"/>
+              </w:rPr>
+              <m:t>1</m:t>
+            </m:r>
+          </m:sub>
+        </m:sSub>
+      </m:oMath>
+      <w:r>
+        <w:t xml:space="preserve"> delivers to </w:t>
+      </w:r>
+      <m:oMath>
+        <m:sSub>
+          <m:sSubPr>
+            <m:ctrlPr>
+              <w:rPr>
+                <w:rFonts w:ascii="Cambria Math" w:hAnsi="Cambria Math"/>
+                <w:i/>
+              </w:rPr>
+            </m:ctrlPr>
+          </m:sSubPr>
+          <m:e>
+            <m:r>
+              <w:rPr>
+                <w:rFonts w:ascii="Cambria Math" w:hAnsi="Cambria Math"/>
+              </w:rPr>
+              <m:t>R</m:t>
+            </m:r>
+          </m:e>
+          <m:sub>
+            <m:r>
+              <w:rPr>
+                <w:rFonts w:ascii="Cambria Math" w:hAnsi="Cambria Math"/>
+              </w:rPr>
+              <m:t>2</m:t>
+            </m:r>
+          </m:sub>
+        </m:sSub>
+      </m:oMath>
+      <w:r>
+        <w:t xml:space="preserve"> is the same as the power that </w:t>
+      </w:r>
+      <m:oMath>
+        <m:sSub>
+          <m:sSubPr>
+            <m:ctrlPr>
+              <w:rPr>
+                <w:rFonts w:ascii="Cambria Math" w:hAnsi="Cambria Math"/>
+                <w:i/>
+              </w:rPr>
+            </m:ctrlPr>
+          </m:sSubPr>
+          <m:e>
+            <m:r>
+              <w:rPr>
+                <w:rFonts w:ascii="Cambria Math" w:hAnsi="Cambria Math"/>
+              </w:rPr>
+              <m:t>R</m:t>
+            </m:r>
+          </m:e>
+          <m:sub>
+            <m:r>
+              <w:rPr>
+                <w:rFonts w:ascii="Cambria Math" w:hAnsi="Cambria Math"/>
+              </w:rPr>
+              <m:t>2</m:t>
+            </m:r>
+          </m:sub>
+        </m:sSub>
+      </m:oMath>
+      <w:r>
+        <w:t xml:space="preserve"> delivers to </w:t>
+      </w:r>
+      <m:oMath>
+        <m:sSub>
+          <m:sSubPr>
+            <m:ctrlPr>
+              <w:rPr>
+                <w:rFonts w:ascii="Cambria Math" w:hAnsi="Cambria Math"/>
+                <w:i/>
+              </w:rPr>
+            </m:ctrlPr>
+          </m:sSubPr>
+          <m:e>
+            <m:r>
+              <w:rPr>
+                <w:rFonts w:ascii="Cambria Math" w:hAnsi="Cambria Math"/>
+              </w:rPr>
+              <m:t>R</m:t>
+            </m:r>
+          </m:e>
+          <m:sub>
+            <m:r>
+              <w:rPr>
+                <w:rFonts w:ascii="Cambria Math" w:hAnsi="Cambria Math"/>
+              </w:rPr>
+              <m:t>1</m:t>
+            </m:r>
+          </m:sub>
+        </m:sSub>
+      </m:oMath>
+      <w:r>
+        <w:t>.</w:t>
+      </w:r>
+    </w:p>
+    <w:p>
+      <w:pPr>
+        <w:rPr>
+          <w:rFonts w:eastAsiaTheme="minorEastAsia"/>
+        </w:rPr>
+      </w:pPr>
+      <w:r>
+        <w:t xml:space="preserve">What if </w:t>
+      </w:r>
+      <m:oMath>
+        <m:sSub>
+          <m:sSubPr>
+            <m:ctrlPr>
+              <w:rPr>
+                <w:rFonts w:ascii="Cambria Math" w:hAnsi="Cambria Math"/>
+                <w:i/>
+              </w:rPr>
+            </m:ctrlPr>
+          </m:sSubPr>
+          <m:e>
+            <m:r>
+              <w:rPr>
+                <w:rFonts w:ascii="Cambria Math" w:hAnsi="Cambria Math"/>
+              </w:rPr>
+              <m:t>R</m:t>
+            </m:r>
+          </m:e>
+          <m:sub>
+            <m:r>
+              <w:rPr>
+                <w:rFonts w:ascii="Cambria Math" w:hAnsi="Cambria Math"/>
+              </w:rPr>
+              <m:t>2</m:t>
+            </m:r>
+          </m:sub>
+        </m:sSub>
+      </m:oMath>
+      <w:r>
+        <w:rPr>
+          <w:rFonts w:eastAsiaTheme="minorEastAsia"/>
+        </w:rPr>
+        <w:t xml:space="preserve"> is at 0 K?</w:t>
+      </w:r>
+      <w:r>
+        <w:rPr>
+          <w:rFonts w:eastAsiaTheme="minorEastAsia"/>
+        </w:rPr>
+        <w:t xml:space="preserve"> Then </w:t>
+      </w:r>
+      <m:oMath>
+        <m:sSub>
+          <m:sSubPr>
+            <m:ctrlPr>
+              <w:rPr>
+                <w:rFonts w:ascii="Cambria Math" w:eastAsiaTheme="minorEastAsia" w:hAnsi="Cambria Math"/>
+                <w:i/>
+              </w:rPr>
+            </m:ctrlPr>
+          </m:sSubPr>
+          <m:e>
+            <m:r>
+              <w:rPr>
+                <w:rFonts w:ascii="Cambria Math" w:eastAsiaTheme="minorEastAsia" w:hAnsi="Cambria Math"/>
+              </w:rPr>
+              <m:t>R</m:t>
+            </m:r>
+          </m:e>
+          <m:sub>
+            <m:r>
+              <w:rPr>
+                <w:rFonts w:ascii="Cambria Math" w:eastAsiaTheme="minorEastAsia" w:hAnsi="Cambria Math"/>
+              </w:rPr>
+              <m:t>1</m:t>
+            </m:r>
+          </m:sub>
+        </m:sSub>
+      </m:oMath>
+      <w:r>
+        <w:rPr>
+          <w:rFonts w:eastAsiaTheme="minorEastAsia"/>
+        </w:rPr>
+        <w:t xml:space="preserve"> draws thermal energy from its environment, converting it to noise and delivering it to </w:t>
+      </w:r>
+      <m:oMath>
+        <m:sSub>
+          <m:sSubPr>
+            <m:ctrlPr>
+              <w:rPr>
+                <w:rFonts w:ascii="Cambria Math" w:eastAsiaTheme="minorEastAsia" w:hAnsi="Cambria Math"/>
+                <w:i/>
+              </w:rPr>
+            </m:ctrlPr>
+          </m:sSubPr>
+          <m:e>
+            <m:r>
+              <w:rPr>
+                <w:rFonts w:ascii="Cambria Math" w:eastAsiaTheme="minorEastAsia" w:hAnsi="Cambria Math"/>
+              </w:rPr>
+              <m:t>R</m:t>
+            </m:r>
+          </m:e>
+          <m:sub>
+            <m:r>
+              <w:rPr>
+                <w:rFonts w:ascii="Cambria Math" w:eastAsiaTheme="minorEastAsia" w:hAnsi="Cambria Math"/>
+              </w:rPr>
+              <m:t>2</m:t>
+            </m:r>
+          </m:sub>
+        </m:sSub>
+      </m:oMath>
+      <w:r>
+        <w:rPr>
+          <w:rFonts w:eastAsiaTheme="minorEastAsia"/>
+        </w:rPr>
+        <w:t xml:space="preserve">. </w:t>
+      </w:r>
+    </w:p>
+    <w:p>
+      <w:pPr>
+        <w:rPr>
+          <w:rFonts w:eastAsiaTheme="minorEastAsia"/>
+        </w:rPr>
+      </w:pPr>
+      <w:r>
+        <w:rPr>
+          <w:rFonts w:eastAsiaTheme="minorEastAsia"/>
+        </w:rPr>
+        <w:t xml:space="preserve">The power delivered to </w:t>
+      </w:r>
+      <m:oMath>
+        <m:sSub>
+          <m:sSubPr>
+            <m:ctrlPr>
+              <w:rPr>
+                <w:rFonts w:ascii="Cambria Math" w:eastAsiaTheme="minorEastAsia" w:hAnsi="Cambria Math"/>
+                <w:i/>
+              </w:rPr>
+            </m:ctrlPr>
+          </m:sSubPr>
+          <m:e>
+            <m:r>
+              <w:rPr>
+                <w:rFonts w:ascii="Cambria Math" w:eastAsiaTheme="minorEastAsia" w:hAnsi="Cambria Math"/>
+              </w:rPr>
+              <m:t>R</m:t>
+            </m:r>
+          </m:e>
+          <m:sub>
+            <m:r>
+              <w:rPr>
+                <w:rFonts w:ascii="Cambria Math" w:eastAsiaTheme="minorEastAsia" w:hAnsi="Cambria Math"/>
+              </w:rPr>
+              <m:t>2</m:t>
+            </m:r>
+          </m:sub>
+        </m:sSub>
+      </m:oMath>
+      <w:r>
+        <w:rPr>
+          <w:rFonts w:eastAsiaTheme="minorEastAsia"/>
+        </w:rPr>
+        <w:t xml:space="preserve"> is </w:t>
+      </w:r>
+    </w:p>
+    <w:p>
+      <m:oMathPara>
+        <m:oMath>
+          <m:f>
+            <m:fPr>
+              <m:ctrlPr>
+                <w:rPr>
+                  <w:rFonts w:ascii="Cambria Math" w:hAnsi="Cambria Math"/>
+                  <w:i/>
+                </w:rPr>
+              </m:ctrlPr>
+            </m:fPr>
+            <m:num>
+              <m:acc>
+                <m:accPr>
+                  <m:chr m:val="̅"/>
+                  <m:ctrlPr>
+                    <w:rPr>
+                      <w:rFonts w:ascii="Cambria Math" w:hAnsi="Cambria Math"/>
+                      <w:i/>
+                    </w:rPr>
+                  </m:ctrlPr>
+                </m:accPr>
+                <m:e>
+                  <m:sSubSup>
+                    <m:sSubSupPr>
+                      <m:ctrlPr>
+                        <w:rPr>
+                          <w:rFonts w:ascii="Cambria Math" w:hAnsi="Cambria Math"/>
+                          <w:i/>
+                        </w:rPr>
+                      </m:ctrlPr>
+                    </m:sSubSupPr>
+                    <m:e>
+                      <m:r>
+                        <w:rPr>
+                          <w:rFonts w:ascii="Cambria Math" w:hAnsi="Cambria Math"/>
+                        </w:rPr>
+                        <m:t>V</m:t>
+                      </m:r>
+                    </m:e>
+                    <m:sub>
+                      <m:r>
+                        <w:rPr>
+                          <w:rFonts w:ascii="Cambria Math" w:hAnsi="Cambria Math"/>
+                        </w:rPr>
+                        <m:t>out</m:t>
+                      </m:r>
+                    </m:sub>
+                    <m:sup>
+                      <m:r>
+                        <w:rPr>
+                          <w:rFonts w:ascii="Cambria Math" w:hAnsi="Cambria Math"/>
+                        </w:rPr>
+                        <m:t>2</m:t>
+                      </m:r>
+                    </m:sup>
+                  </m:sSubSup>
+                </m:e>
+              </m:acc>
+            </m:num>
+            <m:den>
+              <m:sSub>
+                <m:sSubPr>
+                  <m:ctrlPr>
+                    <w:rPr>
+                      <w:rFonts w:ascii="Cambria Math" w:hAnsi="Cambria Math"/>
+                      <w:i/>
+                    </w:rPr>
+                  </m:ctrlPr>
+                </m:sSubPr>
+                <m:e>
+                  <m:r>
+                    <w:rPr>
+                      <w:rFonts w:ascii="Cambria Math" w:hAnsi="Cambria Math"/>
+                    </w:rPr>
+                    <m:t>R</m:t>
+                  </m:r>
+                </m:e>
+                <m:sub>
+                  <m:r>
+                    <w:rPr>
+                      <w:rFonts w:ascii="Cambria Math" w:hAnsi="Cambria Math"/>
+                    </w:rPr>
+                    <m:t>2</m:t>
+                  </m:r>
+                </m:sub>
+              </m:sSub>
+            </m:den>
+          </m:f>
+          <m:r>
+            <w:rPr>
+              <w:rFonts w:ascii="Cambria Math" w:hAnsi="Cambria Math"/>
+            </w:rPr>
+            <m:t>=</m:t>
+          </m:r>
+          <m:sSup>
+            <m:sSupPr>
+              <m:ctrlPr>
+                <w:rPr>
+                  <w:rFonts w:ascii="Cambria Math" w:hAnsi="Cambria Math"/>
+                  <w:i/>
+                </w:rPr>
+              </m:ctrlPr>
+            </m:sSupPr>
+            <m:e>
+              <m:d>
+                <m:dPr>
+                  <m:ctrlPr>
+                    <w:rPr>
+                      <w:rFonts w:ascii="Cambria Math" w:hAnsi="Cambria Math"/>
+                      <w:i/>
+                    </w:rPr>
+                  </m:ctrlPr>
+                </m:dPr>
+                <m:e>
+                  <m:f>
+                    <m:fPr>
+                      <m:ctrlPr>
+                        <w:rPr>
+                          <w:rFonts w:ascii="Cambria Math" w:hAnsi="Cambria Math"/>
+                          <w:i/>
+                        </w:rPr>
+                      </m:ctrlPr>
+                    </m:fPr>
+                    <m:num>
+                      <m:sSub>
+                        <m:sSubPr>
+                          <m:ctrlPr>
+                            <w:rPr>
+                              <w:rFonts w:ascii="Cambria Math" w:hAnsi="Cambria Math"/>
+                              <w:i/>
+                            </w:rPr>
+                          </m:ctrlPr>
+                        </m:sSubPr>
+                        <m:e>
+                          <m:r>
+                            <w:rPr>
+                              <w:rFonts w:ascii="Cambria Math" w:hAnsi="Cambria Math"/>
+                            </w:rPr>
+                            <m:t>R</m:t>
+                          </m:r>
+                        </m:e>
+                        <m:sub>
+                          <m:r>
+                            <w:rPr>
+                              <w:rFonts w:ascii="Cambria Math" w:hAnsi="Cambria Math"/>
+                            </w:rPr>
+                            <m:t>2</m:t>
+                          </m:r>
+                        </m:sub>
+                      </m:sSub>
+                    </m:num>
+                    <m:den>
+                      <m:sSub>
+                        <m:sSubPr>
+                          <m:ctrlPr>
+                            <w:rPr>
+                              <w:rFonts w:ascii="Cambria Math" w:hAnsi="Cambria Math"/>
+                              <w:i/>
+                            </w:rPr>
+                          </m:ctrlPr>
+                        </m:sSubPr>
+                        <m:e>
+                          <m:r>
+                            <w:rPr>
+                              <w:rFonts w:ascii="Cambria Math" w:hAnsi="Cambria Math"/>
+                            </w:rPr>
+                            <m:t>R</m:t>
+                          </m:r>
+                        </m:e>
+                        <m:sub>
+                          <m:r>
+                            <w:rPr>
+                              <w:rFonts w:ascii="Cambria Math" w:hAnsi="Cambria Math"/>
+                            </w:rPr>
+                            <m:t>1</m:t>
+                          </m:r>
+                        </m:sub>
+                      </m:sSub>
+                      <m:r>
+                        <w:rPr>
+                          <w:rFonts w:ascii="Cambria Math" w:hAnsi="Cambria Math"/>
+                        </w:rPr>
+                        <m:t>+</m:t>
+                      </m:r>
+                      <m:sSub>
+                        <m:sSubPr>
+                          <m:ctrlPr>
+                            <w:rPr>
+                              <w:rFonts w:ascii="Cambria Math" w:hAnsi="Cambria Math"/>
+                              <w:i/>
+                            </w:rPr>
+                          </m:ctrlPr>
+                        </m:sSubPr>
+                        <m:e>
+                          <m:r>
+                            <w:rPr>
+                              <w:rFonts w:ascii="Cambria Math" w:hAnsi="Cambria Math"/>
+                            </w:rPr>
+                            <m:t>R</m:t>
+                          </m:r>
+                        </m:e>
+                        <m:sub>
+                          <m:r>
+                            <w:rPr>
+                              <w:rFonts w:ascii="Cambria Math" w:hAnsi="Cambria Math"/>
+                            </w:rPr>
+                            <m:t>2</m:t>
+                          </m:r>
+                        </m:sub>
+                      </m:sSub>
+                    </m:den>
+                  </m:f>
+                </m:e>
+              </m:d>
+            </m:e>
+            <m:sup>
+              <m:r>
+                <w:rPr>
+                  <w:rFonts w:ascii="Cambria Math" w:hAnsi="Cambria Math"/>
+                </w:rPr>
+                <m:t>2</m:t>
+              </m:r>
+            </m:sup>
+          </m:sSup>
+          <m:d>
+            <m:dPr>
+              <m:ctrlPr>
+                <w:rPr>
+                  <w:rFonts w:ascii="Cambria Math" w:hAnsi="Cambria Math"/>
+                  <w:i/>
+                </w:rPr>
+              </m:ctrlPr>
+            </m:dPr>
+            <m:e>
+              <m:f>
+                <m:fPr>
+                  <m:ctrlPr>
+                    <w:rPr>
+                      <w:rFonts w:ascii="Cambria Math" w:hAnsi="Cambria Math"/>
+                      <w:i/>
+                    </w:rPr>
+                  </m:ctrlPr>
+                </m:fPr>
+                <m:num>
+                  <m:acc>
+                    <m:accPr>
+                      <m:chr m:val="̅"/>
+                      <m:ctrlPr>
+                        <w:rPr>
+                          <w:rFonts w:ascii="Cambria Math" w:eastAsiaTheme="minorEastAsia" w:hAnsi="Cambria Math"/>
+                          <w:i/>
+                        </w:rPr>
+                      </m:ctrlPr>
+                    </m:accPr>
+                    <m:e>
+                      <m:sSubSup>
+                        <m:sSubSupPr>
+                          <m:ctrlPr>
+                            <w:rPr>
+                              <w:rFonts w:ascii="Cambria Math" w:eastAsiaTheme="minorEastAsia" w:hAnsi="Cambria Math"/>
+                              <w:i/>
+                            </w:rPr>
+                          </m:ctrlPr>
+                        </m:sSubSupPr>
+                        <m:e>
+                          <m:r>
+                            <w:rPr>
+                              <w:rFonts w:ascii="Cambria Math" w:eastAsiaTheme="minorEastAsia" w:hAnsi="Cambria Math"/>
+                            </w:rPr>
+                            <m:t>V</m:t>
+                          </m:r>
+                        </m:e>
+                        <m:sub>
+                          <m:r>
+                            <w:rPr>
+                              <w:rFonts w:ascii="Cambria Math" w:eastAsiaTheme="minorEastAsia" w:hAnsi="Cambria Math"/>
+                            </w:rPr>
+                            <m:t>1</m:t>
+                          </m:r>
+                        </m:sub>
+                        <m:sup>
+                          <m:r>
+                            <w:rPr>
+                              <w:rFonts w:ascii="Cambria Math" w:eastAsiaTheme="minorEastAsia" w:hAnsi="Cambria Math"/>
+                            </w:rPr>
+                            <m:t>2</m:t>
+                          </m:r>
+                        </m:sup>
+                      </m:sSubSup>
+                      <m:ctrlPr>
+                        <w:rPr>
+                          <w:rFonts w:ascii="Cambria Math" w:hAnsi="Cambria Math"/>
+                          <w:i/>
+                        </w:rPr>
+                      </m:ctrlPr>
+                    </m:e>
+                  </m:acc>
+                </m:num>
+                <m:den>
+                  <m:sSub>
+                    <m:sSubPr>
+                      <m:ctrlPr>
+                        <w:rPr>
+                          <w:rFonts w:ascii="Cambria Math" w:hAnsi="Cambria Math"/>
+                          <w:i/>
+                        </w:rPr>
+                      </m:ctrlPr>
+                    </m:sSubPr>
+                    <m:e>
+                      <m:r>
+                        <w:rPr>
+                          <w:rFonts w:ascii="Cambria Math" w:hAnsi="Cambria Math"/>
+                        </w:rPr>
+                        <m:t>R</m:t>
+                      </m:r>
+                    </m:e>
+                    <m:sub>
+                      <m:r>
+                        <w:rPr>
+                          <w:rFonts w:ascii="Cambria Math" w:hAnsi="Cambria Math"/>
+                        </w:rPr>
+                        <m:t>2</m:t>
+                      </m:r>
+                    </m:sub>
+                  </m:sSub>
+                </m:den>
+              </m:f>
+            </m:e>
+          </m:d>
+          <m:r>
+            <w:rPr>
+              <w:rFonts w:ascii="Cambria Math" w:hAnsi="Cambria Math"/>
+            </w:rPr>
+            <m:t>=</m:t>
+          </m:r>
+          <m:sSup>
+            <m:sSupPr>
+              <m:ctrlPr>
+                <w:rPr>
+                  <w:rFonts w:ascii="Cambria Math" w:hAnsi="Cambria Math"/>
+                  <w:i/>
+                </w:rPr>
+              </m:ctrlPr>
+            </m:sSupPr>
+            <m:e>
+              <m:d>
+                <m:dPr>
+                  <m:ctrlPr>
+                    <w:rPr>
+                      <w:rFonts w:ascii="Cambria Math" w:hAnsi="Cambria Math"/>
+                      <w:i/>
+                    </w:rPr>
+                  </m:ctrlPr>
+                </m:dPr>
+                <m:e>
+                  <m:f>
+                    <m:fPr>
+                      <m:ctrlPr>
+                        <w:rPr>
+                          <w:rFonts w:ascii="Cambria Math" w:hAnsi="Cambria Math"/>
+                          <w:i/>
+                        </w:rPr>
+                      </m:ctrlPr>
+                    </m:fPr>
+                    <m:num>
+                      <m:sSub>
+                        <m:sSubPr>
+                          <m:ctrlPr>
+                            <w:rPr>
+                              <w:rFonts w:ascii="Cambria Math" w:hAnsi="Cambria Math"/>
+                              <w:i/>
+                            </w:rPr>
+                          </m:ctrlPr>
+                        </m:sSubPr>
+                        <m:e>
+                          <m:r>
+                            <w:rPr>
+                              <w:rFonts w:ascii="Cambria Math" w:hAnsi="Cambria Math"/>
+                            </w:rPr>
+                            <m:t>R</m:t>
+                          </m:r>
+                        </m:e>
+                        <m:sub>
+                          <m:r>
+                            <w:rPr>
+                              <w:rFonts w:ascii="Cambria Math" w:hAnsi="Cambria Math"/>
+                            </w:rPr>
+                            <m:t>2</m:t>
+                          </m:r>
+                        </m:sub>
+                      </m:sSub>
+                    </m:num>
+                    <m:den>
+                      <m:sSub>
+                        <m:sSubPr>
+                          <m:ctrlPr>
+                            <w:rPr>
+                              <w:rFonts w:ascii="Cambria Math" w:hAnsi="Cambria Math"/>
+                              <w:i/>
+                            </w:rPr>
+                          </m:ctrlPr>
+                        </m:sSubPr>
+                        <m:e>
+                          <m:r>
+                            <w:rPr>
+                              <w:rFonts w:ascii="Cambria Math" w:hAnsi="Cambria Math"/>
+                            </w:rPr>
+                            <m:t>R</m:t>
+                          </m:r>
+                        </m:e>
+                        <m:sub>
+                          <m:r>
+                            <w:rPr>
+                              <w:rFonts w:ascii="Cambria Math" w:hAnsi="Cambria Math"/>
+                            </w:rPr>
+                            <m:t>1</m:t>
+                          </m:r>
+                        </m:sub>
+                      </m:sSub>
+                      <m:r>
+                        <w:rPr>
+                          <w:rFonts w:ascii="Cambria Math" w:hAnsi="Cambria Math"/>
+                        </w:rPr>
+                        <m:t>+</m:t>
+                      </m:r>
+                      <m:sSub>
+                        <m:sSubPr>
+                          <m:ctrlPr>
+                            <w:rPr>
+                              <w:rFonts w:ascii="Cambria Math" w:hAnsi="Cambria Math"/>
+                              <w:i/>
+                            </w:rPr>
+                          </m:ctrlPr>
+                        </m:sSubPr>
+                        <m:e>
+                          <m:r>
+                            <w:rPr>
+                              <w:rFonts w:ascii="Cambria Math" w:hAnsi="Cambria Math"/>
+                            </w:rPr>
+                            <m:t>R</m:t>
+                          </m:r>
+                        </m:e>
+                        <m:sub>
+                          <m:r>
+                            <w:rPr>
+                              <w:rFonts w:ascii="Cambria Math" w:hAnsi="Cambria Math"/>
+                            </w:rPr>
+                            <m:t>2</m:t>
+                          </m:r>
+                        </m:sub>
+                      </m:sSub>
+                    </m:den>
+                  </m:f>
+                </m:e>
+              </m:d>
+            </m:e>
+            <m:sup>
+              <m:r>
+                <w:rPr>
+                  <w:rFonts w:ascii="Cambria Math" w:hAnsi="Cambria Math"/>
+                </w:rPr>
+                <m:t>2</m:t>
+              </m:r>
+            </m:sup>
+          </m:sSup>
+          <m:d>
+            <m:dPr>
+              <m:ctrlPr>
+                <w:rPr>
+                  <w:rFonts w:ascii="Cambria Math" w:hAnsi="Cambria Math"/>
+                  <w:i/>
+                </w:rPr>
+              </m:ctrlPr>
+            </m:dPr>
+            <m:e>
+              <m:f>
+                <m:fPr>
+                  <m:ctrlPr>
+                    <w:rPr>
+                      <w:rFonts w:ascii="Cambria Math" w:hAnsi="Cambria Math"/>
+                      <w:i/>
+                    </w:rPr>
+                  </m:ctrlPr>
+                </m:fPr>
+                <m:num>
+                  <m:r>
+                    <w:rPr>
+                      <w:rFonts w:ascii="Cambria Math" w:eastAsiaTheme="minorEastAsia" w:hAnsi="Cambria Math"/>
+                    </w:rPr>
+                    <m:t>4kT</m:t>
+                  </m:r>
+                  <m:sSub>
+                    <m:sSubPr>
+                      <m:ctrlPr>
+                        <w:rPr>
+                          <w:rFonts w:ascii="Cambria Math" w:eastAsiaTheme="minorEastAsia" w:hAnsi="Cambria Math"/>
+                          <w:i/>
+                        </w:rPr>
+                      </m:ctrlPr>
+                    </m:sSubPr>
+                    <m:e>
+                      <m:r>
+                        <w:rPr>
+                          <w:rFonts w:ascii="Cambria Math" w:eastAsiaTheme="minorEastAsia" w:hAnsi="Cambria Math"/>
+                        </w:rPr>
+                        <m:t>R</m:t>
+                      </m:r>
+                    </m:e>
+                    <m:sub>
+                      <m:r>
+                        <w:rPr>
+                          <w:rFonts w:ascii="Cambria Math" w:eastAsiaTheme="minorEastAsia" w:hAnsi="Cambria Math"/>
+                        </w:rPr>
+                        <m:t>1</m:t>
+                      </m:r>
+                    </m:sub>
+                  </m:sSub>
+                </m:num>
+                <m:den>
+                  <m:sSub>
+                    <m:sSubPr>
+                      <m:ctrlPr>
+                        <w:rPr>
+                          <w:rFonts w:ascii="Cambria Math" w:hAnsi="Cambria Math"/>
+                          <w:i/>
+                        </w:rPr>
+                      </m:ctrlPr>
+                    </m:sSubPr>
+                    <m:e>
+                      <m:r>
+                        <w:rPr>
+                          <w:rFonts w:ascii="Cambria Math" w:hAnsi="Cambria Math"/>
+                        </w:rPr>
+                        <m:t>R</m:t>
+                      </m:r>
+                    </m:e>
+                    <m:sub>
+                      <m:r>
+                        <w:rPr>
+                          <w:rFonts w:ascii="Cambria Math" w:hAnsi="Cambria Math"/>
+                        </w:rPr>
+                        <m:t>2</m:t>
+                      </m:r>
+                    </m:sub>
+                  </m:sSub>
+                </m:den>
+              </m:f>
+            </m:e>
+          </m:d>
+          <m:r>
+            <w:rPr>
+              <w:rFonts w:ascii="Cambria Math" w:eastAsiaTheme="minorEastAsia" w:hAnsi="Cambria Math"/>
+            </w:rPr>
+            <m:t>=</m:t>
+          </m:r>
+          <m:r>
+            <w:rPr>
+              <w:rFonts w:ascii="Cambria Math" w:eastAsiaTheme="minorEastAsia" w:hAnsi="Cambria Math"/>
+            </w:rPr>
+            <m:t>4kT</m:t>
+          </m:r>
+          <m:f>
+            <m:fPr>
+              <m:ctrlPr>
+                <w:rPr>
+                  <w:rFonts w:ascii="Cambria Math" w:eastAsiaTheme="minorEastAsia" w:hAnsi="Cambria Math"/>
+                  <w:i/>
+                </w:rPr>
+              </m:ctrlPr>
+            </m:fPr>
+            <m:num>
+              <m:sSub>
+                <m:sSubPr>
+                  <m:ctrlPr>
+                    <w:rPr>
+                      <w:rFonts w:ascii="Cambria Math" w:eastAsiaTheme="minorEastAsia" w:hAnsi="Cambria Math"/>
+                      <w:i/>
+                    </w:rPr>
+                  </m:ctrlPr>
+                </m:sSubPr>
+                <m:e>
+                  <m:r>
+                    <w:rPr>
+                      <w:rFonts w:ascii="Cambria Math" w:eastAsiaTheme="minorEastAsia" w:hAnsi="Cambria Math"/>
+                    </w:rPr>
+                    <m:t>R</m:t>
+                  </m:r>
+                </m:e>
+                <m:sub>
+                  <m:r>
+                    <w:rPr>
+                      <w:rFonts w:ascii="Cambria Math" w:eastAsiaTheme="minorEastAsia" w:hAnsi="Cambria Math"/>
+                    </w:rPr>
+                    <m:t>1</m:t>
+                  </m:r>
+                </m:sub>
+              </m:sSub>
+              <m:sSub>
+                <m:sSubPr>
+                  <m:ctrlPr>
+                    <w:rPr>
+                      <w:rFonts w:ascii="Cambria Math" w:eastAsiaTheme="minorEastAsia" w:hAnsi="Cambria Math"/>
+                      <w:i/>
+                    </w:rPr>
+                  </m:ctrlPr>
+                </m:sSubPr>
+                <m:e>
+                  <m:r>
+                    <w:rPr>
+                      <w:rFonts w:ascii="Cambria Math" w:eastAsiaTheme="minorEastAsia" w:hAnsi="Cambria Math"/>
+                    </w:rPr>
+                    <m:t>R</m:t>
+                  </m:r>
+                </m:e>
+                <m:sub>
+                  <m:r>
+                    <w:rPr>
+                      <w:rFonts w:ascii="Cambria Math" w:eastAsiaTheme="minorEastAsia" w:hAnsi="Cambria Math"/>
+                    </w:rPr>
+                    <m:t>2</m:t>
+                  </m:r>
+                </m:sub>
+              </m:sSub>
+            </m:num>
+            <m:den>
+              <m:sSup>
+                <m:sSupPr>
+                  <m:ctrlPr>
+                    <w:rPr>
+                      <w:rFonts w:ascii="Cambria Math" w:hAnsi="Cambria Math"/>
+                      <w:i/>
+                    </w:rPr>
+                  </m:ctrlPr>
+                </m:sSupPr>
+                <m:e>
+                  <m:d>
+                    <m:dPr>
+                      <m:ctrlPr>
+                        <w:rPr>
+                          <w:rFonts w:ascii="Cambria Math" w:eastAsiaTheme="minorEastAsia" w:hAnsi="Cambria Math"/>
+                          <w:i/>
+                        </w:rPr>
+                      </m:ctrlPr>
+                    </m:dPr>
+                    <m:e>
+                      <m:sSub>
+                        <m:sSubPr>
+                          <m:ctrlPr>
+                            <w:rPr>
+                              <w:rFonts w:ascii="Cambria Math" w:hAnsi="Cambria Math"/>
+                              <w:i/>
+                            </w:rPr>
+                          </m:ctrlPr>
+                        </m:sSubPr>
+                        <m:e>
+                          <m:r>
+                            <w:rPr>
+                              <w:rFonts w:ascii="Cambria Math" w:hAnsi="Cambria Math"/>
+                            </w:rPr>
+                            <m:t>R</m:t>
+                          </m:r>
+                        </m:e>
+                        <m:sub>
+                          <m:r>
+                            <w:rPr>
+                              <w:rFonts w:ascii="Cambria Math" w:hAnsi="Cambria Math"/>
+                            </w:rPr>
+                            <m:t>1</m:t>
+                          </m:r>
+                        </m:sub>
+                      </m:sSub>
+                      <m:r>
+                        <w:rPr>
+                          <w:rFonts w:ascii="Cambria Math" w:hAnsi="Cambria Math"/>
+                        </w:rPr>
+                        <m:t>+</m:t>
+                      </m:r>
+                      <m:sSub>
+                        <m:sSubPr>
+                          <m:ctrlPr>
+                            <w:rPr>
+                              <w:rFonts w:ascii="Cambria Math" w:hAnsi="Cambria Math"/>
+                              <w:i/>
+                            </w:rPr>
+                          </m:ctrlPr>
+                        </m:sSubPr>
+                        <m:e>
+                          <m:r>
+                            <w:rPr>
+                              <w:rFonts w:ascii="Cambria Math" w:hAnsi="Cambria Math"/>
+                            </w:rPr>
+                            <m:t>R</m:t>
+                          </m:r>
+                        </m:e>
+                        <m:sub>
+                          <m:r>
+                            <w:rPr>
+                              <w:rFonts w:ascii="Cambria Math" w:hAnsi="Cambria Math"/>
+                            </w:rPr>
+                            <m:t>2</m:t>
+                          </m:r>
+                        </m:sub>
+                      </m:sSub>
+                      <m:ctrlPr>
+                        <w:rPr>
+                          <w:rFonts w:ascii="Cambria Math" w:hAnsi="Cambria Math"/>
+                          <w:i/>
+                        </w:rPr>
+                      </m:ctrlPr>
+                    </m:e>
+                  </m:d>
+                  <m:ctrlPr>
+                    <w:rPr>
+                      <w:rFonts w:ascii="Cambria Math" w:eastAsiaTheme="minorEastAsia" w:hAnsi="Cambria Math"/>
+                      <w:i/>
+                    </w:rPr>
+                  </m:ctrlPr>
+                </m:e>
+                <m:sup>
+                  <m:r>
+                    <w:rPr>
+                      <w:rFonts w:ascii="Cambria Math" w:hAnsi="Cambria Math"/>
+                    </w:rPr>
+                    <m:t>2</m:t>
+                  </m:r>
+                </m:sup>
+              </m:sSup>
+            </m:den>
+          </m:f>
+        </m:oMath>
+      </m:oMathPara>
     </w:p>
     <w:sectPr>
       <w:pgSz w:w="12240" w:h="15840"/>
@@ -24504,6 +27733,95 @@
     </w:lvl>
   </w:abstractNum>
   <w:abstractNum w:abstractNumId="1" w15:restartNumberingAfterBreak="0">
+    <w:nsid w:val="24D70497"/>
+    <w:multiLevelType w:val="hybridMultilevel"/>
+    <w:tmpl w:val="9EB2A326"/>
+    <w:lvl w:ilvl="0" w:tplc="0409000F">
+      <w:start w:val="1"/>
+      <w:numFmt w:val="decimal"/>
+      <w:lvlText w:val="%1."/>
+      <w:lvlJc w:val="left"/>
+      <w:pPr>
+        <w:ind w:left="720" w:hanging="360"/>
+      </w:pPr>
+      <w:rPr>
+        <w:rFonts w:hint="default"/>
+      </w:rPr>
+    </w:lvl>
+    <w:lvl w:ilvl="1" w:tplc="04090019" w:tentative="1">
+      <w:start w:val="1"/>
+      <w:numFmt w:val="lowerLetter"/>
+      <w:lvlText w:val="%2."/>
+      <w:lvlJc w:val="left"/>
+      <w:pPr>
+        <w:ind w:left="1440" w:hanging="360"/>
+      </w:pPr>
+    </w:lvl>
+    <w:lvl w:ilvl="2" w:tplc="0409001B" w:tentative="1">
+      <w:start w:val="1"/>
+      <w:numFmt w:val="lowerRoman"/>
+      <w:lvlText w:val="%3."/>
+      <w:lvlJc w:val="right"/>
+      <w:pPr>
+        <w:ind w:left="2160" w:hanging="180"/>
+      </w:pPr>
+    </w:lvl>
+    <w:lvl w:ilvl="3" w:tplc="0409000F" w:tentative="1">
+      <w:start w:val="1"/>
+      <w:numFmt w:val="decimal"/>
+      <w:lvlText w:val="%4."/>
+      <w:lvlJc w:val="left"/>
+      <w:pPr>
+        <w:ind w:left="2880" w:hanging="360"/>
+      </w:pPr>
+    </w:lvl>
+    <w:lvl w:ilvl="4" w:tplc="04090019" w:tentative="1">
+      <w:start w:val="1"/>
+      <w:numFmt w:val="lowerLetter"/>
+      <w:lvlText w:val="%5."/>
+      <w:lvlJc w:val="left"/>
+      <w:pPr>
+        <w:ind w:left="3600" w:hanging="360"/>
+      </w:pPr>
+    </w:lvl>
+    <w:lvl w:ilvl="5" w:tplc="0409001B" w:tentative="1">
+      <w:start w:val="1"/>
+      <w:numFmt w:val="lowerRoman"/>
+      <w:lvlText w:val="%6."/>
+      <w:lvlJc w:val="right"/>
+      <w:pPr>
+        <w:ind w:left="4320" w:hanging="180"/>
+      </w:pPr>
+    </w:lvl>
+    <w:lvl w:ilvl="6" w:tplc="0409000F" w:tentative="1">
+      <w:start w:val="1"/>
+      <w:numFmt w:val="decimal"/>
+      <w:lvlText w:val="%7."/>
+      <w:lvlJc w:val="left"/>
+      <w:pPr>
+        <w:ind w:left="5040" w:hanging="360"/>
+      </w:pPr>
+    </w:lvl>
+    <w:lvl w:ilvl="7" w:tplc="04090019" w:tentative="1">
+      <w:start w:val="1"/>
+      <w:numFmt w:val="lowerLetter"/>
+      <w:lvlText w:val="%8."/>
+      <w:lvlJc w:val="left"/>
+      <w:pPr>
+        <w:ind w:left="5760" w:hanging="360"/>
+      </w:pPr>
+    </w:lvl>
+    <w:lvl w:ilvl="8" w:tplc="0409001B" w:tentative="1">
+      <w:start w:val="1"/>
+      <w:numFmt w:val="lowerRoman"/>
+      <w:lvlText w:val="%9."/>
+      <w:lvlJc w:val="right"/>
+      <w:pPr>
+        <w:ind w:left="6480" w:hanging="180"/>
+      </w:pPr>
+    </w:lvl>
+  </w:abstractNum>
+  <w:abstractNum w:abstractNumId="2" w15:restartNumberingAfterBreak="0">
     <w:nsid w:val="5CFA24CA"/>
     <w:multiLevelType w:val="hybridMultilevel"/>
     <w:tmpl w:val="8926043A"/>
@@ -24615,7 +27933,7 @@
       </w:rPr>
     </w:lvl>
   </w:abstractNum>
-  <w:abstractNum w:abstractNumId="2" w15:restartNumberingAfterBreak="0">
+  <w:abstractNum w:abstractNumId="3" w15:restartNumberingAfterBreak="0">
     <w:nsid w:val="66243395"/>
     <w:multiLevelType w:val="hybridMultilevel"/>
     <w:tmpl w:val="E5C8AC14"/>
@@ -24704,7 +28022,7 @@
       </w:pPr>
     </w:lvl>
   </w:abstractNum>
-  <w:abstractNum w:abstractNumId="3" w15:restartNumberingAfterBreak="0">
+  <w:abstractNum w:abstractNumId="4" w15:restartNumberingAfterBreak="0">
     <w:nsid w:val="6C2D5244"/>
     <w:multiLevelType w:val="hybridMultilevel"/>
     <w:tmpl w:val="59162FB6"/>
@@ -24817,16 +28135,19 @@
     </w:lvl>
   </w:abstractNum>
   <w:num w:numId="1" w16cid:durableId="1934314537">
-    <w:abstractNumId w:val="1"/>
+    <w:abstractNumId w:val="2"/>
   </w:num>
   <w:num w:numId="2" w16cid:durableId="664669719">
-    <w:abstractNumId w:val="3"/>
+    <w:abstractNumId w:val="4"/>
   </w:num>
   <w:num w:numId="3" w16cid:durableId="329407000">
     <w:abstractNumId w:val="0"/>
   </w:num>
   <w:num w:numId="4" w16cid:durableId="385952586">
-    <w:abstractNumId w:val="2"/>
+    <w:abstractNumId w:val="3"/>
+  </w:num>
+  <w:num w:numId="5" w16cid:durableId="1268345955">
+    <w:abstractNumId w:val="1"/>
   </w:num>
 </w:numbering>
 </file>

</xml_diff>

<commit_message>
Update sig-sys oppenheim notes and rf razavi notes
</commit_message>
<xml_diff>
--- a/notes/rf-microelectronics-razavi-2nd-edition.docx
+++ b/notes/rf-microelectronics-razavi-2nd-edition.docx
@@ -44320,7 +44320,2421 @@
         <w:t>Digital modulation</w:t>
       </w:r>
     </w:p>
-    <w:p/>
+    <w:p>
+      <w:pPr>
+        <w:rPr>
+          <w:b/>
+          <w:bCs/>
+        </w:rPr>
+      </w:pPr>
+      <w:proofErr w:type="spellStart"/>
+      <w:r>
+        <w:rPr>
+          <w:b/>
+          <w:bCs/>
+        </w:rPr>
+        <w:t>Intersymbol</w:t>
+      </w:r>
+      <w:proofErr w:type="spellEnd"/>
+      <w:r>
+        <w:rPr>
+          <w:b/>
+          <w:bCs/>
+        </w:rPr>
+        <w:t xml:space="preserve"> interference</w:t>
+      </w:r>
+    </w:p>
+    <w:p>
+      <w:r>
+        <w:t>Distortion that arises because of filtering (LTI systems).</w:t>
+      </w:r>
+    </w:p>
+    <w:p>
+      <w:r>
+        <w:t xml:space="preserve">A signal cannot be both time-limited and band-limited. When a single rectangular pulse – of infinite bandwidth – passes through </w:t>
+      </w:r>
+      <w:proofErr w:type="gramStart"/>
+      <w:r>
+        <w:t>a</w:t>
+      </w:r>
+      <w:proofErr w:type="gramEnd"/>
+      <w:r>
+        <w:t xml:space="preserve"> LPF, the output exhibits an exponential tail that grows as filter BW decreases. Because the output is band-limited, it must extend to infinity in time.</w:t>
+      </w:r>
+    </w:p>
+    <w:p>
+      <w:r>
+        <w:t>When a random sequence of ones and zeros passes through a LPF, each bit is corrupted by the tail of the previous bit(s). This leads to a higher error rate.</w:t>
+      </w:r>
+    </w:p>
+    <w:p>
+      <w:r>
+        <w:t xml:space="preserve">Tradeoff: reduce BW to reduce integrated </w:t>
+      </w:r>
+      <w:proofErr w:type="gramStart"/>
+      <w:r>
+        <w:t>noise, but</w:t>
+      </w:r>
+      <w:proofErr w:type="gramEnd"/>
+      <w:r>
+        <w:t xml:space="preserve"> increase ISI.</w:t>
+      </w:r>
+    </w:p>
+    <w:p>
+      <w:r>
+        <w:t>Any system that removes part of the spectrum of a signal introduces ISI.</w:t>
+      </w:r>
+    </w:p>
+    <w:p>
+      <w:r>
+        <w:t>A general random binary sequence can be modeled as</w:t>
+      </w:r>
+    </w:p>
+    <w:p>
+      <w:pPr>
+        <w:rPr>
+          <w:rFonts w:eastAsiaTheme="minorEastAsia"/>
+        </w:rPr>
+      </w:pPr>
+      <m:oMathPara>
+        <m:oMath>
+          <m:sSub>
+            <m:sSubPr>
+              <m:ctrlPr>
+                <w:rPr>
+                  <w:rFonts w:ascii="Cambria Math" w:hAnsi="Cambria Math"/>
+                  <w:i/>
+                </w:rPr>
+              </m:ctrlPr>
+            </m:sSubPr>
+            <m:e>
+              <m:r>
+                <w:rPr>
+                  <w:rFonts w:ascii="Cambria Math" w:hAnsi="Cambria Math"/>
+                </w:rPr>
+                <m:t>x</m:t>
+              </m:r>
+            </m:e>
+            <m:sub>
+              <m:r>
+                <w:rPr>
+                  <w:rFonts w:ascii="Cambria Math" w:hAnsi="Cambria Math"/>
+                </w:rPr>
+                <m:t>BB</m:t>
+              </m:r>
+            </m:sub>
+          </m:sSub>
+          <m:d>
+            <m:dPr>
+              <m:ctrlPr>
+                <w:rPr>
+                  <w:rFonts w:ascii="Cambria Math" w:hAnsi="Cambria Math"/>
+                  <w:i/>
+                </w:rPr>
+              </m:ctrlPr>
+            </m:dPr>
+            <m:e>
+              <m:r>
+                <w:rPr>
+                  <w:rFonts w:ascii="Cambria Math" w:hAnsi="Cambria Math"/>
+                </w:rPr>
+                <m:t>t</m:t>
+              </m:r>
+            </m:e>
+          </m:d>
+          <m:r>
+            <w:rPr>
+              <w:rFonts w:ascii="Cambria Math" w:hAnsi="Cambria Math"/>
+            </w:rPr>
+            <m:t>=</m:t>
+          </m:r>
+          <m:nary>
+            <m:naryPr>
+              <m:chr m:val="∑"/>
+              <m:ctrlPr>
+                <w:rPr>
+                  <w:rFonts w:ascii="Cambria Math" w:hAnsi="Cambria Math"/>
+                  <w:i/>
+                </w:rPr>
+              </m:ctrlPr>
+            </m:naryPr>
+            <m:sub>
+              <m:r>
+                <w:rPr>
+                  <w:rFonts w:ascii="Cambria Math" w:hAnsi="Cambria Math"/>
+                </w:rPr>
+                <m:t>n=0</m:t>
+              </m:r>
+            </m:sub>
+            <m:sup>
+              <m:r>
+                <w:rPr>
+                  <w:rFonts w:ascii="Cambria Math" w:hAnsi="Cambria Math"/>
+                </w:rPr>
+                <m:t>∞</m:t>
+              </m:r>
+            </m:sup>
+            <m:e>
+              <m:sSub>
+                <m:sSubPr>
+                  <m:ctrlPr>
+                    <w:rPr>
+                      <w:rFonts w:ascii="Cambria Math" w:hAnsi="Cambria Math"/>
+                      <w:i/>
+                    </w:rPr>
+                  </m:ctrlPr>
+                </m:sSubPr>
+                <m:e>
+                  <m:r>
+                    <w:rPr>
+                      <w:rFonts w:ascii="Cambria Math" w:hAnsi="Cambria Math"/>
+                    </w:rPr>
+                    <m:t>a</m:t>
+                  </m:r>
+                </m:e>
+                <m:sub>
+                  <m:r>
+                    <w:rPr>
+                      <w:rFonts w:ascii="Cambria Math" w:hAnsi="Cambria Math"/>
+                    </w:rPr>
+                    <m:t>n</m:t>
+                  </m:r>
+                </m:sub>
+              </m:sSub>
+              <m:r>
+                <w:rPr>
+                  <w:rFonts w:ascii="Cambria Math" w:hAnsi="Cambria Math"/>
+                </w:rPr>
+                <m:t>p</m:t>
+              </m:r>
+              <m:d>
+                <m:dPr>
+                  <m:ctrlPr>
+                    <w:rPr>
+                      <w:rFonts w:ascii="Cambria Math" w:hAnsi="Cambria Math"/>
+                      <w:i/>
+                    </w:rPr>
+                  </m:ctrlPr>
+                </m:dPr>
+                <m:e>
+                  <m:r>
+                    <w:rPr>
+                      <w:rFonts w:ascii="Cambria Math" w:hAnsi="Cambria Math"/>
+                    </w:rPr>
+                    <m:t>t-n</m:t>
+                  </m:r>
+                  <m:sSub>
+                    <m:sSubPr>
+                      <m:ctrlPr>
+                        <w:rPr>
+                          <w:rFonts w:ascii="Cambria Math" w:hAnsi="Cambria Math"/>
+                          <w:i/>
+                        </w:rPr>
+                      </m:ctrlPr>
+                    </m:sSubPr>
+                    <m:e>
+                      <m:r>
+                        <w:rPr>
+                          <w:rFonts w:ascii="Cambria Math" w:hAnsi="Cambria Math"/>
+                        </w:rPr>
+                        <m:t>T</m:t>
+                      </m:r>
+                    </m:e>
+                    <m:sub>
+                      <m:r>
+                        <w:rPr>
+                          <w:rFonts w:ascii="Cambria Math" w:hAnsi="Cambria Math"/>
+                        </w:rPr>
+                        <m:t>b</m:t>
+                      </m:r>
+                    </m:sub>
+                  </m:sSub>
+                </m:e>
+              </m:d>
+            </m:e>
+          </m:nary>
+        </m:oMath>
+      </m:oMathPara>
+    </w:p>
+    <w:p>
+      <w:pPr>
+        <w:rPr>
+          <w:rFonts w:eastAsiaTheme="minorEastAsia"/>
+        </w:rPr>
+      </w:pPr>
+      <m:oMath>
+        <m:r>
+          <w:rPr>
+            <w:rFonts w:ascii="Cambria Math" w:eastAsiaTheme="minorEastAsia" w:hAnsi="Cambria Math"/>
+          </w:rPr>
+          <m:t>p</m:t>
+        </m:r>
+        <m:d>
+          <m:dPr>
+            <m:ctrlPr>
+              <w:rPr>
+                <w:rFonts w:ascii="Cambria Math" w:eastAsiaTheme="minorEastAsia" w:hAnsi="Cambria Math"/>
+                <w:i/>
+              </w:rPr>
+            </m:ctrlPr>
+          </m:dPr>
+          <m:e>
+            <m:r>
+              <w:rPr>
+                <w:rFonts w:ascii="Cambria Math" w:eastAsiaTheme="minorEastAsia" w:hAnsi="Cambria Math"/>
+              </w:rPr>
+              <m:t>t</m:t>
+            </m:r>
+          </m:e>
+        </m:d>
+      </m:oMath>
+      <w:r>
+        <w:rPr>
+          <w:rFonts w:eastAsiaTheme="minorEastAsia"/>
+        </w:rPr>
+        <w:t xml:space="preserve"> is one pulse of width </w:t>
+      </w:r>
+      <m:oMath>
+        <m:sSub>
+          <m:sSubPr>
+            <m:ctrlPr>
+              <w:rPr>
+                <w:rFonts w:ascii="Cambria Math" w:eastAsiaTheme="minorEastAsia" w:hAnsi="Cambria Math"/>
+                <w:i/>
+              </w:rPr>
+            </m:ctrlPr>
+          </m:sSubPr>
+          <m:e>
+            <m:r>
+              <w:rPr>
+                <w:rFonts w:ascii="Cambria Math" w:eastAsiaTheme="minorEastAsia" w:hAnsi="Cambria Math"/>
+              </w:rPr>
+              <m:t>T</m:t>
+            </m:r>
+          </m:e>
+          <m:sub>
+            <m:r>
+              <w:rPr>
+                <w:rFonts w:ascii="Cambria Math" w:eastAsiaTheme="minorEastAsia" w:hAnsi="Cambria Math"/>
+              </w:rPr>
+              <m:t>b</m:t>
+            </m:r>
+          </m:sub>
+        </m:sSub>
+      </m:oMath>
+      <w:r>
+        <w:rPr>
+          <w:rFonts w:eastAsiaTheme="minorEastAsia"/>
+        </w:rPr>
+        <w:t xml:space="preserve">. </w:t>
+      </w:r>
+      <m:oMath>
+        <m:sSub>
+          <m:sSubPr>
+            <m:ctrlPr>
+              <w:rPr>
+                <w:rFonts w:ascii="Cambria Math" w:eastAsiaTheme="minorEastAsia" w:hAnsi="Cambria Math"/>
+                <w:i/>
+              </w:rPr>
+            </m:ctrlPr>
+          </m:sSubPr>
+          <m:e>
+            <m:r>
+              <w:rPr>
+                <w:rFonts w:ascii="Cambria Math" w:eastAsiaTheme="minorEastAsia" w:hAnsi="Cambria Math"/>
+              </w:rPr>
+              <m:t>a</m:t>
+            </m:r>
+          </m:e>
+          <m:sub>
+            <m:r>
+              <w:rPr>
+                <w:rFonts w:ascii="Cambria Math" w:eastAsiaTheme="minorEastAsia" w:hAnsi="Cambria Math"/>
+              </w:rPr>
+              <m:t>n</m:t>
+            </m:r>
+          </m:sub>
+        </m:sSub>
+        <m:r>
+          <w:rPr>
+            <w:rFonts w:ascii="Cambria Math" w:eastAsiaTheme="minorEastAsia" w:hAnsi="Cambria Math"/>
+          </w:rPr>
+          <m:t>=±1</m:t>
+        </m:r>
+      </m:oMath>
+      <w:r>
+        <w:rPr>
+          <w:rFonts w:eastAsiaTheme="minorEastAsia"/>
+        </w:rPr>
+        <w:t>.</w:t>
+      </w:r>
+    </w:p>
+    <w:p>
+      <w:pPr>
+        <w:rPr>
+          <w:rFonts w:eastAsiaTheme="minorEastAsia"/>
+        </w:rPr>
+      </w:pPr>
+      <m:oMathPara>
+        <m:oMath>
+          <m:r>
+            <w:rPr>
+              <w:rFonts w:ascii="Cambria Math" w:eastAsiaTheme="minorEastAsia" w:hAnsi="Cambria Math"/>
+            </w:rPr>
+            <m:t>p</m:t>
+          </m:r>
+          <m:d>
+            <m:dPr>
+              <m:ctrlPr>
+                <w:rPr>
+                  <w:rFonts w:ascii="Cambria Math" w:eastAsiaTheme="minorEastAsia" w:hAnsi="Cambria Math"/>
+                  <w:i/>
+                </w:rPr>
+              </m:ctrlPr>
+            </m:dPr>
+            <m:e>
+              <m:r>
+                <w:rPr>
+                  <w:rFonts w:ascii="Cambria Math" w:eastAsiaTheme="minorEastAsia" w:hAnsi="Cambria Math"/>
+                </w:rPr>
+                <m:t>t</m:t>
+              </m:r>
+            </m:e>
+          </m:d>
+          <m:r>
+            <w:rPr>
+              <w:rFonts w:ascii="Cambria Math" w:eastAsiaTheme="minorEastAsia" w:hAnsi="Cambria Math"/>
+            </w:rPr>
+            <m:t>=</m:t>
+          </m:r>
+          <m:r>
+            <m:rPr>
+              <m:sty m:val="p"/>
+            </m:rPr>
+            <w:rPr>
+              <w:rFonts w:ascii="Cambria Math" w:eastAsiaTheme="minorEastAsia" w:hAnsi="Cambria Math"/>
+            </w:rPr>
+            <m:t>Π</m:t>
+          </m:r>
+          <m:d>
+            <m:dPr>
+              <m:ctrlPr>
+                <w:rPr>
+                  <w:rFonts w:ascii="Cambria Math" w:eastAsiaTheme="minorEastAsia" w:hAnsi="Cambria Math"/>
+                  <w:i/>
+                </w:rPr>
+              </m:ctrlPr>
+            </m:dPr>
+            <m:e>
+              <m:f>
+                <m:fPr>
+                  <m:ctrlPr>
+                    <w:rPr>
+                      <w:rFonts w:ascii="Cambria Math" w:eastAsiaTheme="minorEastAsia" w:hAnsi="Cambria Math"/>
+                      <w:i/>
+                    </w:rPr>
+                  </m:ctrlPr>
+                </m:fPr>
+                <m:num>
+                  <m:r>
+                    <w:rPr>
+                      <w:rFonts w:ascii="Cambria Math" w:eastAsiaTheme="minorEastAsia" w:hAnsi="Cambria Math"/>
+                    </w:rPr>
+                    <m:t>t-</m:t>
+                  </m:r>
+                  <m:f>
+                    <m:fPr>
+                      <m:ctrlPr>
+                        <w:rPr>
+                          <w:rFonts w:ascii="Cambria Math" w:eastAsiaTheme="minorEastAsia" w:hAnsi="Cambria Math"/>
+                          <w:i/>
+                        </w:rPr>
+                      </m:ctrlPr>
+                    </m:fPr>
+                    <m:num>
+                      <m:sSub>
+                        <m:sSubPr>
+                          <m:ctrlPr>
+                            <w:rPr>
+                              <w:rFonts w:ascii="Cambria Math" w:eastAsiaTheme="minorEastAsia" w:hAnsi="Cambria Math"/>
+                              <w:i/>
+                            </w:rPr>
+                          </m:ctrlPr>
+                        </m:sSubPr>
+                        <m:e>
+                          <m:r>
+                            <w:rPr>
+                              <w:rFonts w:ascii="Cambria Math" w:eastAsiaTheme="minorEastAsia" w:hAnsi="Cambria Math"/>
+                            </w:rPr>
+                            <m:t>T</m:t>
+                          </m:r>
+                        </m:e>
+                        <m:sub>
+                          <m:r>
+                            <w:rPr>
+                              <w:rFonts w:ascii="Cambria Math" w:eastAsiaTheme="minorEastAsia" w:hAnsi="Cambria Math"/>
+                            </w:rPr>
+                            <m:t>b</m:t>
+                          </m:r>
+                        </m:sub>
+                      </m:sSub>
+                    </m:num>
+                    <m:den>
+                      <m:r>
+                        <w:rPr>
+                          <w:rFonts w:ascii="Cambria Math" w:eastAsiaTheme="minorEastAsia" w:hAnsi="Cambria Math"/>
+                        </w:rPr>
+                        <m:t>2</m:t>
+                      </m:r>
+                    </m:den>
+                  </m:f>
+                </m:num>
+                <m:den>
+                  <m:sSub>
+                    <m:sSubPr>
+                      <m:ctrlPr>
+                        <w:rPr>
+                          <w:rFonts w:ascii="Cambria Math" w:eastAsiaTheme="minorEastAsia" w:hAnsi="Cambria Math"/>
+                          <w:i/>
+                        </w:rPr>
+                      </m:ctrlPr>
+                    </m:sSubPr>
+                    <m:e>
+                      <m:r>
+                        <w:rPr>
+                          <w:rFonts w:ascii="Cambria Math" w:eastAsiaTheme="minorEastAsia" w:hAnsi="Cambria Math"/>
+                        </w:rPr>
+                        <m:t>T</m:t>
+                      </m:r>
+                    </m:e>
+                    <m:sub>
+                      <m:r>
+                        <w:rPr>
+                          <w:rFonts w:ascii="Cambria Math" w:eastAsiaTheme="minorEastAsia" w:hAnsi="Cambria Math"/>
+                        </w:rPr>
+                        <m:t>b</m:t>
+                      </m:r>
+                    </m:sub>
+                  </m:sSub>
+                </m:den>
+              </m:f>
+            </m:e>
+          </m:d>
+        </m:oMath>
+      </m:oMathPara>
+    </w:p>
+    <w:p>
+      <w:pPr>
+        <w:rPr>
+          <w:rFonts w:eastAsiaTheme="minorEastAsia"/>
+        </w:rPr>
+      </w:pPr>
+      <m:oMathPara>
+        <m:oMath>
+          <m:r>
+            <w:rPr>
+              <w:rFonts w:ascii="Cambria Math" w:eastAsiaTheme="minorEastAsia" w:hAnsi="Cambria Math"/>
+            </w:rPr>
+            <m:t>P</m:t>
+          </m:r>
+          <m:d>
+            <m:dPr>
+              <m:ctrlPr>
+                <w:rPr>
+                  <w:rFonts w:ascii="Cambria Math" w:eastAsiaTheme="minorEastAsia" w:hAnsi="Cambria Math"/>
+                  <w:i/>
+                </w:rPr>
+              </m:ctrlPr>
+            </m:dPr>
+            <m:e>
+              <m:r>
+                <w:rPr>
+                  <w:rFonts w:ascii="Cambria Math" w:eastAsiaTheme="minorEastAsia" w:hAnsi="Cambria Math"/>
+                </w:rPr>
+                <m:t>f</m:t>
+              </m:r>
+            </m:e>
+          </m:d>
+          <m:r>
+            <m:rPr>
+              <m:scr m:val="script"/>
+            </m:rPr>
+            <w:rPr>
+              <w:rFonts w:ascii="Cambria Math" w:eastAsiaTheme="minorEastAsia" w:hAnsi="Cambria Math"/>
+            </w:rPr>
+            <m:t>=F</m:t>
+          </m:r>
+          <m:d>
+            <m:dPr>
+              <m:begChr m:val="{"/>
+              <m:endChr m:val="}"/>
+              <m:ctrlPr>
+                <w:rPr>
+                  <w:rFonts w:ascii="Cambria Math" w:eastAsiaTheme="minorEastAsia" w:hAnsi="Cambria Math"/>
+                  <w:i/>
+                </w:rPr>
+              </m:ctrlPr>
+            </m:dPr>
+            <m:e>
+              <m:r>
+                <w:rPr>
+                  <w:rFonts w:ascii="Cambria Math" w:eastAsiaTheme="minorEastAsia" w:hAnsi="Cambria Math"/>
+                </w:rPr>
+                <m:t>p</m:t>
+              </m:r>
+              <m:d>
+                <m:dPr>
+                  <m:ctrlPr>
+                    <w:rPr>
+                      <w:rFonts w:ascii="Cambria Math" w:eastAsiaTheme="minorEastAsia" w:hAnsi="Cambria Math"/>
+                      <w:i/>
+                    </w:rPr>
+                  </m:ctrlPr>
+                </m:dPr>
+                <m:e>
+                  <m:r>
+                    <w:rPr>
+                      <w:rFonts w:ascii="Cambria Math" w:eastAsiaTheme="minorEastAsia" w:hAnsi="Cambria Math"/>
+                    </w:rPr>
+                    <m:t>t</m:t>
+                  </m:r>
+                </m:e>
+              </m:d>
+            </m:e>
+          </m:d>
+          <m:r>
+            <w:rPr>
+              <w:rFonts w:ascii="Cambria Math" w:eastAsiaTheme="minorEastAsia" w:hAnsi="Cambria Math"/>
+            </w:rPr>
+            <m:t>=</m:t>
+          </m:r>
+          <m:sSub>
+            <m:sSubPr>
+              <m:ctrlPr>
+                <w:rPr>
+                  <w:rFonts w:ascii="Cambria Math" w:eastAsiaTheme="minorEastAsia" w:hAnsi="Cambria Math"/>
+                  <w:i/>
+                </w:rPr>
+              </m:ctrlPr>
+            </m:sSubPr>
+            <m:e>
+              <m:r>
+                <w:rPr>
+                  <w:rFonts w:ascii="Cambria Math" w:eastAsiaTheme="minorEastAsia" w:hAnsi="Cambria Math"/>
+                </w:rPr>
+                <m:t>T</m:t>
+              </m:r>
+            </m:e>
+            <m:sub>
+              <m:r>
+                <w:rPr>
+                  <w:rFonts w:ascii="Cambria Math" w:eastAsiaTheme="minorEastAsia" w:hAnsi="Cambria Math"/>
+                </w:rPr>
+                <m:t>b</m:t>
+              </m:r>
+            </m:sub>
+          </m:sSub>
+          <m:f>
+            <m:fPr>
+              <m:ctrlPr>
+                <w:rPr>
+                  <w:rFonts w:ascii="Cambria Math" w:eastAsiaTheme="minorEastAsia" w:hAnsi="Cambria Math"/>
+                  <w:i/>
+                </w:rPr>
+              </m:ctrlPr>
+            </m:fPr>
+            <m:num>
+              <m:func>
+                <m:funcPr>
+                  <m:ctrlPr>
+                    <w:rPr>
+                      <w:rFonts w:ascii="Cambria Math" w:eastAsiaTheme="minorEastAsia" w:hAnsi="Cambria Math"/>
+                      <w:i/>
+                    </w:rPr>
+                  </m:ctrlPr>
+                </m:funcPr>
+                <m:fName>
+                  <m:r>
+                    <m:rPr>
+                      <m:sty m:val="p"/>
+                    </m:rPr>
+                    <w:rPr>
+                      <w:rFonts w:ascii="Cambria Math" w:eastAsiaTheme="minorEastAsia" w:hAnsi="Cambria Math"/>
+                    </w:rPr>
+                    <m:t>sin</m:t>
+                  </m:r>
+                </m:fName>
+                <m:e>
+                  <m:d>
+                    <m:dPr>
+                      <m:ctrlPr>
+                        <w:rPr>
+                          <w:rFonts w:ascii="Cambria Math" w:eastAsiaTheme="minorEastAsia" w:hAnsi="Cambria Math"/>
+                          <w:i/>
+                        </w:rPr>
+                      </m:ctrlPr>
+                    </m:dPr>
+                    <m:e>
+                      <m:r>
+                        <w:rPr>
+                          <w:rFonts w:ascii="Cambria Math" w:eastAsiaTheme="minorEastAsia" w:hAnsi="Cambria Math"/>
+                        </w:rPr>
+                        <m:t>πf</m:t>
+                      </m:r>
+                      <m:sSub>
+                        <m:sSubPr>
+                          <m:ctrlPr>
+                            <w:rPr>
+                              <w:rFonts w:ascii="Cambria Math" w:eastAsiaTheme="minorEastAsia" w:hAnsi="Cambria Math"/>
+                              <w:i/>
+                            </w:rPr>
+                          </m:ctrlPr>
+                        </m:sSubPr>
+                        <m:e>
+                          <m:r>
+                            <w:rPr>
+                              <w:rFonts w:ascii="Cambria Math" w:eastAsiaTheme="minorEastAsia" w:hAnsi="Cambria Math"/>
+                            </w:rPr>
+                            <m:t>T</m:t>
+                          </m:r>
+                        </m:e>
+                        <m:sub>
+                          <m:r>
+                            <w:rPr>
+                              <w:rFonts w:ascii="Cambria Math" w:eastAsiaTheme="minorEastAsia" w:hAnsi="Cambria Math"/>
+                            </w:rPr>
+                            <m:t>b</m:t>
+                          </m:r>
+                        </m:sub>
+                      </m:sSub>
+                    </m:e>
+                  </m:d>
+                </m:e>
+              </m:func>
+            </m:num>
+            <m:den>
+              <m:r>
+                <w:rPr>
+                  <w:rFonts w:ascii="Cambria Math" w:eastAsiaTheme="minorEastAsia" w:hAnsi="Cambria Math"/>
+                </w:rPr>
+                <m:t>πf</m:t>
+              </m:r>
+              <m:sSub>
+                <m:sSubPr>
+                  <m:ctrlPr>
+                    <w:rPr>
+                      <w:rFonts w:ascii="Cambria Math" w:eastAsiaTheme="minorEastAsia" w:hAnsi="Cambria Math"/>
+                      <w:i/>
+                    </w:rPr>
+                  </m:ctrlPr>
+                </m:sSubPr>
+                <m:e>
+                  <m:r>
+                    <w:rPr>
+                      <w:rFonts w:ascii="Cambria Math" w:eastAsiaTheme="minorEastAsia" w:hAnsi="Cambria Math"/>
+                    </w:rPr>
+                    <m:t>T</m:t>
+                  </m:r>
+                </m:e>
+                <m:sub>
+                  <m:r>
+                    <w:rPr>
+                      <w:rFonts w:ascii="Cambria Math" w:eastAsiaTheme="minorEastAsia" w:hAnsi="Cambria Math"/>
+                    </w:rPr>
+                    <m:t>b</m:t>
+                  </m:r>
+                </m:sub>
+              </m:sSub>
+            </m:den>
+          </m:f>
+        </m:oMath>
+      </m:oMathPara>
+    </w:p>
+    <w:p>
+      <w:pPr>
+        <w:rPr>
+          <w:rFonts w:eastAsiaTheme="minorEastAsia"/>
+        </w:rPr>
+      </w:pPr>
+      <m:oMathPara>
+        <m:oMath>
+          <m:sSub>
+            <m:sSubPr>
+              <m:ctrlPr>
+                <w:rPr>
+                  <w:rFonts w:ascii="Cambria Math" w:eastAsiaTheme="minorEastAsia" w:hAnsi="Cambria Math"/>
+                  <w:i/>
+                </w:rPr>
+              </m:ctrlPr>
+            </m:sSubPr>
+            <m:e>
+              <m:r>
+                <w:rPr>
+                  <w:rFonts w:ascii="Cambria Math" w:eastAsiaTheme="minorEastAsia" w:hAnsi="Cambria Math"/>
+                </w:rPr>
+                <m:t>S</m:t>
+              </m:r>
+            </m:e>
+            <m:sub>
+              <m:r>
+                <w:rPr>
+                  <w:rFonts w:ascii="Cambria Math" w:eastAsiaTheme="minorEastAsia" w:hAnsi="Cambria Math"/>
+                </w:rPr>
+                <m:t>x</m:t>
+              </m:r>
+            </m:sub>
+          </m:sSub>
+          <m:d>
+            <m:dPr>
+              <m:ctrlPr>
+                <w:rPr>
+                  <w:rFonts w:ascii="Cambria Math" w:eastAsiaTheme="minorEastAsia" w:hAnsi="Cambria Math"/>
+                  <w:i/>
+                </w:rPr>
+              </m:ctrlPr>
+            </m:dPr>
+            <m:e>
+              <m:r>
+                <w:rPr>
+                  <w:rFonts w:ascii="Cambria Math" w:eastAsiaTheme="minorEastAsia" w:hAnsi="Cambria Math"/>
+                </w:rPr>
+                <m:t>f</m:t>
+              </m:r>
+            </m:e>
+          </m:d>
+          <m:r>
+            <w:rPr>
+              <w:rFonts w:ascii="Cambria Math" w:eastAsiaTheme="minorEastAsia" w:hAnsi="Cambria Math"/>
+            </w:rPr>
+            <m:t>=</m:t>
+          </m:r>
+          <m:f>
+            <m:fPr>
+              <m:ctrlPr>
+                <w:rPr>
+                  <w:rFonts w:ascii="Cambria Math" w:eastAsiaTheme="minorEastAsia" w:hAnsi="Cambria Math"/>
+                  <w:i/>
+                </w:rPr>
+              </m:ctrlPr>
+            </m:fPr>
+            <m:num>
+              <m:r>
+                <w:rPr>
+                  <w:rFonts w:ascii="Cambria Math" w:eastAsiaTheme="minorEastAsia" w:hAnsi="Cambria Math"/>
+                </w:rPr>
+                <m:t>1</m:t>
+              </m:r>
+            </m:num>
+            <m:den>
+              <m:sSub>
+                <m:sSubPr>
+                  <m:ctrlPr>
+                    <w:rPr>
+                      <w:rFonts w:ascii="Cambria Math" w:eastAsiaTheme="minorEastAsia" w:hAnsi="Cambria Math"/>
+                      <w:i/>
+                    </w:rPr>
+                  </m:ctrlPr>
+                </m:sSubPr>
+                <m:e>
+                  <m:r>
+                    <w:rPr>
+                      <w:rFonts w:ascii="Cambria Math" w:eastAsiaTheme="minorEastAsia" w:hAnsi="Cambria Math"/>
+                    </w:rPr>
+                    <m:t>T</m:t>
+                  </m:r>
+                </m:e>
+                <m:sub>
+                  <m:r>
+                    <w:rPr>
+                      <w:rFonts w:ascii="Cambria Math" w:eastAsiaTheme="minorEastAsia" w:hAnsi="Cambria Math"/>
+                    </w:rPr>
+                    <m:t>b</m:t>
+                  </m:r>
+                </m:sub>
+              </m:sSub>
+            </m:den>
+          </m:f>
+          <m:sSup>
+            <m:sSupPr>
+              <m:ctrlPr>
+                <w:rPr>
+                  <w:rFonts w:ascii="Cambria Math" w:eastAsiaTheme="minorEastAsia" w:hAnsi="Cambria Math"/>
+                  <w:i/>
+                </w:rPr>
+              </m:ctrlPr>
+            </m:sSupPr>
+            <m:e>
+              <m:d>
+                <m:dPr>
+                  <m:begChr m:val="|"/>
+                  <m:endChr m:val="|"/>
+                  <m:ctrlPr>
+                    <w:rPr>
+                      <w:rFonts w:ascii="Cambria Math" w:eastAsiaTheme="minorEastAsia" w:hAnsi="Cambria Math"/>
+                      <w:i/>
+                    </w:rPr>
+                  </m:ctrlPr>
+                </m:dPr>
+                <m:e>
+                  <m:r>
+                    <w:rPr>
+                      <w:rFonts w:ascii="Cambria Math" w:eastAsiaTheme="minorEastAsia" w:hAnsi="Cambria Math"/>
+                    </w:rPr>
+                    <m:t>P</m:t>
+                  </m:r>
+                  <m:d>
+                    <m:dPr>
+                      <m:ctrlPr>
+                        <w:rPr>
+                          <w:rFonts w:ascii="Cambria Math" w:eastAsiaTheme="minorEastAsia" w:hAnsi="Cambria Math"/>
+                          <w:i/>
+                        </w:rPr>
+                      </m:ctrlPr>
+                    </m:dPr>
+                    <m:e>
+                      <m:r>
+                        <w:rPr>
+                          <w:rFonts w:ascii="Cambria Math" w:eastAsiaTheme="minorEastAsia" w:hAnsi="Cambria Math"/>
+                        </w:rPr>
+                        <m:t>f</m:t>
+                      </m:r>
+                    </m:e>
+                  </m:d>
+                </m:e>
+              </m:d>
+            </m:e>
+            <m:sup>
+              <m:r>
+                <w:rPr>
+                  <w:rFonts w:ascii="Cambria Math" w:eastAsiaTheme="minorEastAsia" w:hAnsi="Cambria Math"/>
+                </w:rPr>
+                <m:t>2</m:t>
+              </m:r>
+            </m:sup>
+          </m:sSup>
+          <m:r>
+            <w:rPr>
+              <w:rFonts w:ascii="Cambria Math" w:eastAsiaTheme="minorEastAsia" w:hAnsi="Cambria Math"/>
+            </w:rPr>
+            <m:t>=</m:t>
+          </m:r>
+          <m:sSub>
+            <m:sSubPr>
+              <m:ctrlPr>
+                <w:rPr>
+                  <w:rFonts w:ascii="Cambria Math" w:eastAsiaTheme="minorEastAsia" w:hAnsi="Cambria Math"/>
+                  <w:i/>
+                </w:rPr>
+              </m:ctrlPr>
+            </m:sSubPr>
+            <m:e>
+              <m:r>
+                <w:rPr>
+                  <w:rFonts w:ascii="Cambria Math" w:eastAsiaTheme="minorEastAsia" w:hAnsi="Cambria Math"/>
+                </w:rPr>
+                <m:t>T</m:t>
+              </m:r>
+            </m:e>
+            <m:sub>
+              <m:r>
+                <w:rPr>
+                  <w:rFonts w:ascii="Cambria Math" w:eastAsiaTheme="minorEastAsia" w:hAnsi="Cambria Math"/>
+                </w:rPr>
+                <m:t>b</m:t>
+              </m:r>
+            </m:sub>
+          </m:sSub>
+          <m:sSup>
+            <m:sSupPr>
+              <m:ctrlPr>
+                <w:rPr>
+                  <w:rFonts w:ascii="Cambria Math" w:eastAsiaTheme="minorEastAsia" w:hAnsi="Cambria Math"/>
+                  <w:i/>
+                </w:rPr>
+              </m:ctrlPr>
+            </m:sSupPr>
+            <m:e>
+              <m:d>
+                <m:dPr>
+                  <m:ctrlPr>
+                    <w:rPr>
+                      <w:rFonts w:ascii="Cambria Math" w:eastAsiaTheme="minorEastAsia" w:hAnsi="Cambria Math"/>
+                      <w:i/>
+                    </w:rPr>
+                  </m:ctrlPr>
+                </m:dPr>
+                <m:e>
+                  <m:f>
+                    <m:fPr>
+                      <m:ctrlPr>
+                        <w:rPr>
+                          <w:rFonts w:ascii="Cambria Math" w:eastAsiaTheme="minorEastAsia" w:hAnsi="Cambria Math"/>
+                          <w:i/>
+                        </w:rPr>
+                      </m:ctrlPr>
+                    </m:fPr>
+                    <m:num>
+                      <m:func>
+                        <m:funcPr>
+                          <m:ctrlPr>
+                            <w:rPr>
+                              <w:rFonts w:ascii="Cambria Math" w:eastAsiaTheme="minorEastAsia" w:hAnsi="Cambria Math"/>
+                              <w:i/>
+                            </w:rPr>
+                          </m:ctrlPr>
+                        </m:funcPr>
+                        <m:fName>
+                          <m:r>
+                            <m:rPr>
+                              <m:sty m:val="p"/>
+                            </m:rPr>
+                            <w:rPr>
+                              <w:rFonts w:ascii="Cambria Math" w:eastAsiaTheme="minorEastAsia" w:hAnsi="Cambria Math"/>
+                            </w:rPr>
+                            <m:t>sin</m:t>
+                          </m:r>
+                        </m:fName>
+                        <m:e>
+                          <m:d>
+                            <m:dPr>
+                              <m:ctrlPr>
+                                <w:rPr>
+                                  <w:rFonts w:ascii="Cambria Math" w:eastAsiaTheme="minorEastAsia" w:hAnsi="Cambria Math"/>
+                                  <w:i/>
+                                </w:rPr>
+                              </m:ctrlPr>
+                            </m:dPr>
+                            <m:e>
+                              <m:r>
+                                <w:rPr>
+                                  <w:rFonts w:ascii="Cambria Math" w:eastAsiaTheme="minorEastAsia" w:hAnsi="Cambria Math"/>
+                                </w:rPr>
+                                <m:t>πf</m:t>
+                              </m:r>
+                              <m:sSub>
+                                <m:sSubPr>
+                                  <m:ctrlPr>
+                                    <w:rPr>
+                                      <w:rFonts w:ascii="Cambria Math" w:eastAsiaTheme="minorEastAsia" w:hAnsi="Cambria Math"/>
+                                      <w:i/>
+                                    </w:rPr>
+                                  </m:ctrlPr>
+                                </m:sSubPr>
+                                <m:e>
+                                  <m:r>
+                                    <w:rPr>
+                                      <w:rFonts w:ascii="Cambria Math" w:eastAsiaTheme="minorEastAsia" w:hAnsi="Cambria Math"/>
+                                    </w:rPr>
+                                    <m:t>T</m:t>
+                                  </m:r>
+                                </m:e>
+                                <m:sub>
+                                  <m:r>
+                                    <w:rPr>
+                                      <w:rFonts w:ascii="Cambria Math" w:eastAsiaTheme="minorEastAsia" w:hAnsi="Cambria Math"/>
+                                    </w:rPr>
+                                    <m:t>b</m:t>
+                                  </m:r>
+                                </m:sub>
+                              </m:sSub>
+                            </m:e>
+                          </m:d>
+                        </m:e>
+                      </m:func>
+                    </m:num>
+                    <m:den>
+                      <m:r>
+                        <w:rPr>
+                          <w:rFonts w:ascii="Cambria Math" w:eastAsiaTheme="minorEastAsia" w:hAnsi="Cambria Math"/>
+                        </w:rPr>
+                        <m:t>πf</m:t>
+                      </m:r>
+                      <m:sSub>
+                        <m:sSubPr>
+                          <m:ctrlPr>
+                            <w:rPr>
+                              <w:rFonts w:ascii="Cambria Math" w:eastAsiaTheme="minorEastAsia" w:hAnsi="Cambria Math"/>
+                              <w:i/>
+                            </w:rPr>
+                          </m:ctrlPr>
+                        </m:sSubPr>
+                        <m:e>
+                          <m:r>
+                            <w:rPr>
+                              <w:rFonts w:ascii="Cambria Math" w:eastAsiaTheme="minorEastAsia" w:hAnsi="Cambria Math"/>
+                            </w:rPr>
+                            <m:t>T</m:t>
+                          </m:r>
+                        </m:e>
+                        <m:sub>
+                          <m:r>
+                            <w:rPr>
+                              <w:rFonts w:ascii="Cambria Math" w:eastAsiaTheme="minorEastAsia" w:hAnsi="Cambria Math"/>
+                            </w:rPr>
+                            <m:t>b</m:t>
+                          </m:r>
+                        </m:sub>
+                      </m:sSub>
+                    </m:den>
+                  </m:f>
+                </m:e>
+              </m:d>
+            </m:e>
+            <m:sup>
+              <m:r>
+                <w:rPr>
+                  <w:rFonts w:ascii="Cambria Math" w:eastAsiaTheme="minorEastAsia" w:hAnsi="Cambria Math"/>
+                </w:rPr>
+                <m:t>2</m:t>
+              </m:r>
+            </m:sup>
+          </m:sSup>
+        </m:oMath>
+      </m:oMathPara>
+    </w:p>
+    <w:p>
+      <w:pPr>
+        <w:rPr>
+          <w:rFonts w:eastAsiaTheme="minorEastAsia"/>
+        </w:rPr>
+      </w:pPr>
+      <w:r>
+        <w:rPr>
+          <w:rFonts w:eastAsiaTheme="minorEastAsia"/>
+        </w:rPr>
+        <w:t xml:space="preserve">Nulls at </w:t>
+      </w:r>
+      <m:oMath>
+        <m:f>
+          <m:fPr>
+            <m:ctrlPr>
+              <w:rPr>
+                <w:rFonts w:ascii="Cambria Math" w:eastAsiaTheme="minorEastAsia" w:hAnsi="Cambria Math"/>
+                <w:i/>
+              </w:rPr>
+            </m:ctrlPr>
+          </m:fPr>
+          <m:num>
+            <m:r>
+              <w:rPr>
+                <w:rFonts w:ascii="Cambria Math" w:eastAsiaTheme="minorEastAsia" w:hAnsi="Cambria Math"/>
+              </w:rPr>
+              <m:t>1</m:t>
+            </m:r>
+          </m:num>
+          <m:den>
+            <m:sSub>
+              <m:sSubPr>
+                <m:ctrlPr>
+                  <w:rPr>
+                    <w:rFonts w:ascii="Cambria Math" w:eastAsiaTheme="minorEastAsia" w:hAnsi="Cambria Math"/>
+                    <w:i/>
+                  </w:rPr>
+                </m:ctrlPr>
+              </m:sSubPr>
+              <m:e>
+                <m:r>
+                  <w:rPr>
+                    <w:rFonts w:ascii="Cambria Math" w:eastAsiaTheme="minorEastAsia" w:hAnsi="Cambria Math"/>
+                  </w:rPr>
+                  <m:t>T</m:t>
+                </m:r>
+              </m:e>
+              <m:sub>
+                <m:r>
+                  <w:rPr>
+                    <w:rFonts w:ascii="Cambria Math" w:eastAsiaTheme="minorEastAsia" w:hAnsi="Cambria Math"/>
+                  </w:rPr>
+                  <m:t>b</m:t>
+                </m:r>
+              </m:sub>
+            </m:sSub>
+          </m:den>
+        </m:f>
+      </m:oMath>
+      <w:r>
+        <w:rPr>
+          <w:rFonts w:eastAsiaTheme="minorEastAsia"/>
+        </w:rPr>
+        <w:t xml:space="preserve">, main lobe width of </w:t>
+      </w:r>
+      <m:oMath>
+        <m:f>
+          <m:fPr>
+            <m:ctrlPr>
+              <w:rPr>
+                <w:rFonts w:ascii="Cambria Math" w:eastAsiaTheme="minorEastAsia" w:hAnsi="Cambria Math"/>
+                <w:i/>
+              </w:rPr>
+            </m:ctrlPr>
+          </m:fPr>
+          <m:num>
+            <m:r>
+              <w:rPr>
+                <w:rFonts w:ascii="Cambria Math" w:eastAsiaTheme="minorEastAsia" w:hAnsi="Cambria Math"/>
+              </w:rPr>
+              <m:t>2</m:t>
+            </m:r>
+          </m:num>
+          <m:den>
+            <m:sSub>
+              <m:sSubPr>
+                <m:ctrlPr>
+                  <w:rPr>
+                    <w:rFonts w:ascii="Cambria Math" w:eastAsiaTheme="minorEastAsia" w:hAnsi="Cambria Math"/>
+                    <w:i/>
+                  </w:rPr>
+                </m:ctrlPr>
+              </m:sSubPr>
+              <m:e>
+                <m:r>
+                  <w:rPr>
+                    <w:rFonts w:ascii="Cambria Math" w:eastAsiaTheme="minorEastAsia" w:hAnsi="Cambria Math"/>
+                  </w:rPr>
+                  <m:t>T</m:t>
+                </m:r>
+              </m:e>
+              <m:sub>
+                <m:r>
+                  <w:rPr>
+                    <w:rFonts w:ascii="Cambria Math" w:eastAsiaTheme="minorEastAsia" w:hAnsi="Cambria Math"/>
+                  </w:rPr>
+                  <m:t>b</m:t>
+                </m:r>
+              </m:sub>
+            </m:sSub>
+          </m:den>
+        </m:f>
+      </m:oMath>
+      <w:r>
+        <w:rPr>
+          <w:rFonts w:eastAsiaTheme="minorEastAsia"/>
+        </w:rPr>
+        <w:t xml:space="preserve">, side lobes of width </w:t>
+      </w:r>
+      <m:oMath>
+        <m:f>
+          <m:fPr>
+            <m:ctrlPr>
+              <w:rPr>
+                <w:rFonts w:ascii="Cambria Math" w:eastAsiaTheme="minorEastAsia" w:hAnsi="Cambria Math"/>
+                <w:i/>
+              </w:rPr>
+            </m:ctrlPr>
+          </m:fPr>
+          <m:num>
+            <m:r>
+              <w:rPr>
+                <w:rFonts w:ascii="Cambria Math" w:eastAsiaTheme="minorEastAsia" w:hAnsi="Cambria Math"/>
+              </w:rPr>
+              <m:t>1</m:t>
+            </m:r>
+          </m:num>
+          <m:den>
+            <m:sSub>
+              <m:sSubPr>
+                <m:ctrlPr>
+                  <w:rPr>
+                    <w:rFonts w:ascii="Cambria Math" w:eastAsiaTheme="minorEastAsia" w:hAnsi="Cambria Math"/>
+                    <w:i/>
+                  </w:rPr>
+                </m:ctrlPr>
+              </m:sSubPr>
+              <m:e>
+                <m:r>
+                  <w:rPr>
+                    <w:rFonts w:ascii="Cambria Math" w:eastAsiaTheme="minorEastAsia" w:hAnsi="Cambria Math"/>
+                  </w:rPr>
+                  <m:t>T</m:t>
+                </m:r>
+              </m:e>
+              <m:sub>
+                <m:r>
+                  <w:rPr>
+                    <w:rFonts w:ascii="Cambria Math" w:eastAsiaTheme="minorEastAsia" w:hAnsi="Cambria Math"/>
+                  </w:rPr>
+                  <m:t>b</m:t>
+                </m:r>
+              </m:sub>
+            </m:sSub>
+          </m:den>
+        </m:f>
+      </m:oMath>
+      <w:r>
+        <w:rPr>
+          <w:rFonts w:eastAsiaTheme="minorEastAsia"/>
+        </w:rPr>
+        <w:t>.</w:t>
+      </w:r>
+    </w:p>
+    <w:p>
+      <w:pPr>
+        <w:rPr>
+          <w:rFonts w:eastAsiaTheme="minorEastAsia"/>
+          <w:b/>
+          <w:bCs/>
+        </w:rPr>
+      </w:pPr>
+      <w:r>
+        <w:rPr>
+          <w:rFonts w:eastAsiaTheme="minorEastAsia"/>
+          <w:b/>
+          <w:bCs/>
+        </w:rPr>
+        <w:t>Pulse shaping</w:t>
+      </w:r>
+    </w:p>
+    <w:p>
+      <w:pPr>
+        <w:rPr>
+          <w:rFonts w:eastAsiaTheme="minorEastAsia"/>
+        </w:rPr>
+      </w:pPr>
+      <w:r>
+        <w:rPr>
+          <w:rFonts w:eastAsiaTheme="minorEastAsia"/>
+        </w:rPr>
+        <w:t>To avoid ISI, shape the baseband pulse to have less BW. Sharp transitions = large BW.</w:t>
+      </w:r>
+    </w:p>
+    <w:p>
+      <w:pPr>
+        <w:rPr>
+          <w:rFonts w:eastAsiaTheme="minorEastAsia"/>
+        </w:rPr>
+      </w:pPr>
+      <w:r>
+        <w:rPr>
+          <w:rFonts w:eastAsiaTheme="minorEastAsia"/>
+        </w:rPr>
+        <w:t xml:space="preserve">The ideal pulse is the </w:t>
+      </w:r>
+      <w:proofErr w:type="spellStart"/>
+      <w:r>
+        <w:rPr>
+          <w:rFonts w:eastAsiaTheme="minorEastAsia"/>
+        </w:rPr>
+        <w:t>sinc</w:t>
+      </w:r>
+      <w:proofErr w:type="spellEnd"/>
+      <w:r>
+        <w:rPr>
+          <w:rFonts w:eastAsiaTheme="minorEastAsia"/>
+        </w:rPr>
+        <w:t xml:space="preserve">, which yields a </w:t>
+      </w:r>
+      <w:proofErr w:type="spellStart"/>
+      <w:r>
+        <w:rPr>
+          <w:rFonts w:eastAsiaTheme="minorEastAsia"/>
+        </w:rPr>
+        <w:t>brickwall</w:t>
+      </w:r>
+      <w:proofErr w:type="spellEnd"/>
+      <w:r>
+        <w:rPr>
+          <w:rFonts w:eastAsiaTheme="minorEastAsia"/>
+        </w:rPr>
+        <w:t xml:space="preserve"> spectrum.</w:t>
+      </w:r>
+    </w:p>
+    <w:p>
+      <w:pPr>
+        <w:rPr>
+          <w:rFonts w:eastAsiaTheme="minorEastAsia"/>
+        </w:rPr>
+      </w:pPr>
+      <m:oMathPara>
+        <m:oMath>
+          <m:r>
+            <w:rPr>
+              <w:rFonts w:ascii="Cambria Math" w:eastAsiaTheme="minorEastAsia" w:hAnsi="Cambria Math"/>
+            </w:rPr>
+            <m:t>p</m:t>
+          </m:r>
+          <m:d>
+            <m:dPr>
+              <m:ctrlPr>
+                <w:rPr>
+                  <w:rFonts w:ascii="Cambria Math" w:eastAsiaTheme="minorEastAsia" w:hAnsi="Cambria Math"/>
+                  <w:i/>
+                </w:rPr>
+              </m:ctrlPr>
+            </m:dPr>
+            <m:e>
+              <m:r>
+                <w:rPr>
+                  <w:rFonts w:ascii="Cambria Math" w:eastAsiaTheme="minorEastAsia" w:hAnsi="Cambria Math"/>
+                </w:rPr>
+                <m:t>t</m:t>
+              </m:r>
+            </m:e>
+          </m:d>
+          <m:r>
+            <w:rPr>
+              <w:rFonts w:ascii="Cambria Math" w:eastAsiaTheme="minorEastAsia" w:hAnsi="Cambria Math"/>
+            </w:rPr>
+            <m:t>=</m:t>
+          </m:r>
+          <m:f>
+            <m:fPr>
+              <m:ctrlPr>
+                <w:rPr>
+                  <w:rFonts w:ascii="Cambria Math" w:eastAsiaTheme="minorEastAsia" w:hAnsi="Cambria Math"/>
+                  <w:i/>
+                </w:rPr>
+              </m:ctrlPr>
+            </m:fPr>
+            <m:num>
+              <m:func>
+                <m:funcPr>
+                  <m:ctrlPr>
+                    <w:rPr>
+                      <w:rFonts w:ascii="Cambria Math" w:eastAsiaTheme="minorEastAsia" w:hAnsi="Cambria Math"/>
+                      <w:i/>
+                    </w:rPr>
+                  </m:ctrlPr>
+                </m:funcPr>
+                <m:fName>
+                  <m:r>
+                    <m:rPr>
+                      <m:sty m:val="p"/>
+                    </m:rPr>
+                    <w:rPr>
+                      <w:rFonts w:ascii="Cambria Math" w:eastAsiaTheme="minorEastAsia" w:hAnsi="Cambria Math"/>
+                    </w:rPr>
+                    <m:t>sin</m:t>
+                  </m:r>
+                </m:fName>
+                <m:e>
+                  <m:d>
+                    <m:dPr>
+                      <m:ctrlPr>
+                        <w:rPr>
+                          <w:rFonts w:ascii="Cambria Math" w:eastAsiaTheme="minorEastAsia" w:hAnsi="Cambria Math"/>
+                          <w:i/>
+                        </w:rPr>
+                      </m:ctrlPr>
+                    </m:dPr>
+                    <m:e>
+                      <m:f>
+                        <m:fPr>
+                          <m:ctrlPr>
+                            <w:rPr>
+                              <w:rFonts w:ascii="Cambria Math" w:eastAsiaTheme="minorEastAsia" w:hAnsi="Cambria Math"/>
+                              <w:i/>
+                            </w:rPr>
+                          </m:ctrlPr>
+                        </m:fPr>
+                        <m:num>
+                          <m:r>
+                            <w:rPr>
+                              <w:rFonts w:ascii="Cambria Math" w:eastAsiaTheme="minorEastAsia" w:hAnsi="Cambria Math"/>
+                            </w:rPr>
+                            <m:t>π</m:t>
+                          </m:r>
+                          <m:d>
+                            <m:dPr>
+                              <m:ctrlPr>
+                                <w:rPr>
+                                  <w:rFonts w:ascii="Cambria Math" w:eastAsiaTheme="minorEastAsia" w:hAnsi="Cambria Math"/>
+                                  <w:i/>
+                                </w:rPr>
+                              </m:ctrlPr>
+                            </m:dPr>
+                            <m:e>
+                              <m:r>
+                                <w:rPr>
+                                  <w:rFonts w:ascii="Cambria Math" w:eastAsiaTheme="minorEastAsia" w:hAnsi="Cambria Math"/>
+                                </w:rPr>
+                                <m:t>t-</m:t>
+                              </m:r>
+                              <m:f>
+                                <m:fPr>
+                                  <m:ctrlPr>
+                                    <w:rPr>
+                                      <w:rFonts w:ascii="Cambria Math" w:eastAsiaTheme="minorEastAsia" w:hAnsi="Cambria Math"/>
+                                      <w:i/>
+                                    </w:rPr>
+                                  </m:ctrlPr>
+                                </m:fPr>
+                                <m:num>
+                                  <m:sSub>
+                                    <m:sSubPr>
+                                      <m:ctrlPr>
+                                        <w:rPr>
+                                          <w:rFonts w:ascii="Cambria Math" w:eastAsiaTheme="minorEastAsia" w:hAnsi="Cambria Math"/>
+                                          <w:i/>
+                                        </w:rPr>
+                                      </m:ctrlPr>
+                                    </m:sSubPr>
+                                    <m:e>
+                                      <m:r>
+                                        <w:rPr>
+                                          <w:rFonts w:ascii="Cambria Math" w:eastAsiaTheme="minorEastAsia" w:hAnsi="Cambria Math"/>
+                                        </w:rPr>
+                                        <m:t>T</m:t>
+                                      </m:r>
+                                    </m:e>
+                                    <m:sub>
+                                      <m:r>
+                                        <w:rPr>
+                                          <w:rFonts w:ascii="Cambria Math" w:eastAsiaTheme="minorEastAsia" w:hAnsi="Cambria Math"/>
+                                        </w:rPr>
+                                        <m:t>b</m:t>
+                                      </m:r>
+                                    </m:sub>
+                                  </m:sSub>
+                                </m:num>
+                                <m:den>
+                                  <m:r>
+                                    <w:rPr>
+                                      <w:rFonts w:ascii="Cambria Math" w:eastAsiaTheme="minorEastAsia" w:hAnsi="Cambria Math"/>
+                                    </w:rPr>
+                                    <m:t>2</m:t>
+                                  </m:r>
+                                </m:den>
+                              </m:f>
+                            </m:e>
+                          </m:d>
+                        </m:num>
+                        <m:den>
+                          <m:sSub>
+                            <m:sSubPr>
+                              <m:ctrlPr>
+                                <w:rPr>
+                                  <w:rFonts w:ascii="Cambria Math" w:eastAsiaTheme="minorEastAsia" w:hAnsi="Cambria Math"/>
+                                  <w:i/>
+                                </w:rPr>
+                              </m:ctrlPr>
+                            </m:sSubPr>
+                            <m:e>
+                              <m:r>
+                                <w:rPr>
+                                  <w:rFonts w:ascii="Cambria Math" w:eastAsiaTheme="minorEastAsia" w:hAnsi="Cambria Math"/>
+                                </w:rPr>
+                                <m:t>T</m:t>
+                              </m:r>
+                            </m:e>
+                            <m:sub>
+                              <m:r>
+                                <w:rPr>
+                                  <w:rFonts w:ascii="Cambria Math" w:eastAsiaTheme="minorEastAsia" w:hAnsi="Cambria Math"/>
+                                </w:rPr>
+                                <m:t>b</m:t>
+                              </m:r>
+                            </m:sub>
+                          </m:sSub>
+                        </m:den>
+                      </m:f>
+                    </m:e>
+                  </m:d>
+                </m:e>
+              </m:func>
+            </m:num>
+            <m:den>
+              <m:d>
+                <m:dPr>
+                  <m:ctrlPr>
+                    <w:rPr>
+                      <w:rFonts w:ascii="Cambria Math" w:eastAsiaTheme="minorEastAsia" w:hAnsi="Cambria Math"/>
+                      <w:i/>
+                    </w:rPr>
+                  </m:ctrlPr>
+                </m:dPr>
+                <m:e>
+                  <m:f>
+                    <m:fPr>
+                      <m:ctrlPr>
+                        <w:rPr>
+                          <w:rFonts w:ascii="Cambria Math" w:eastAsiaTheme="minorEastAsia" w:hAnsi="Cambria Math"/>
+                          <w:i/>
+                        </w:rPr>
+                      </m:ctrlPr>
+                    </m:fPr>
+                    <m:num>
+                      <m:r>
+                        <w:rPr>
+                          <w:rFonts w:ascii="Cambria Math" w:eastAsiaTheme="minorEastAsia" w:hAnsi="Cambria Math"/>
+                        </w:rPr>
+                        <m:t>π</m:t>
+                      </m:r>
+                      <m:d>
+                        <m:dPr>
+                          <m:ctrlPr>
+                            <w:rPr>
+                              <w:rFonts w:ascii="Cambria Math" w:eastAsiaTheme="minorEastAsia" w:hAnsi="Cambria Math"/>
+                              <w:i/>
+                            </w:rPr>
+                          </m:ctrlPr>
+                        </m:dPr>
+                        <m:e>
+                          <m:r>
+                            <w:rPr>
+                              <w:rFonts w:ascii="Cambria Math" w:eastAsiaTheme="minorEastAsia" w:hAnsi="Cambria Math"/>
+                            </w:rPr>
+                            <m:t>t-</m:t>
+                          </m:r>
+                          <m:f>
+                            <m:fPr>
+                              <m:ctrlPr>
+                                <w:rPr>
+                                  <w:rFonts w:ascii="Cambria Math" w:eastAsiaTheme="minorEastAsia" w:hAnsi="Cambria Math"/>
+                                  <w:i/>
+                                </w:rPr>
+                              </m:ctrlPr>
+                            </m:fPr>
+                            <m:num>
+                              <m:sSub>
+                                <m:sSubPr>
+                                  <m:ctrlPr>
+                                    <w:rPr>
+                                      <w:rFonts w:ascii="Cambria Math" w:eastAsiaTheme="minorEastAsia" w:hAnsi="Cambria Math"/>
+                                      <w:i/>
+                                    </w:rPr>
+                                  </m:ctrlPr>
+                                </m:sSubPr>
+                                <m:e>
+                                  <m:r>
+                                    <w:rPr>
+                                      <w:rFonts w:ascii="Cambria Math" w:eastAsiaTheme="minorEastAsia" w:hAnsi="Cambria Math"/>
+                                    </w:rPr>
+                                    <m:t>T</m:t>
+                                  </m:r>
+                                </m:e>
+                                <m:sub>
+                                  <m:r>
+                                    <w:rPr>
+                                      <w:rFonts w:ascii="Cambria Math" w:eastAsiaTheme="minorEastAsia" w:hAnsi="Cambria Math"/>
+                                    </w:rPr>
+                                    <m:t>b</m:t>
+                                  </m:r>
+                                </m:sub>
+                              </m:sSub>
+                            </m:num>
+                            <m:den>
+                              <m:r>
+                                <w:rPr>
+                                  <w:rFonts w:ascii="Cambria Math" w:eastAsiaTheme="minorEastAsia" w:hAnsi="Cambria Math"/>
+                                </w:rPr>
+                                <m:t>2</m:t>
+                              </m:r>
+                            </m:den>
+                          </m:f>
+                        </m:e>
+                      </m:d>
+                    </m:num>
+                    <m:den>
+                      <m:sSub>
+                        <m:sSubPr>
+                          <m:ctrlPr>
+                            <w:rPr>
+                              <w:rFonts w:ascii="Cambria Math" w:eastAsiaTheme="minorEastAsia" w:hAnsi="Cambria Math"/>
+                              <w:i/>
+                            </w:rPr>
+                          </m:ctrlPr>
+                        </m:sSubPr>
+                        <m:e>
+                          <m:r>
+                            <w:rPr>
+                              <w:rFonts w:ascii="Cambria Math" w:eastAsiaTheme="minorEastAsia" w:hAnsi="Cambria Math"/>
+                            </w:rPr>
+                            <m:t>T</m:t>
+                          </m:r>
+                        </m:e>
+                        <m:sub>
+                          <m:r>
+                            <w:rPr>
+                              <w:rFonts w:ascii="Cambria Math" w:eastAsiaTheme="minorEastAsia" w:hAnsi="Cambria Math"/>
+                            </w:rPr>
+                            <m:t>b</m:t>
+                          </m:r>
+                        </m:sub>
+                      </m:sSub>
+                    </m:den>
+                  </m:f>
+                </m:e>
+              </m:d>
+            </m:den>
+          </m:f>
+        </m:oMath>
+      </m:oMathPara>
+    </w:p>
+    <w:p>
+      <w:pPr>
+        <w:rPr>
+          <w:rFonts w:eastAsiaTheme="minorEastAsia"/>
+        </w:rPr>
+      </w:pPr>
+      <m:oMathPara>
+        <m:oMath>
+          <m:sSub>
+            <m:sSubPr>
+              <m:ctrlPr>
+                <w:rPr>
+                  <w:rFonts w:ascii="Cambria Math" w:eastAsiaTheme="minorEastAsia" w:hAnsi="Cambria Math"/>
+                  <w:i/>
+                </w:rPr>
+              </m:ctrlPr>
+            </m:sSubPr>
+            <m:e>
+              <m:r>
+                <w:rPr>
+                  <w:rFonts w:ascii="Cambria Math" w:eastAsiaTheme="minorEastAsia" w:hAnsi="Cambria Math"/>
+                </w:rPr>
+                <m:t>x</m:t>
+              </m:r>
+            </m:e>
+            <m:sub>
+              <m:r>
+                <w:rPr>
+                  <w:rFonts w:ascii="Cambria Math" w:eastAsiaTheme="minorEastAsia" w:hAnsi="Cambria Math"/>
+                </w:rPr>
+                <m:t>BB</m:t>
+              </m:r>
+            </m:sub>
+          </m:sSub>
+          <m:d>
+            <m:dPr>
+              <m:ctrlPr>
+                <w:rPr>
+                  <w:rFonts w:ascii="Cambria Math" w:eastAsiaTheme="minorEastAsia" w:hAnsi="Cambria Math"/>
+                  <w:i/>
+                </w:rPr>
+              </m:ctrlPr>
+            </m:dPr>
+            <m:e>
+              <m:r>
+                <w:rPr>
+                  <w:rFonts w:ascii="Cambria Math" w:eastAsiaTheme="minorEastAsia" w:hAnsi="Cambria Math"/>
+                </w:rPr>
+                <m:t>t</m:t>
+              </m:r>
+            </m:e>
+          </m:d>
+          <m:r>
+            <w:rPr>
+              <w:rFonts w:ascii="Cambria Math" w:eastAsiaTheme="minorEastAsia" w:hAnsi="Cambria Math"/>
+            </w:rPr>
+            <m:t>=</m:t>
+          </m:r>
+          <m:nary>
+            <m:naryPr>
+              <m:chr m:val="∑"/>
+              <m:ctrlPr>
+                <w:rPr>
+                  <w:rFonts w:ascii="Cambria Math" w:hAnsi="Cambria Math"/>
+                  <w:i/>
+                </w:rPr>
+              </m:ctrlPr>
+            </m:naryPr>
+            <m:sub>
+              <m:r>
+                <w:rPr>
+                  <w:rFonts w:ascii="Cambria Math" w:hAnsi="Cambria Math"/>
+                </w:rPr>
+                <m:t>n=0</m:t>
+              </m:r>
+            </m:sub>
+            <m:sup>
+              <m:r>
+                <w:rPr>
+                  <w:rFonts w:ascii="Cambria Math" w:hAnsi="Cambria Math"/>
+                </w:rPr>
+                <m:t>∞</m:t>
+              </m:r>
+            </m:sup>
+            <m:e>
+              <m:sSub>
+                <m:sSubPr>
+                  <m:ctrlPr>
+                    <w:rPr>
+                      <w:rFonts w:ascii="Cambria Math" w:hAnsi="Cambria Math"/>
+                      <w:i/>
+                    </w:rPr>
+                  </m:ctrlPr>
+                </m:sSubPr>
+                <m:e>
+                  <m:r>
+                    <w:rPr>
+                      <w:rFonts w:ascii="Cambria Math" w:hAnsi="Cambria Math"/>
+                    </w:rPr>
+                    <m:t>a</m:t>
+                  </m:r>
+                </m:e>
+                <m:sub>
+                  <m:r>
+                    <w:rPr>
+                      <w:rFonts w:ascii="Cambria Math" w:hAnsi="Cambria Math"/>
+                    </w:rPr>
+                    <m:t>n</m:t>
+                  </m:r>
+                </m:sub>
+              </m:sSub>
+              <m:r>
+                <w:rPr>
+                  <w:rFonts w:ascii="Cambria Math" w:hAnsi="Cambria Math"/>
+                </w:rPr>
+                <m:t>p</m:t>
+              </m:r>
+              <m:d>
+                <m:dPr>
+                  <m:ctrlPr>
+                    <w:rPr>
+                      <w:rFonts w:ascii="Cambria Math" w:hAnsi="Cambria Math"/>
+                      <w:i/>
+                    </w:rPr>
+                  </m:ctrlPr>
+                </m:dPr>
+                <m:e>
+                  <m:r>
+                    <w:rPr>
+                      <w:rFonts w:ascii="Cambria Math" w:hAnsi="Cambria Math"/>
+                    </w:rPr>
+                    <m:t>t-n</m:t>
+                  </m:r>
+                  <m:sSub>
+                    <m:sSubPr>
+                      <m:ctrlPr>
+                        <w:rPr>
+                          <w:rFonts w:ascii="Cambria Math" w:hAnsi="Cambria Math"/>
+                          <w:i/>
+                        </w:rPr>
+                      </m:ctrlPr>
+                    </m:sSubPr>
+                    <m:e>
+                      <m:r>
+                        <w:rPr>
+                          <w:rFonts w:ascii="Cambria Math" w:hAnsi="Cambria Math"/>
+                        </w:rPr>
+                        <m:t>T</m:t>
+                      </m:r>
+                    </m:e>
+                    <m:sub>
+                      <m:r>
+                        <w:rPr>
+                          <w:rFonts w:ascii="Cambria Math" w:hAnsi="Cambria Math"/>
+                        </w:rPr>
+                        <m:t>b</m:t>
+                      </m:r>
+                    </m:sub>
+                  </m:sSub>
+                </m:e>
+              </m:d>
+            </m:e>
+          </m:nary>
+        </m:oMath>
+      </m:oMathPara>
+    </w:p>
+    <w:p>
+      <w:pPr>
+        <w:rPr>
+          <w:rFonts w:eastAsiaTheme="minorEastAsia"/>
+        </w:rPr>
+      </w:pPr>
+      <w:r>
+        <w:rPr>
+          <w:rFonts w:eastAsiaTheme="minorEastAsia"/>
+        </w:rPr>
+        <w:t xml:space="preserve">If you sample every </w:t>
+      </w:r>
+      <m:oMath>
+        <m:sSub>
+          <m:sSubPr>
+            <m:ctrlPr>
+              <w:rPr>
+                <w:rFonts w:ascii="Cambria Math" w:eastAsiaTheme="minorEastAsia" w:hAnsi="Cambria Math"/>
+                <w:i/>
+              </w:rPr>
+            </m:ctrlPr>
+          </m:sSubPr>
+          <m:e>
+            <m:r>
+              <w:rPr>
+                <w:rFonts w:ascii="Cambria Math" w:eastAsiaTheme="minorEastAsia" w:hAnsi="Cambria Math"/>
+              </w:rPr>
+              <m:t>T</m:t>
+            </m:r>
+          </m:e>
+          <m:sub>
+            <m:r>
+              <w:rPr>
+                <w:rFonts w:ascii="Cambria Math" w:eastAsiaTheme="minorEastAsia" w:hAnsi="Cambria Math"/>
+              </w:rPr>
+              <m:t>b</m:t>
+            </m:r>
+          </m:sub>
+        </m:sSub>
+      </m:oMath>
+      <w:r>
+        <w:rPr>
+          <w:rFonts w:eastAsiaTheme="minorEastAsia"/>
+        </w:rPr>
+        <w:t>, there is zero ISI because each pulse has nulls at the peak of every other pulse.</w:t>
+      </w:r>
+      <w:r>
+        <w:rPr>
+          <w:rFonts w:eastAsiaTheme="minorEastAsia"/>
+        </w:rPr>
+        <w:t xml:space="preserve"> This is called Nyquist signaling.</w:t>
+      </w:r>
+    </w:p>
+    <w:p>
+      <w:pPr>
+        <w:rPr>
+          <w:rFonts w:eastAsiaTheme="minorEastAsia"/>
+        </w:rPr>
+      </w:pPr>
+      <w:r>
+        <w:rPr>
+          <w:rFonts w:eastAsiaTheme="minorEastAsia"/>
+        </w:rPr>
+        <w:t xml:space="preserve">In practice, </w:t>
+      </w:r>
+      <w:proofErr w:type="spellStart"/>
+      <w:r>
+        <w:rPr>
+          <w:rFonts w:eastAsiaTheme="minorEastAsia"/>
+        </w:rPr>
+        <w:t>sinc</w:t>
+      </w:r>
+      <w:proofErr w:type="spellEnd"/>
+      <w:r>
+        <w:rPr>
+          <w:rFonts w:eastAsiaTheme="minorEastAsia"/>
+        </w:rPr>
+        <w:t xml:space="preserve"> pulses are difficult to generate so we use approximations.</w:t>
+      </w:r>
+    </w:p>
+    <w:p>
+      <w:pPr>
+        <w:rPr>
+          <w:rFonts w:eastAsiaTheme="minorEastAsia"/>
+        </w:rPr>
+      </w:pPr>
+      <w:r>
+        <w:rPr>
+          <w:rFonts w:eastAsiaTheme="minorEastAsia"/>
+        </w:rPr>
+        <w:t>This pulse is created from a “</w:t>
+      </w:r>
+      <w:proofErr w:type="gramStart"/>
+      <w:r>
+        <w:rPr>
+          <w:rFonts w:eastAsiaTheme="minorEastAsia"/>
+        </w:rPr>
+        <w:t>raised-cosine</w:t>
+      </w:r>
+      <w:proofErr w:type="gramEnd"/>
+      <w:r>
+        <w:rPr>
+          <w:rFonts w:eastAsiaTheme="minorEastAsia"/>
+        </w:rPr>
+        <w:t>” filter, so-called because the spectrum looks like a raised cosine.</w:t>
+      </w:r>
+    </w:p>
+    <w:p>
+      <w:pPr>
+        <w:rPr>
+          <w:rFonts w:eastAsiaTheme="minorEastAsia"/>
+        </w:rPr>
+      </w:pPr>
+      <m:oMathPara>
+        <m:oMath>
+          <m:r>
+            <w:rPr>
+              <w:rFonts w:ascii="Cambria Math" w:eastAsiaTheme="minorEastAsia" w:hAnsi="Cambria Math"/>
+            </w:rPr>
+            <m:t>p</m:t>
+          </m:r>
+          <m:d>
+            <m:dPr>
+              <m:ctrlPr>
+                <w:rPr>
+                  <w:rFonts w:ascii="Cambria Math" w:eastAsiaTheme="minorEastAsia" w:hAnsi="Cambria Math"/>
+                  <w:i/>
+                </w:rPr>
+              </m:ctrlPr>
+            </m:dPr>
+            <m:e>
+              <m:r>
+                <w:rPr>
+                  <w:rFonts w:ascii="Cambria Math" w:eastAsiaTheme="minorEastAsia" w:hAnsi="Cambria Math"/>
+                </w:rPr>
+                <m:t>t</m:t>
+              </m:r>
+            </m:e>
+          </m:d>
+          <m:r>
+            <w:rPr>
+              <w:rFonts w:ascii="Cambria Math" w:eastAsiaTheme="minorEastAsia" w:hAnsi="Cambria Math"/>
+            </w:rPr>
+            <m:t>=</m:t>
+          </m:r>
+          <m:f>
+            <m:fPr>
+              <m:ctrlPr>
+                <w:rPr>
+                  <w:rFonts w:ascii="Cambria Math" w:eastAsiaTheme="minorEastAsia" w:hAnsi="Cambria Math"/>
+                  <w:i/>
+                </w:rPr>
+              </m:ctrlPr>
+            </m:fPr>
+            <m:num>
+              <m:func>
+                <m:funcPr>
+                  <m:ctrlPr>
+                    <w:rPr>
+                      <w:rFonts w:ascii="Cambria Math" w:eastAsiaTheme="minorEastAsia" w:hAnsi="Cambria Math"/>
+                      <w:i/>
+                    </w:rPr>
+                  </m:ctrlPr>
+                </m:funcPr>
+                <m:fName>
+                  <m:r>
+                    <m:rPr>
+                      <m:sty m:val="p"/>
+                    </m:rPr>
+                    <w:rPr>
+                      <w:rFonts w:ascii="Cambria Math" w:eastAsiaTheme="minorEastAsia" w:hAnsi="Cambria Math"/>
+                    </w:rPr>
+                    <m:t>sin</m:t>
+                  </m:r>
+                </m:fName>
+                <m:e>
+                  <m:d>
+                    <m:dPr>
+                      <m:ctrlPr>
+                        <w:rPr>
+                          <w:rFonts w:ascii="Cambria Math" w:eastAsiaTheme="minorEastAsia" w:hAnsi="Cambria Math"/>
+                          <w:i/>
+                        </w:rPr>
+                      </m:ctrlPr>
+                    </m:dPr>
+                    <m:e>
+                      <m:f>
+                        <m:fPr>
+                          <m:ctrlPr>
+                            <w:rPr>
+                              <w:rFonts w:ascii="Cambria Math" w:eastAsiaTheme="minorEastAsia" w:hAnsi="Cambria Math"/>
+                              <w:i/>
+                            </w:rPr>
+                          </m:ctrlPr>
+                        </m:fPr>
+                        <m:num>
+                          <m:r>
+                            <w:rPr>
+                              <w:rFonts w:ascii="Cambria Math" w:eastAsiaTheme="minorEastAsia" w:hAnsi="Cambria Math"/>
+                            </w:rPr>
+                            <m:t>πt</m:t>
+                          </m:r>
+                        </m:num>
+                        <m:den>
+                          <m:sSub>
+                            <m:sSubPr>
+                              <m:ctrlPr>
+                                <w:rPr>
+                                  <w:rFonts w:ascii="Cambria Math" w:eastAsiaTheme="minorEastAsia" w:hAnsi="Cambria Math"/>
+                                  <w:i/>
+                                </w:rPr>
+                              </m:ctrlPr>
+                            </m:sSubPr>
+                            <m:e>
+                              <m:r>
+                                <w:rPr>
+                                  <w:rFonts w:ascii="Cambria Math" w:eastAsiaTheme="minorEastAsia" w:hAnsi="Cambria Math"/>
+                                </w:rPr>
+                                <m:t>T</m:t>
+                              </m:r>
+                            </m:e>
+                            <m:sub>
+                              <m:r>
+                                <w:rPr>
+                                  <w:rFonts w:ascii="Cambria Math" w:eastAsiaTheme="minorEastAsia" w:hAnsi="Cambria Math"/>
+                                </w:rPr>
+                                <m:t>s</m:t>
+                              </m:r>
+                            </m:sub>
+                          </m:sSub>
+                        </m:den>
+                      </m:f>
+                    </m:e>
+                  </m:d>
+                </m:e>
+              </m:func>
+            </m:num>
+            <m:den>
+              <m:r>
+                <w:rPr>
+                  <w:rFonts w:ascii="Cambria Math" w:eastAsiaTheme="minorEastAsia" w:hAnsi="Cambria Math"/>
+                </w:rPr>
+                <m:t>πt</m:t>
+              </m:r>
+              <m:r>
+                <m:rPr>
+                  <m:lit/>
+                </m:rPr>
+                <w:rPr>
+                  <w:rFonts w:ascii="Cambria Math" w:eastAsiaTheme="minorEastAsia" w:hAnsi="Cambria Math"/>
+                </w:rPr>
+                <m:t>/</m:t>
+              </m:r>
+              <m:sSub>
+                <m:sSubPr>
+                  <m:ctrlPr>
+                    <w:rPr>
+                      <w:rFonts w:ascii="Cambria Math" w:eastAsiaTheme="minorEastAsia" w:hAnsi="Cambria Math"/>
+                      <w:i/>
+                    </w:rPr>
+                  </m:ctrlPr>
+                </m:sSubPr>
+                <m:e>
+                  <m:r>
+                    <w:rPr>
+                      <w:rFonts w:ascii="Cambria Math" w:eastAsiaTheme="minorEastAsia" w:hAnsi="Cambria Math"/>
+                    </w:rPr>
+                    <m:t>T</m:t>
+                  </m:r>
+                </m:e>
+                <m:sub>
+                  <m:r>
+                    <w:rPr>
+                      <w:rFonts w:ascii="Cambria Math" w:eastAsiaTheme="minorEastAsia" w:hAnsi="Cambria Math"/>
+                    </w:rPr>
+                    <m:t>s</m:t>
+                  </m:r>
+                </m:sub>
+              </m:sSub>
+            </m:den>
+          </m:f>
+          <m:r>
+            <w:rPr>
+              <w:rFonts w:ascii="Cambria Math" w:eastAsiaTheme="minorEastAsia" w:hAnsi="Cambria Math"/>
+            </w:rPr>
+            <m:t>⋅</m:t>
+          </m:r>
+          <m:f>
+            <m:fPr>
+              <m:ctrlPr>
+                <w:rPr>
+                  <w:rFonts w:ascii="Cambria Math" w:eastAsiaTheme="minorEastAsia" w:hAnsi="Cambria Math"/>
+                  <w:i/>
+                </w:rPr>
+              </m:ctrlPr>
+            </m:fPr>
+            <m:num>
+              <m:func>
+                <m:funcPr>
+                  <m:ctrlPr>
+                    <w:rPr>
+                      <w:rFonts w:ascii="Cambria Math" w:eastAsiaTheme="minorEastAsia" w:hAnsi="Cambria Math"/>
+                      <w:i/>
+                    </w:rPr>
+                  </m:ctrlPr>
+                </m:funcPr>
+                <m:fName>
+                  <m:r>
+                    <m:rPr>
+                      <m:sty m:val="p"/>
+                    </m:rPr>
+                    <w:rPr>
+                      <w:rFonts w:ascii="Cambria Math" w:eastAsiaTheme="minorEastAsia" w:hAnsi="Cambria Math"/>
+                    </w:rPr>
+                    <m:t>cos</m:t>
+                  </m:r>
+                </m:fName>
+                <m:e>
+                  <m:d>
+                    <m:dPr>
+                      <m:ctrlPr>
+                        <w:rPr>
+                          <w:rFonts w:ascii="Cambria Math" w:eastAsiaTheme="minorEastAsia" w:hAnsi="Cambria Math"/>
+                          <w:i/>
+                        </w:rPr>
+                      </m:ctrlPr>
+                    </m:dPr>
+                    <m:e>
+                      <m:f>
+                        <m:fPr>
+                          <m:ctrlPr>
+                            <w:rPr>
+                              <w:rFonts w:ascii="Cambria Math" w:eastAsiaTheme="minorEastAsia" w:hAnsi="Cambria Math"/>
+                              <w:i/>
+                            </w:rPr>
+                          </m:ctrlPr>
+                        </m:fPr>
+                        <m:num>
+                          <m:r>
+                            <w:rPr>
+                              <w:rFonts w:ascii="Cambria Math" w:eastAsiaTheme="minorEastAsia" w:hAnsi="Cambria Math"/>
+                            </w:rPr>
+                            <m:t>παt</m:t>
+                          </m:r>
+                        </m:num>
+                        <m:den>
+                          <m:sSub>
+                            <m:sSubPr>
+                              <m:ctrlPr>
+                                <w:rPr>
+                                  <w:rFonts w:ascii="Cambria Math" w:eastAsiaTheme="minorEastAsia" w:hAnsi="Cambria Math"/>
+                                  <w:i/>
+                                </w:rPr>
+                              </m:ctrlPr>
+                            </m:sSubPr>
+                            <m:e>
+                              <m:r>
+                                <w:rPr>
+                                  <w:rFonts w:ascii="Cambria Math" w:eastAsiaTheme="minorEastAsia" w:hAnsi="Cambria Math"/>
+                                </w:rPr>
+                                <m:t>T</m:t>
+                              </m:r>
+                            </m:e>
+                            <m:sub>
+                              <m:r>
+                                <w:rPr>
+                                  <w:rFonts w:ascii="Cambria Math" w:eastAsiaTheme="minorEastAsia" w:hAnsi="Cambria Math"/>
+                                </w:rPr>
+                                <m:t>s</m:t>
+                              </m:r>
+                            </m:sub>
+                          </m:sSub>
+                        </m:den>
+                      </m:f>
+                    </m:e>
+                  </m:d>
+                </m:e>
+              </m:func>
+            </m:num>
+            <m:den>
+              <m:r>
+                <w:rPr>
+                  <w:rFonts w:ascii="Cambria Math" w:eastAsiaTheme="minorEastAsia" w:hAnsi="Cambria Math"/>
+                </w:rPr>
+                <m:t>1-</m:t>
+              </m:r>
+              <m:f>
+                <m:fPr>
+                  <m:ctrlPr>
+                    <w:rPr>
+                      <w:rFonts w:ascii="Cambria Math" w:eastAsiaTheme="minorEastAsia" w:hAnsi="Cambria Math"/>
+                      <w:i/>
+                    </w:rPr>
+                  </m:ctrlPr>
+                </m:fPr>
+                <m:num>
+                  <m:r>
+                    <w:rPr>
+                      <w:rFonts w:ascii="Cambria Math" w:eastAsiaTheme="minorEastAsia" w:hAnsi="Cambria Math"/>
+                    </w:rPr>
+                    <m:t>4</m:t>
+                  </m:r>
+                  <m:sSup>
+                    <m:sSupPr>
+                      <m:ctrlPr>
+                        <w:rPr>
+                          <w:rFonts w:ascii="Cambria Math" w:eastAsiaTheme="minorEastAsia" w:hAnsi="Cambria Math"/>
+                          <w:i/>
+                        </w:rPr>
+                      </m:ctrlPr>
+                    </m:sSupPr>
+                    <m:e>
+                      <m:r>
+                        <w:rPr>
+                          <w:rFonts w:ascii="Cambria Math" w:eastAsiaTheme="minorEastAsia" w:hAnsi="Cambria Math"/>
+                        </w:rPr>
+                        <m:t>α</m:t>
+                      </m:r>
+                    </m:e>
+                    <m:sup>
+                      <m:r>
+                        <w:rPr>
+                          <w:rFonts w:ascii="Cambria Math" w:eastAsiaTheme="minorEastAsia" w:hAnsi="Cambria Math"/>
+                        </w:rPr>
+                        <m:t>2</m:t>
+                      </m:r>
+                    </m:sup>
+                  </m:sSup>
+                  <m:sSup>
+                    <m:sSupPr>
+                      <m:ctrlPr>
+                        <w:rPr>
+                          <w:rFonts w:ascii="Cambria Math" w:eastAsiaTheme="minorEastAsia" w:hAnsi="Cambria Math"/>
+                          <w:i/>
+                        </w:rPr>
+                      </m:ctrlPr>
+                    </m:sSupPr>
+                    <m:e>
+                      <m:r>
+                        <w:rPr>
+                          <w:rFonts w:ascii="Cambria Math" w:eastAsiaTheme="minorEastAsia" w:hAnsi="Cambria Math"/>
+                        </w:rPr>
+                        <m:t>t</m:t>
+                      </m:r>
+                    </m:e>
+                    <m:sup>
+                      <m:r>
+                        <w:rPr>
+                          <w:rFonts w:ascii="Cambria Math" w:eastAsiaTheme="minorEastAsia" w:hAnsi="Cambria Math"/>
+                        </w:rPr>
+                        <m:t>2</m:t>
+                      </m:r>
+                    </m:sup>
+                  </m:sSup>
+                </m:num>
+                <m:den>
+                  <m:sSubSup>
+                    <m:sSubSupPr>
+                      <m:ctrlPr>
+                        <w:rPr>
+                          <w:rFonts w:ascii="Cambria Math" w:eastAsiaTheme="minorEastAsia" w:hAnsi="Cambria Math"/>
+                          <w:i/>
+                        </w:rPr>
+                      </m:ctrlPr>
+                    </m:sSubSupPr>
+                    <m:e>
+                      <m:r>
+                        <w:rPr>
+                          <w:rFonts w:ascii="Cambria Math" w:eastAsiaTheme="minorEastAsia" w:hAnsi="Cambria Math"/>
+                        </w:rPr>
+                        <m:t>T</m:t>
+                      </m:r>
+                    </m:e>
+                    <m:sub>
+                      <m:r>
+                        <w:rPr>
+                          <w:rFonts w:ascii="Cambria Math" w:eastAsiaTheme="minorEastAsia" w:hAnsi="Cambria Math"/>
+                        </w:rPr>
+                        <m:t>s</m:t>
+                      </m:r>
+                    </m:sub>
+                    <m:sup>
+                      <m:r>
+                        <w:rPr>
+                          <w:rFonts w:ascii="Cambria Math" w:eastAsiaTheme="minorEastAsia" w:hAnsi="Cambria Math"/>
+                        </w:rPr>
+                        <m:t>2</m:t>
+                      </m:r>
+                    </m:sup>
+                  </m:sSubSup>
+                </m:den>
+              </m:f>
+            </m:den>
+          </m:f>
+        </m:oMath>
+      </m:oMathPara>
+    </w:p>
+    <w:p>
+      <w:pPr>
+        <w:rPr>
+          <w:rFonts w:eastAsiaTheme="minorEastAsia"/>
+        </w:rPr>
+      </w:pPr>
+      <m:oMath>
+        <m:r>
+          <w:rPr>
+            <w:rFonts w:ascii="Cambria Math" w:eastAsiaTheme="minorEastAsia" w:hAnsi="Cambria Math"/>
+          </w:rPr>
+          <m:t>α</m:t>
+        </m:r>
+      </m:oMath>
+      <w:r>
+        <w:rPr>
+          <w:rFonts w:eastAsiaTheme="minorEastAsia"/>
+        </w:rPr>
+        <w:t xml:space="preserve"> is the roll-off factor. </w:t>
+      </w:r>
+      <m:oMath>
+        <m:r>
+          <w:rPr>
+            <w:rFonts w:ascii="Cambria Math" w:eastAsiaTheme="minorEastAsia" w:hAnsi="Cambria Math"/>
+          </w:rPr>
+          <m:t>α=0</m:t>
+        </m:r>
+      </m:oMath>
+      <w:r>
+        <w:rPr>
+          <w:rFonts w:eastAsiaTheme="minorEastAsia"/>
+        </w:rPr>
+        <w:t xml:space="preserve">, </w:t>
+      </w:r>
+      <w:proofErr w:type="spellStart"/>
+      <w:r>
+        <w:rPr>
+          <w:rFonts w:eastAsiaTheme="minorEastAsia"/>
+        </w:rPr>
+        <w:t>sinc</w:t>
+      </w:r>
+      <w:proofErr w:type="spellEnd"/>
+      <w:r>
+        <w:rPr>
+          <w:rFonts w:eastAsiaTheme="minorEastAsia"/>
+        </w:rPr>
+        <w:t xml:space="preserve">. </w:t>
+      </w:r>
+      <m:oMath>
+        <m:r>
+          <w:rPr>
+            <w:rFonts w:ascii="Cambria Math" w:eastAsiaTheme="minorEastAsia" w:hAnsi="Cambria Math"/>
+          </w:rPr>
+          <m:t>α=1</m:t>
+        </m:r>
+      </m:oMath>
+      <w:r>
+        <w:rPr>
+          <w:rFonts w:eastAsiaTheme="minorEastAsia"/>
+        </w:rPr>
+        <w:t xml:space="preserve">, much wider spectrum. </w:t>
+      </w:r>
+      <w:proofErr w:type="gramStart"/>
+      <w:r>
+        <w:rPr>
+          <w:rFonts w:eastAsiaTheme="minorEastAsia"/>
+        </w:rPr>
+        <w:t>Typically</w:t>
+      </w:r>
+      <w:proofErr w:type="gramEnd"/>
+      <w:r>
+        <w:rPr>
+          <w:rFonts w:eastAsiaTheme="minorEastAsia"/>
+        </w:rPr>
+        <w:t xml:space="preserve"> </w:t>
+      </w:r>
+      <m:oMath>
+        <m:r>
+          <w:rPr>
+            <w:rFonts w:ascii="Cambria Math" w:eastAsiaTheme="minorEastAsia" w:hAnsi="Cambria Math"/>
+          </w:rPr>
+          <m:t>α∈</m:t>
+        </m:r>
+        <m:d>
+          <m:dPr>
+            <m:begChr m:val="["/>
+            <m:endChr m:val="]"/>
+            <m:ctrlPr>
+              <w:rPr>
+                <w:rFonts w:ascii="Cambria Math" w:eastAsiaTheme="minorEastAsia" w:hAnsi="Cambria Math"/>
+                <w:i/>
+              </w:rPr>
+            </m:ctrlPr>
+          </m:dPr>
+          <m:e>
+            <m:r>
+              <w:rPr>
+                <w:rFonts w:ascii="Cambria Math" w:eastAsiaTheme="minorEastAsia" w:hAnsi="Cambria Math"/>
+              </w:rPr>
+              <m:t>0.3, 0.5</m:t>
+            </m:r>
+          </m:e>
+        </m:d>
+      </m:oMath>
+    </w:p>
+    <w:p>
+      <w:pPr>
+        <w:rPr>
+          <w:rFonts w:eastAsiaTheme="minorEastAsia"/>
+        </w:rPr>
+      </w:pPr>
+    </w:p>
     <w:sectPr>
       <w:pgSz w:w="12240" w:h="15840"/>
       <w:pgMar w:top="1440" w:right="1440" w:bottom="1440" w:left="1440" w:header="720" w:footer="720" w:gutter="0"/>

</xml_diff>